<commit_message>
Fix numbered and unnumbered lists
</commit_message>
<xml_diff>
--- a/data/doc/test.docx
+++ b/data/doc/test.docx
@@ -4,13 +4,10 @@
   <w:body>
     <w:p>
       <w:pPr>
-        <w:pStyle w:val="berschrift1"/>
-      </w:pPr>
-      <w:r>
-        <w:t>Word to TEI Document Conver</w:t>
-      </w:r>
-      <w:r>
-        <w:t>sion</w:t>
+        <w:pStyle w:val="Titel"/>
+      </w:pPr>
+      <w:r>
+        <w:t>Word to TEI</w:t>
       </w:r>
     </w:p>
     <w:p>
@@ -18,10 +15,7 @@
         <w:pStyle w:val="Zitat"/>
       </w:pPr>
       <w:r>
-        <w:t>This</w:t>
-      </w:r>
-      <w:r>
-        <w:t xml:space="preserve"> </w:t>
+        <w:t xml:space="preserve">This </w:t>
       </w:r>
       <w:proofErr w:type="spellStart"/>
       <w:r>
@@ -69,18 +63,90 @@
       </w:r>
       <w:proofErr w:type="spellEnd"/>
       <w:r>
+        <w:t xml:space="preserve"> to TEI </w:t>
+      </w:r>
+      <w:proofErr w:type="spellStart"/>
+      <w:r>
+        <w:t>using</w:t>
+      </w:r>
+      <w:proofErr w:type="spellEnd"/>
+      <w:r>
+        <w:t xml:space="preserve"> </w:t>
+      </w:r>
+      <w:proofErr w:type="spellStart"/>
+      <w:r>
+        <w:t>the</w:t>
+      </w:r>
+      <w:proofErr w:type="spellEnd"/>
+      <w:r>
+        <w:t xml:space="preserve"> TEI </w:t>
+      </w:r>
+      <w:proofErr w:type="spellStart"/>
+      <w:r>
+        <w:t>processing</w:t>
+      </w:r>
+      <w:proofErr w:type="spellEnd"/>
+      <w:r>
+        <w:t xml:space="preserve"> </w:t>
+      </w:r>
+      <w:proofErr w:type="spellStart"/>
+      <w:r>
+        <w:t>model</w:t>
+      </w:r>
+      <w:proofErr w:type="spellEnd"/>
+      <w:r>
+        <w:t>.</w:t>
+      </w:r>
+    </w:p>
+    <w:p>
+      <w:pPr>
+        <w:pStyle w:val="berschrift1"/>
+      </w:pPr>
+      <w:r>
+        <w:t xml:space="preserve">Style </w:t>
+      </w:r>
+      <w:r>
+        <w:t>Conver</w:t>
+      </w:r>
+      <w:r>
+        <w:t>sion</w:t>
+      </w:r>
+    </w:p>
+    <w:p>
+      <w:r>
+        <w:t xml:space="preserve">Rather </w:t>
+      </w:r>
+      <w:proofErr w:type="spellStart"/>
+      <w:r>
+        <w:t>than</w:t>
+      </w:r>
+      <w:proofErr w:type="spellEnd"/>
+      <w:r>
+        <w:t xml:space="preserve"> </w:t>
+      </w:r>
+      <w:proofErr w:type="spellStart"/>
+      <w:r>
+        <w:t>trying</w:t>
+      </w:r>
+      <w:proofErr w:type="spellEnd"/>
+      <w:r>
         <w:t xml:space="preserve"> to </w:t>
       </w:r>
-      <w:r>
-        <w:t>TEI us</w:t>
-      </w:r>
-      <w:proofErr w:type="spellStart"/>
-      <w:r>
-        <w:t>ing</w:t>
-      </w:r>
-      <w:proofErr w:type="spellEnd"/>
-      <w:r>
-        <w:t xml:space="preserve"> </w:t>
+      <w:proofErr w:type="spellStart"/>
+      <w:r>
+        <w:t>convert</w:t>
+      </w:r>
+      <w:proofErr w:type="spellEnd"/>
+      <w:r>
+        <w:t xml:space="preserve"> </w:t>
+      </w:r>
+      <w:proofErr w:type="spellStart"/>
+      <w:r>
+        <w:t>everything</w:t>
+      </w:r>
+      <w:proofErr w:type="spellEnd"/>
+      <w:r>
+        <w:t xml:space="preserve">, </w:t>
       </w:r>
       <w:proofErr w:type="spellStart"/>
       <w:r>
@@ -88,24 +154,399 @@
       </w:r>
       <w:proofErr w:type="spellEnd"/>
       <w:r>
-        <w:t xml:space="preserve"> TEI </w:t>
-      </w:r>
-      <w:proofErr w:type="spellStart"/>
-      <w:r>
-        <w:t>processing</w:t>
-      </w:r>
-      <w:proofErr w:type="spellEnd"/>
-      <w:r>
-        <w:t xml:space="preserve"> </w:t>
-      </w:r>
-      <w:proofErr w:type="spellStart"/>
-      <w:r>
-        <w:t>model</w:t>
+        <w:t xml:space="preserve"> </w:t>
+      </w:r>
+      <w:proofErr w:type="spellStart"/>
+      <w:r>
+        <w:t>default</w:t>
+      </w:r>
+      <w:proofErr w:type="spellEnd"/>
+      <w:r>
+        <w:t xml:space="preserve"> ODD </w:t>
+      </w:r>
+      <w:proofErr w:type="spellStart"/>
+      <w:r>
+        <w:t>transformation</w:t>
+      </w:r>
+      <w:proofErr w:type="spellEnd"/>
+      <w:r>
+        <w:t xml:space="preserve"> </w:t>
+      </w:r>
+      <w:proofErr w:type="spellStart"/>
+      <w:r>
+        <w:t>attempts</w:t>
+      </w:r>
+      <w:proofErr w:type="spellEnd"/>
+      <w:r>
+        <w:t xml:space="preserve"> to </w:t>
+      </w:r>
+      <w:proofErr w:type="spellStart"/>
+      <w:r>
+        <w:t>preserve</w:t>
+      </w:r>
+      <w:proofErr w:type="spellEnd"/>
+      <w:r>
+        <w:t xml:space="preserve"> </w:t>
+      </w:r>
+      <w:proofErr w:type="spellStart"/>
+      <w:r>
+        <w:t>the</w:t>
+      </w:r>
+      <w:proofErr w:type="spellEnd"/>
+      <w:r>
+        <w:t xml:space="preserve"> </w:t>
+      </w:r>
+      <w:proofErr w:type="spellStart"/>
+      <w:r>
+        <w:t>semantics</w:t>
+      </w:r>
+      <w:proofErr w:type="spellEnd"/>
+      <w:r>
+        <w:t xml:space="preserve"> of </w:t>
+      </w:r>
+      <w:proofErr w:type="spellStart"/>
+      <w:r>
+        <w:t>the</w:t>
+      </w:r>
+      <w:proofErr w:type="spellEnd"/>
+      <w:r>
+        <w:t xml:space="preserve"> </w:t>
+      </w:r>
+      <w:proofErr w:type="spellStart"/>
+      <w:r>
+        <w:t>text</w:t>
+      </w:r>
+      <w:proofErr w:type="spellEnd"/>
+      <w:r>
+        <w:t xml:space="preserve">. Most style </w:t>
+      </w:r>
+      <w:proofErr w:type="spellStart"/>
+      <w:r>
+        <w:t>properties</w:t>
+      </w:r>
+      <w:proofErr w:type="spellEnd"/>
+      <w:r>
+        <w:t xml:space="preserve"> </w:t>
+      </w:r>
+      <w:proofErr w:type="spellStart"/>
+      <w:r>
+        <w:t>are</w:t>
+      </w:r>
+      <w:proofErr w:type="spellEnd"/>
+      <w:r>
+        <w:t xml:space="preserve"> </w:t>
+      </w:r>
+      <w:proofErr w:type="spellStart"/>
+      <w:r>
+        <w:t>thus</w:t>
+      </w:r>
+      <w:proofErr w:type="spellEnd"/>
+      <w:r>
+        <w:t xml:space="preserve"> </w:t>
+      </w:r>
+      <w:proofErr w:type="spellStart"/>
+      <w:r>
+        <w:t>ignored</w:t>
+      </w:r>
+      <w:proofErr w:type="spellEnd"/>
+      <w:r>
+        <w:t xml:space="preserve">. This </w:t>
+      </w:r>
+      <w:proofErr w:type="spellStart"/>
+      <w:r>
+        <w:t>is</w:t>
+      </w:r>
+      <w:proofErr w:type="spellEnd"/>
+      <w:r>
+        <w:t xml:space="preserve"> </w:t>
+      </w:r>
+      <w:proofErr w:type="spellStart"/>
+      <w:r>
+        <w:t>by</w:t>
+      </w:r>
+      <w:proofErr w:type="spellEnd"/>
+      <w:r>
+        <w:t xml:space="preserve"> </w:t>
+      </w:r>
+      <w:proofErr w:type="spellStart"/>
+      <w:r>
+        <w:t>intention</w:t>
+      </w:r>
+      <w:proofErr w:type="spellEnd"/>
+      <w:r>
+        <w:t xml:space="preserve">: </w:t>
+      </w:r>
+      <w:proofErr w:type="spellStart"/>
+      <w:r>
+        <w:t>trying</w:t>
+      </w:r>
+      <w:proofErr w:type="spellEnd"/>
+      <w:r>
+        <w:t xml:space="preserve"> to </w:t>
+      </w:r>
+      <w:proofErr w:type="spellStart"/>
+      <w:r>
+        <w:t>preserve</w:t>
+      </w:r>
+      <w:proofErr w:type="spellEnd"/>
+      <w:r>
+        <w:t xml:space="preserve"> </w:t>
+      </w:r>
+      <w:proofErr w:type="spellStart"/>
+      <w:r>
+        <w:t>as</w:t>
+      </w:r>
+      <w:proofErr w:type="spellEnd"/>
+      <w:r>
+        <w:t xml:space="preserve"> </w:t>
+      </w:r>
+      <w:proofErr w:type="spellStart"/>
+      <w:r>
+        <w:t>much</w:t>
+      </w:r>
+      <w:proofErr w:type="spellEnd"/>
+      <w:r>
+        <w:t xml:space="preserve"> </w:t>
+      </w:r>
+      <w:proofErr w:type="spellStart"/>
+      <w:r>
+        <w:t>as</w:t>
+      </w:r>
+      <w:proofErr w:type="spellEnd"/>
+      <w:r>
+        <w:t xml:space="preserve"> possible </w:t>
+      </w:r>
+      <w:proofErr w:type="spellStart"/>
+      <w:r>
+        <w:t>would</w:t>
+      </w:r>
+      <w:proofErr w:type="spellEnd"/>
+      <w:r>
+        <w:t xml:space="preserve"> </w:t>
+      </w:r>
+      <w:proofErr w:type="spellStart"/>
+      <w:r>
+        <w:t>likely</w:t>
+      </w:r>
+      <w:proofErr w:type="spellEnd"/>
+      <w:r>
+        <w:t xml:space="preserve"> just </w:t>
+      </w:r>
+      <w:proofErr w:type="spellStart"/>
+      <w:r>
+        <w:t>add</w:t>
+      </w:r>
+      <w:proofErr w:type="spellEnd"/>
+      <w:r>
+        <w:t xml:space="preserve"> </w:t>
+      </w:r>
+      <w:proofErr w:type="spellStart"/>
+      <w:r>
+        <w:t>noise</w:t>
+      </w:r>
+      <w:proofErr w:type="spellEnd"/>
+      <w:r>
+        <w:t xml:space="preserve"> and </w:t>
+      </w:r>
+      <w:proofErr w:type="spellStart"/>
+      <w:r>
+        <w:t>result</w:t>
+      </w:r>
+      <w:proofErr w:type="spellEnd"/>
+      <w:r>
+        <w:t xml:space="preserve"> in </w:t>
+      </w:r>
+      <w:proofErr w:type="spellStart"/>
+      <w:r>
+        <w:t>low</w:t>
+      </w:r>
+      <w:proofErr w:type="spellEnd"/>
+      <w:r>
+        <w:t>-quality TEI.</w:t>
+      </w:r>
+    </w:p>
+    <w:p>
+      <w:r>
+        <w:t xml:space="preserve">Users </w:t>
+      </w:r>
+      <w:proofErr w:type="spellStart"/>
+      <w:r>
+        <w:t>are</w:t>
+      </w:r>
+      <w:proofErr w:type="spellEnd"/>
+      <w:r>
+        <w:t xml:space="preserve"> </w:t>
+      </w:r>
+      <w:proofErr w:type="spellStart"/>
+      <w:r>
+        <w:t>free</w:t>
+      </w:r>
+      <w:proofErr w:type="spellEnd"/>
+      <w:r>
+        <w:t xml:space="preserve"> to </w:t>
+      </w:r>
+      <w:proofErr w:type="spellStart"/>
+      <w:r>
+        <w:t>extend</w:t>
+      </w:r>
+      <w:proofErr w:type="spellEnd"/>
+      <w:r>
+        <w:t xml:space="preserve"> </w:t>
+      </w:r>
+      <w:proofErr w:type="spellStart"/>
+      <w:r>
+        <w:t>the</w:t>
+      </w:r>
+      <w:proofErr w:type="spellEnd"/>
+      <w:r>
+        <w:t xml:space="preserve"> </w:t>
+      </w:r>
+      <w:proofErr w:type="spellStart"/>
+      <w:r>
+        <w:t>default</w:t>
+      </w:r>
+      <w:proofErr w:type="spellEnd"/>
+      <w:r>
+        <w:t xml:space="preserve"> ODD with additional </w:t>
+      </w:r>
+      <w:proofErr w:type="spellStart"/>
+      <w:r>
+        <w:t>heuristics</w:t>
+      </w:r>
+      <w:proofErr w:type="spellEnd"/>
+      <w:r>
+        <w:t xml:space="preserve">. For </w:t>
+      </w:r>
+      <w:proofErr w:type="spellStart"/>
+      <w:r>
+        <w:t>example</w:t>
+      </w:r>
+      <w:proofErr w:type="spellEnd"/>
+      <w:r>
+        <w:t xml:space="preserve">, a </w:t>
+      </w:r>
+      <w:proofErr w:type="spellStart"/>
+      <w:r>
+        <w:t>paragraph</w:t>
+      </w:r>
+      <w:proofErr w:type="spellEnd"/>
+      <w:r>
+        <w:t xml:space="preserve"> </w:t>
+      </w:r>
+      <w:proofErr w:type="spellStart"/>
+      <w:r>
+        <w:t>being</w:t>
+      </w:r>
+      <w:proofErr w:type="spellEnd"/>
+      <w:r>
+        <w:t xml:space="preserve"> </w:t>
+      </w:r>
+      <w:proofErr w:type="spellStart"/>
+      <w:r>
+        <w:t>entirely</w:t>
+      </w:r>
+      <w:proofErr w:type="spellEnd"/>
+      <w:r>
+        <w:t xml:space="preserve"> </w:t>
+      </w:r>
+      <w:proofErr w:type="spellStart"/>
+      <w:r>
+        <w:t>bold</w:t>
+      </w:r>
+      <w:proofErr w:type="spellEnd"/>
+      <w:r>
+        <w:t xml:space="preserve"> could also </w:t>
+      </w:r>
+      <w:proofErr w:type="spellStart"/>
+      <w:r>
+        <w:t>be</w:t>
+      </w:r>
+      <w:proofErr w:type="spellEnd"/>
+      <w:r>
+        <w:t xml:space="preserve"> </w:t>
+      </w:r>
+      <w:proofErr w:type="spellStart"/>
+      <w:r>
+        <w:t>treated</w:t>
+      </w:r>
+      <w:proofErr w:type="spellEnd"/>
+      <w:r>
+        <w:t xml:space="preserve"> </w:t>
+      </w:r>
+      <w:proofErr w:type="spellStart"/>
+      <w:r>
+        <w:t>as</w:t>
+      </w:r>
+      <w:proofErr w:type="spellEnd"/>
+      <w:r>
+        <w:t xml:space="preserve"> a </w:t>
+      </w:r>
+      <w:proofErr w:type="spellStart"/>
+      <w:r>
+        <w:t>heading</w:t>
+      </w:r>
+      <w:proofErr w:type="spellEnd"/>
+      <w:r>
+        <w:t xml:space="preserve">, </w:t>
+      </w:r>
+      <w:proofErr w:type="spellStart"/>
+      <w:r>
+        <w:t>or</w:t>
+      </w:r>
+      <w:proofErr w:type="spellEnd"/>
+      <w:r>
+        <w:t xml:space="preserve"> a </w:t>
+      </w:r>
+      <w:proofErr w:type="spellStart"/>
+      <w:r>
+        <w:t>left</w:t>
+      </w:r>
+      <w:proofErr w:type="spellEnd"/>
+      <w:r>
+        <w:t xml:space="preserve"> </w:t>
+      </w:r>
+      <w:proofErr w:type="spellStart"/>
+      <w:r>
+        <w:t>text</w:t>
+      </w:r>
+      <w:proofErr w:type="spellEnd"/>
+      <w:r>
+        <w:t xml:space="preserve"> </w:t>
+      </w:r>
+      <w:proofErr w:type="spellStart"/>
+      <w:r>
+        <w:t>indent</w:t>
+      </w:r>
+      <w:proofErr w:type="spellEnd"/>
+      <w:r>
+        <w:t xml:space="preserve"> </w:t>
+      </w:r>
+      <w:proofErr w:type="spellStart"/>
+      <w:r>
+        <w:t>may</w:t>
+      </w:r>
+      <w:proofErr w:type="spellEnd"/>
+      <w:r>
+        <w:t xml:space="preserve"> </w:t>
+      </w:r>
+      <w:proofErr w:type="spellStart"/>
+      <w:r>
+        <w:t>indicate</w:t>
+      </w:r>
+      <w:proofErr w:type="spellEnd"/>
+      <w:r>
+        <w:t xml:space="preserve"> a </w:t>
+      </w:r>
+      <w:proofErr w:type="spellStart"/>
+      <w:r>
+        <w:t>quote</w:t>
       </w:r>
       <w:proofErr w:type="spellEnd"/>
       <w:r>
         <w:t>.</w:t>
       </w:r>
+      <w:bookmarkStart w:id="0" w:name="_GoBack"/>
+      <w:bookmarkEnd w:id="0"/>
     </w:p>
     <w:p>
       <w:pPr>
@@ -586,7 +1027,6 @@
       <w:r>
         <w:rPr>
           <w:rStyle w:val="teisupplied"/>
-          <w:color w:val="A6A6A6" w:themeColor="background1" w:themeShade="A6"/>
         </w:rPr>
         <w:t>damaged</w:t>
       </w:r>
@@ -594,7 +1034,6 @@
       <w:r>
         <w:rPr>
           <w:rStyle w:val="teisupplied"/>
-          <w:color w:val="A6A6A6" w:themeColor="background1" w:themeShade="A6"/>
         </w:rPr>
         <w:t xml:space="preserve"> </w:t>
       </w:r>
@@ -602,7 +1041,6 @@
       <w:r>
         <w:rPr>
           <w:rStyle w:val="teisupplied"/>
-          <w:color w:val="A6A6A6" w:themeColor="background1" w:themeShade="A6"/>
         </w:rPr>
         <w:t>text</w:t>
       </w:r>
@@ -610,7 +1048,6 @@
       <w:r>
         <w:rPr>
           <w:rStyle w:val="teisupplied"/>
-          <w:color w:val="A6A6A6" w:themeColor="background1" w:themeShade="A6"/>
         </w:rPr>
         <w:t xml:space="preserve"> could </w:t>
       </w:r>
@@ -618,7 +1055,6 @@
       <w:r>
         <w:rPr>
           <w:rStyle w:val="teisupplied"/>
-          <w:color w:val="A6A6A6" w:themeColor="background1" w:themeShade="A6"/>
         </w:rPr>
         <w:t>be</w:t>
       </w:r>
@@ -626,7 +1062,6 @@
       <w:r>
         <w:rPr>
           <w:rStyle w:val="teisupplied"/>
-          <w:color w:val="A6A6A6" w:themeColor="background1" w:themeShade="A6"/>
         </w:rPr>
         <w:t xml:space="preserve"> </w:t>
       </w:r>
@@ -634,7 +1069,6 @@
       <w:r>
         <w:rPr>
           <w:rStyle w:val="teisupplied"/>
-          <w:color w:val="A6A6A6" w:themeColor="background1" w:themeShade="A6"/>
         </w:rPr>
         <w:t>encoded</w:t>
       </w:r>
@@ -1541,6 +1975,7 @@
     <w:p>
       <w:proofErr w:type="spellStart"/>
       <w:r>
+        <w:lastRenderedPageBreak/>
         <w:t>We</w:t>
       </w:r>
       <w:proofErr w:type="spellEnd"/>
@@ -1671,6 +2106,48 @@
       <w:proofErr w:type="spellEnd"/>
     </w:p>
     <w:p>
+      <w:proofErr w:type="spellStart"/>
+      <w:r>
+        <w:t>Nested</w:t>
+      </w:r>
+      <w:proofErr w:type="spellEnd"/>
+      <w:r>
+        <w:t xml:space="preserve"> </w:t>
+      </w:r>
+      <w:proofErr w:type="spellStart"/>
+      <w:r>
+        <w:t>lists</w:t>
+      </w:r>
+      <w:proofErr w:type="spellEnd"/>
+      <w:r>
+        <w:t xml:space="preserve"> </w:t>
+      </w:r>
+      <w:proofErr w:type="spellStart"/>
+      <w:r>
+        <w:t>are</w:t>
+      </w:r>
+      <w:proofErr w:type="spellEnd"/>
+      <w:r>
+        <w:t xml:space="preserve"> </w:t>
+      </w:r>
+      <w:proofErr w:type="spellStart"/>
+      <w:r>
+        <w:t>quite</w:t>
+      </w:r>
+      <w:proofErr w:type="spellEnd"/>
+      <w:r>
+        <w:t xml:space="preserve"> </w:t>
+      </w:r>
+      <w:proofErr w:type="spellStart"/>
+      <w:r>
+        <w:t>tricky</w:t>
+      </w:r>
+      <w:proofErr w:type="spellEnd"/>
+      <w:r>
+        <w:t>:</w:t>
+      </w:r>
+    </w:p>
+    <w:p>
       <w:pPr>
         <w:numPr>
           <w:ilvl w:val="0"/>
@@ -1682,10 +2159,7 @@
       </w:r>
       <w:proofErr w:type="spellStart"/>
       <w:r>
-        <w:rPr>
-          <w:b/>
-        </w:rPr>
-        <w:t>numbered</w:t>
+        <w:t>bullet</w:t>
       </w:r>
       <w:proofErr w:type="spellEnd"/>
       <w:r>
@@ -1702,13 +2176,80 @@
     </w:p>
     <w:p>
       <w:pPr>
+        <w:pStyle w:val="Listenabsatz"/>
+        <w:numPr>
+          <w:ilvl w:val="0"/>
+          <w:numId w:val="7"/>
+        </w:numPr>
+      </w:pPr>
+      <w:r>
+        <w:t xml:space="preserve">A </w:t>
+      </w:r>
+      <w:proofErr w:type="spellStart"/>
+      <w:r>
+        <w:t>nested</w:t>
+      </w:r>
+      <w:proofErr w:type="spellEnd"/>
+      <w:r>
+        <w:t xml:space="preserve"> </w:t>
+      </w:r>
+      <w:proofErr w:type="spellStart"/>
+      <w:r>
+        <w:t>list</w:t>
+      </w:r>
+      <w:proofErr w:type="spellEnd"/>
+      <w:r>
+        <w:t xml:space="preserve"> item</w:t>
+      </w:r>
+    </w:p>
+    <w:p>
+      <w:pPr>
+        <w:pStyle w:val="Listenabsatz"/>
+        <w:numPr>
+          <w:ilvl w:val="0"/>
+          <w:numId w:val="7"/>
+        </w:numPr>
+      </w:pPr>
+      <w:proofErr w:type="spellStart"/>
+      <w:r>
+        <w:t>Another</w:t>
+      </w:r>
+      <w:proofErr w:type="spellEnd"/>
+      <w:r>
+        <w:t xml:space="preserve"> </w:t>
+      </w:r>
+      <w:proofErr w:type="spellStart"/>
+      <w:r>
+        <w:t>nested</w:t>
+      </w:r>
+      <w:proofErr w:type="spellEnd"/>
+      <w:r>
+        <w:t xml:space="preserve"> </w:t>
+      </w:r>
+      <w:proofErr w:type="spellStart"/>
+      <w:r>
+        <w:t>list</w:t>
+      </w:r>
+      <w:proofErr w:type="spellEnd"/>
+      <w:r>
+        <w:t xml:space="preserve"> item</w:t>
+      </w:r>
+    </w:p>
+    <w:p>
+      <w:pPr>
+        <w:pStyle w:val="Listenabsatz"/>
         <w:numPr>
           <w:ilvl w:val="1"/>
-          <w:numId w:val="2"/>
+          <w:numId w:val="7"/>
         </w:numPr>
       </w:pPr>
-      <w:r>
-        <w:t xml:space="preserve">A </w:t>
+      <w:proofErr w:type="spellStart"/>
+      <w:r>
+        <w:t>Nested</w:t>
+      </w:r>
+      <w:proofErr w:type="spellEnd"/>
+      <w:r>
+        <w:t xml:space="preserve"> in a </w:t>
       </w:r>
       <w:proofErr w:type="spellStart"/>
       <w:r>
@@ -1723,77 +2264,13 @@
         <w:t>list</w:t>
       </w:r>
       <w:proofErr w:type="spellEnd"/>
-      <w:r>
-        <w:t xml:space="preserve"> item</w:t>
-      </w:r>
     </w:p>
     <w:p>
       <w:pPr>
+        <w:pStyle w:val="Listenabsatz"/>
         <w:numPr>
           <w:ilvl w:val="1"/>
-          <w:numId w:val="2"/>
-        </w:numPr>
-      </w:pPr>
-      <w:proofErr w:type="spellStart"/>
-      <w:r>
-        <w:lastRenderedPageBreak/>
-        <w:t>Another</w:t>
-      </w:r>
-      <w:proofErr w:type="spellEnd"/>
-      <w:r>
-        <w:t xml:space="preserve"> </w:t>
-      </w:r>
-      <w:proofErr w:type="spellStart"/>
-      <w:r>
-        <w:t>nested</w:t>
-      </w:r>
-      <w:proofErr w:type="spellEnd"/>
-      <w:r>
-        <w:t xml:space="preserve"> </w:t>
-      </w:r>
-      <w:proofErr w:type="spellStart"/>
-      <w:r>
-        <w:t>list</w:t>
-      </w:r>
-      <w:proofErr w:type="spellEnd"/>
-      <w:r>
-        <w:t xml:space="preserve"> item</w:t>
-      </w:r>
-    </w:p>
-    <w:p>
-      <w:pPr>
-        <w:numPr>
-          <w:ilvl w:val="2"/>
-          <w:numId w:val="2"/>
-        </w:numPr>
-      </w:pPr>
-      <w:proofErr w:type="spellStart"/>
-      <w:r>
-        <w:t>Nested</w:t>
-      </w:r>
-      <w:proofErr w:type="spellEnd"/>
-      <w:r>
-        <w:t xml:space="preserve"> in a </w:t>
-      </w:r>
-      <w:proofErr w:type="spellStart"/>
-      <w:r>
-        <w:t>nested</w:t>
-      </w:r>
-      <w:proofErr w:type="spellEnd"/>
-      <w:r>
-        <w:t xml:space="preserve"> </w:t>
-      </w:r>
-      <w:proofErr w:type="spellStart"/>
-      <w:r>
-        <w:t>list</w:t>
-      </w:r>
-      <w:proofErr w:type="spellEnd"/>
-    </w:p>
-    <w:p>
-      <w:pPr>
-        <w:numPr>
-          <w:ilvl w:val="2"/>
-          <w:numId w:val="2"/>
+          <w:numId w:val="7"/>
         </w:numPr>
       </w:pPr>
       <w:r>
@@ -2524,8 +3001,6 @@
       <w:r>
         <w:t>.</w:t>
       </w:r>
-      <w:bookmarkStart w:id="0" w:name="_GoBack"/>
-      <w:bookmarkEnd w:id="0"/>
     </w:p>
     <w:sectPr>
       <w:pgSz w:w="11906" w:h="16838"/>
@@ -2749,13 +3224,7 @@
         <w:rPr>
           <w:lang w:val="pl-PL"/>
         </w:rPr>
-        <w:t xml:space="preserve"> </w:t>
-      </w:r>
-      <w:r>
-        <w:rPr>
-          <w:lang w:val="pl-PL"/>
-        </w:rPr>
-        <w:t>And here we have a footnote</w:t>
+        <w:t xml:space="preserve"> And here we have a footnote</w:t>
       </w:r>
       <w:r>
         <w:rPr>
@@ -2792,6 +3261,92 @@
 <file path=word/numbering.xml><?xml version="1.0" encoding="utf-8"?>
 <w:numbering xmlns:wpc="http://schemas.microsoft.com/office/word/2010/wordprocessingCanvas" xmlns:cx="http://schemas.microsoft.com/office/drawing/2014/chartex" xmlns:cx1="http://schemas.microsoft.com/office/drawing/2015/9/8/chartex" xmlns:cx2="http://schemas.microsoft.com/office/drawing/2015/10/21/chartex" xmlns:cx3="http://schemas.microsoft.com/office/drawing/2016/5/9/chartex" xmlns:cx4="http://schemas.microsoft.com/office/drawing/2016/5/10/chartex" xmlns:cx5="http://schemas.microsoft.com/office/drawing/2016/5/11/chartex" xmlns:cx6="http://schemas.microsoft.com/office/drawing/2016/5/12/chartex" xmlns:cx7="http://schemas.microsoft.com/office/drawing/2016/5/13/chartex" xmlns:cx8="http://schemas.microsoft.com/office/drawing/2016/5/14/chartex" xmlns:mc="http://schemas.openxmlformats.org/markup-compatibility/2006" xmlns:aink="http://schemas.microsoft.com/office/drawing/2016/ink" xmlns:am3d="http://schemas.microsoft.com/office/drawing/2017/model3d" xmlns:o="urn:schemas-microsoft-com:office:office" xmlns:r="http://schemas.openxmlformats.org/officeDocument/2006/relationships" xmlns:m="http://schemas.openxmlformats.org/officeDocument/2006/math" xmlns:v="urn:schemas-microsoft-com:vml" xmlns:wp14="http://schemas.microsoft.com/office/word/2010/wordprocessingDrawing" xmlns:wp="http://schemas.openxmlformats.org/drawingml/2006/wordprocessingDrawing" xmlns:w10="urn:schemas-microsoft-com:office:word" xmlns:w="http://schemas.openxmlformats.org/wordprocessingml/2006/main" xmlns:w14="http://schemas.microsoft.com/office/word/2010/wordml" xmlns:w15="http://schemas.microsoft.com/office/word/2012/wordml" xmlns:w16cid="http://schemas.microsoft.com/office/word/2016/wordml/cid" xmlns:w16se="http://schemas.microsoft.com/office/word/2015/wordml/symex" xmlns:wpg="http://schemas.microsoft.com/office/word/2010/wordprocessingGroup" xmlns:wpi="http://schemas.microsoft.com/office/word/2010/wordprocessingInk" xmlns:wne="http://schemas.microsoft.com/office/word/2006/wordml" xmlns:wps="http://schemas.microsoft.com/office/word/2010/wordprocessingShape" mc:Ignorable="w14 w15 w16se w16cid wp14">
   <w:abstractNum w:abstractNumId="0" w15:restartNumberingAfterBreak="0">
+    <w:nsid w:val="04DF7E7F"/>
+    <w:multiLevelType w:val="hybridMultilevel"/>
+    <w:tmpl w:val="35E8614A"/>
+    <w:lvl w:ilvl="0" w:tplc="0407000F">
+      <w:start w:val="1"/>
+      <w:numFmt w:val="decimal"/>
+      <w:lvlText w:val="%1."/>
+      <w:lvlJc w:val="left"/>
+      <w:pPr>
+        <w:ind w:left="1800" w:hanging="360"/>
+      </w:pPr>
+    </w:lvl>
+    <w:lvl w:ilvl="1" w:tplc="04070019" w:tentative="1">
+      <w:start w:val="1"/>
+      <w:numFmt w:val="lowerLetter"/>
+      <w:lvlText w:val="%2."/>
+      <w:lvlJc w:val="left"/>
+      <w:pPr>
+        <w:ind w:left="2520" w:hanging="360"/>
+      </w:pPr>
+    </w:lvl>
+    <w:lvl w:ilvl="2" w:tplc="0407001B" w:tentative="1">
+      <w:start w:val="1"/>
+      <w:numFmt w:val="lowerRoman"/>
+      <w:lvlText w:val="%3."/>
+      <w:lvlJc w:val="right"/>
+      <w:pPr>
+        <w:ind w:left="3240" w:hanging="180"/>
+      </w:pPr>
+    </w:lvl>
+    <w:lvl w:ilvl="3" w:tplc="0407000F" w:tentative="1">
+      <w:start w:val="1"/>
+      <w:numFmt w:val="decimal"/>
+      <w:lvlText w:val="%4."/>
+      <w:lvlJc w:val="left"/>
+      <w:pPr>
+        <w:ind w:left="3960" w:hanging="360"/>
+      </w:pPr>
+    </w:lvl>
+    <w:lvl w:ilvl="4" w:tplc="04070019" w:tentative="1">
+      <w:start w:val="1"/>
+      <w:numFmt w:val="lowerLetter"/>
+      <w:lvlText w:val="%5."/>
+      <w:lvlJc w:val="left"/>
+      <w:pPr>
+        <w:ind w:left="4680" w:hanging="360"/>
+      </w:pPr>
+    </w:lvl>
+    <w:lvl w:ilvl="5" w:tplc="0407001B" w:tentative="1">
+      <w:start w:val="1"/>
+      <w:numFmt w:val="lowerRoman"/>
+      <w:lvlText w:val="%6."/>
+      <w:lvlJc w:val="right"/>
+      <w:pPr>
+        <w:ind w:left="5400" w:hanging="180"/>
+      </w:pPr>
+    </w:lvl>
+    <w:lvl w:ilvl="6" w:tplc="0407000F" w:tentative="1">
+      <w:start w:val="1"/>
+      <w:numFmt w:val="decimal"/>
+      <w:lvlText w:val="%7."/>
+      <w:lvlJc w:val="left"/>
+      <w:pPr>
+        <w:ind w:left="6120" w:hanging="360"/>
+      </w:pPr>
+    </w:lvl>
+    <w:lvl w:ilvl="7" w:tplc="04070019" w:tentative="1">
+      <w:start w:val="1"/>
+      <w:numFmt w:val="lowerLetter"/>
+      <w:lvlText w:val="%8."/>
+      <w:lvlJc w:val="left"/>
+      <w:pPr>
+        <w:ind w:left="6840" w:hanging="360"/>
+      </w:pPr>
+    </w:lvl>
+    <w:lvl w:ilvl="8" w:tplc="0407001B" w:tentative="1">
+      <w:start w:val="1"/>
+      <w:numFmt w:val="lowerRoman"/>
+      <w:lvlText w:val="%9."/>
+      <w:lvlJc w:val="right"/>
+      <w:pPr>
+        <w:ind w:left="7560" w:hanging="180"/>
+      </w:pPr>
+    </w:lvl>
+  </w:abstractNum>
+  <w:abstractNum w:abstractNumId="1" w15:restartNumberingAfterBreak="0">
     <w:nsid w:val="09DF5454"/>
     <w:multiLevelType w:val="hybridMultilevel"/>
     <w:tmpl w:val="B11E39D2"/>
@@ -2877,7 +3432,7 @@
       </w:pPr>
     </w:lvl>
   </w:abstractNum>
-  <w:abstractNum w:abstractNumId="1" w15:restartNumberingAfterBreak="0">
+  <w:abstractNum w:abstractNumId="2" w15:restartNumberingAfterBreak="0">
     <w:nsid w:val="11646AB3"/>
     <w:multiLevelType w:val="hybridMultilevel"/>
     <w:tmpl w:val="64A0ED3A"/>
@@ -2963,7 +3518,7 @@
       </w:pPr>
     </w:lvl>
   </w:abstractNum>
-  <w:abstractNum w:abstractNumId="2" w15:restartNumberingAfterBreak="0">
+  <w:abstractNum w:abstractNumId="3" w15:restartNumberingAfterBreak="0">
     <w:nsid w:val="15D06F4E"/>
     <w:multiLevelType w:val="hybridMultilevel"/>
     <w:tmpl w:val="B90ED736"/>
@@ -3076,7 +3631,93 @@
       </w:rPr>
     </w:lvl>
   </w:abstractNum>
-  <w:abstractNum w:abstractNumId="3" w15:restartNumberingAfterBreak="0">
+  <w:abstractNum w:abstractNumId="4" w15:restartNumberingAfterBreak="0">
+    <w:nsid w:val="280B5E1F"/>
+    <w:multiLevelType w:val="hybridMultilevel"/>
+    <w:tmpl w:val="211A2940"/>
+    <w:lvl w:ilvl="0" w:tplc="0407000F">
+      <w:start w:val="1"/>
+      <w:numFmt w:val="decimal"/>
+      <w:lvlText w:val="%1."/>
+      <w:lvlJc w:val="left"/>
+      <w:pPr>
+        <w:ind w:left="1068" w:hanging="360"/>
+      </w:pPr>
+    </w:lvl>
+    <w:lvl w:ilvl="1" w:tplc="04070019">
+      <w:start w:val="1"/>
+      <w:numFmt w:val="lowerLetter"/>
+      <w:lvlText w:val="%2."/>
+      <w:lvlJc w:val="left"/>
+      <w:pPr>
+        <w:ind w:left="1788" w:hanging="360"/>
+      </w:pPr>
+    </w:lvl>
+    <w:lvl w:ilvl="2" w:tplc="0407001B" w:tentative="1">
+      <w:start w:val="1"/>
+      <w:numFmt w:val="lowerRoman"/>
+      <w:lvlText w:val="%3."/>
+      <w:lvlJc w:val="right"/>
+      <w:pPr>
+        <w:ind w:left="2508" w:hanging="180"/>
+      </w:pPr>
+    </w:lvl>
+    <w:lvl w:ilvl="3" w:tplc="0407000F" w:tentative="1">
+      <w:start w:val="1"/>
+      <w:numFmt w:val="decimal"/>
+      <w:lvlText w:val="%4."/>
+      <w:lvlJc w:val="left"/>
+      <w:pPr>
+        <w:ind w:left="3228" w:hanging="360"/>
+      </w:pPr>
+    </w:lvl>
+    <w:lvl w:ilvl="4" w:tplc="04070019" w:tentative="1">
+      <w:start w:val="1"/>
+      <w:numFmt w:val="lowerLetter"/>
+      <w:lvlText w:val="%5."/>
+      <w:lvlJc w:val="left"/>
+      <w:pPr>
+        <w:ind w:left="3948" w:hanging="360"/>
+      </w:pPr>
+    </w:lvl>
+    <w:lvl w:ilvl="5" w:tplc="0407001B" w:tentative="1">
+      <w:start w:val="1"/>
+      <w:numFmt w:val="lowerRoman"/>
+      <w:lvlText w:val="%6."/>
+      <w:lvlJc w:val="right"/>
+      <w:pPr>
+        <w:ind w:left="4668" w:hanging="180"/>
+      </w:pPr>
+    </w:lvl>
+    <w:lvl w:ilvl="6" w:tplc="0407000F" w:tentative="1">
+      <w:start w:val="1"/>
+      <w:numFmt w:val="decimal"/>
+      <w:lvlText w:val="%7."/>
+      <w:lvlJc w:val="left"/>
+      <w:pPr>
+        <w:ind w:left="5388" w:hanging="360"/>
+      </w:pPr>
+    </w:lvl>
+    <w:lvl w:ilvl="7" w:tplc="04070019" w:tentative="1">
+      <w:start w:val="1"/>
+      <w:numFmt w:val="lowerLetter"/>
+      <w:lvlText w:val="%8."/>
+      <w:lvlJc w:val="left"/>
+      <w:pPr>
+        <w:ind w:left="6108" w:hanging="360"/>
+      </w:pPr>
+    </w:lvl>
+    <w:lvl w:ilvl="8" w:tplc="0407001B" w:tentative="1">
+      <w:start w:val="1"/>
+      <w:numFmt w:val="lowerRoman"/>
+      <w:lvlText w:val="%9."/>
+      <w:lvlJc w:val="right"/>
+      <w:pPr>
+        <w:ind w:left="6828" w:hanging="180"/>
+      </w:pPr>
+    </w:lvl>
+  </w:abstractNum>
+  <w:abstractNum w:abstractNumId="5" w15:restartNumberingAfterBreak="0">
     <w:nsid w:val="50C90213"/>
     <w:multiLevelType w:val="hybridMultilevel"/>
     <w:tmpl w:val="8B3AAF50"/>
@@ -3162,22 +3803,25 @@
       </w:pPr>
     </w:lvl>
   </w:abstractNum>
-  <w:abstractNum w:abstractNumId="4" w15:restartNumberingAfterBreak="0">
+  <w:abstractNum w:abstractNumId="6" w15:restartNumberingAfterBreak="0">
     <w:nsid w:val="79F3340A"/>
     <w:multiLevelType w:val="hybridMultilevel"/>
-    <w:tmpl w:val="23BEAAC8"/>
-    <w:lvl w:ilvl="0" w:tplc="0407000F">
+    <w:tmpl w:val="C7D27FB0"/>
+    <w:lvl w:ilvl="0" w:tplc="04070001">
+      <w:start w:val="1"/>
+      <w:numFmt w:val="bullet"/>
+      <w:lvlText w:val=""/>
+      <w:lvlJc w:val="left"/>
+      <w:pPr>
+        <w:ind w:left="720" w:hanging="360"/>
+      </w:pPr>
+      <w:rPr>
+        <w:rFonts w:ascii="Symbol" w:hAnsi="Symbol" w:hint="default"/>
+      </w:rPr>
+    </w:lvl>
+    <w:lvl w:ilvl="1" w:tplc="0407000F">
       <w:start w:val="1"/>
       <w:numFmt w:val="decimal"/>
-      <w:lvlText w:val="%1."/>
-      <w:lvlJc w:val="left"/>
-      <w:pPr>
-        <w:ind w:left="720" w:hanging="360"/>
-      </w:pPr>
-    </w:lvl>
-    <w:lvl w:ilvl="1" w:tplc="04070019">
-      <w:start w:val="1"/>
-      <w:numFmt w:val="lowerLetter"/>
       <w:lvlText w:val="%2."/>
       <w:lvlJc w:val="left"/>
       <w:pPr>
@@ -3249,19 +3893,25 @@
     </w:lvl>
   </w:abstractNum>
   <w:num w:numId="1">
+    <w:abstractNumId w:val="3"/>
+  </w:num>
+  <w:num w:numId="2">
+    <w:abstractNumId w:val="6"/>
+  </w:num>
+  <w:num w:numId="3">
     <w:abstractNumId w:val="2"/>
   </w:num>
-  <w:num w:numId="2">
-    <w:abstractNumId w:val="4"/>
+  <w:num w:numId="4">
+    <w:abstractNumId w:val="5"/>
   </w:num>
-  <w:num w:numId="3">
+  <w:num w:numId="5">
     <w:abstractNumId w:val="1"/>
   </w:num>
-  <w:num w:numId="4">
-    <w:abstractNumId w:val="3"/>
+  <w:num w:numId="6">
+    <w:abstractNumId w:val="0"/>
   </w:num>
-  <w:num w:numId="5">
-    <w:abstractNumId w:val="0"/>
+  <w:num w:numId="7">
+    <w:abstractNumId w:val="4"/>
   </w:num>
 </w:numbering>
 </file>
@@ -3874,6 +4524,7 @@
   <w:style w:type="character" w:default="1" w:styleId="Absatz-Standardschriftart">
     <w:name w:val="Default Paragraph Font"/>
     <w:uiPriority w:val="1"/>
+    <w:semiHidden/>
     <w:unhideWhenUsed/>
   </w:style>
   <w:style w:type="table" w:default="1" w:styleId="NormaleTabelle">
@@ -5007,7 +5658,7 @@
 </file>
 
 <file path=customXml/itemProps1.xml><?xml version="1.0" encoding="utf-8"?>
-<ds:datastoreItem xmlns:ds="http://schemas.openxmlformats.org/officeDocument/2006/customXml" ds:itemID="{AF032FA3-F319-4610-84D6-F4DE2BE6A6E3}">
+<ds:datastoreItem xmlns:ds="http://schemas.openxmlformats.org/officeDocument/2006/customXml" ds:itemID="{F651DC5A-D626-4009-AB66-1FA800E6C10C}">
   <ds:schemaRefs>
     <ds:schemaRef ds:uri="http://schemas.openxmlformats.org/officeDocument/2006/bibliography"/>
   </ds:schemaRefs>

</xml_diff>

<commit_message>
docx import: paragraph styles starting with "tei:" are converted to corresponding TEI element
</commit_message>
<xml_diff>
--- a/data/doc/test.docx
+++ b/data/doc/test.docx
@@ -5,1184 +5,392 @@
     <w:p>
       <w:pPr>
         <w:pStyle w:val="Titel"/>
-      </w:pPr>
-      <w:r>
+        <w:rPr>
+          <w:lang w:val="en-US"/>
+        </w:rPr>
+      </w:pPr>
+      <w:r>
+        <w:rPr>
+          <w:lang w:val="en-US"/>
+        </w:rPr>
         <w:t>Word to TEI</w:t>
       </w:r>
     </w:p>
     <w:p>
       <w:pPr>
         <w:pStyle w:val="Zitat"/>
-      </w:pPr>
-      <w:r>
-        <w:t xml:space="preserve">This </w:t>
-      </w:r>
-      <w:proofErr w:type="spellStart"/>
-      <w:r>
-        <w:t>is</w:t>
-      </w:r>
-      <w:proofErr w:type="spellEnd"/>
-      <w:r>
-        <w:t xml:space="preserve"> a sample </w:t>
-      </w:r>
-      <w:proofErr w:type="spellStart"/>
-      <w:r>
-        <w:t>document</w:t>
-      </w:r>
-      <w:proofErr w:type="spellEnd"/>
-      <w:r>
-        <w:t xml:space="preserve"> to </w:t>
-      </w:r>
-      <w:proofErr w:type="spellStart"/>
-      <w:r>
-        <w:t>test</w:t>
-      </w:r>
-      <w:proofErr w:type="spellEnd"/>
-      <w:r>
-        <w:t xml:space="preserve"> </w:t>
-      </w:r>
-      <w:proofErr w:type="spellStart"/>
-      <w:r>
-        <w:t>conversion</w:t>
-      </w:r>
-      <w:proofErr w:type="spellEnd"/>
-      <w:r>
-        <w:t xml:space="preserve"> of </w:t>
-      </w:r>
-      <w:proofErr w:type="spellStart"/>
-      <w:r>
-        <w:t>word</w:t>
-      </w:r>
-      <w:proofErr w:type="spellEnd"/>
-      <w:r>
-        <w:t xml:space="preserve"> </w:t>
-      </w:r>
-      <w:proofErr w:type="spellStart"/>
-      <w:r>
-        <w:t>docx</w:t>
-      </w:r>
-      <w:proofErr w:type="spellEnd"/>
-      <w:r>
-        <w:t xml:space="preserve"> to TEI </w:t>
-      </w:r>
-      <w:proofErr w:type="spellStart"/>
-      <w:r>
-        <w:t>using</w:t>
-      </w:r>
-      <w:proofErr w:type="spellEnd"/>
-      <w:r>
-        <w:t xml:space="preserve"> </w:t>
-      </w:r>
-      <w:proofErr w:type="spellStart"/>
-      <w:r>
-        <w:t>the</w:t>
-      </w:r>
-      <w:proofErr w:type="spellEnd"/>
-      <w:r>
-        <w:t xml:space="preserve"> TEI </w:t>
-      </w:r>
-      <w:proofErr w:type="spellStart"/>
-      <w:r>
-        <w:t>processing</w:t>
-      </w:r>
-      <w:proofErr w:type="spellEnd"/>
-      <w:r>
-        <w:t xml:space="preserve"> </w:t>
-      </w:r>
-      <w:proofErr w:type="spellStart"/>
-      <w:r>
-        <w:t>model</w:t>
-      </w:r>
-      <w:proofErr w:type="spellEnd"/>
-      <w:r>
-        <w:t>.</w:t>
+        <w:rPr>
+          <w:lang w:val="en-US"/>
+        </w:rPr>
+      </w:pPr>
+      <w:r>
+        <w:rPr>
+          <w:lang w:val="en-US"/>
+        </w:rPr>
+        <w:t>This is a sample document to test conversion of word docx to TEI using the TEI processing model.</w:t>
       </w:r>
     </w:p>
     <w:p>
       <w:pPr>
         <w:pStyle w:val="berschrift1"/>
-      </w:pPr>
-      <w:r>
+        <w:rPr>
+          <w:lang w:val="en-US"/>
+        </w:rPr>
+      </w:pPr>
+      <w:r>
+        <w:rPr>
+          <w:lang w:val="en-US"/>
+        </w:rPr>
         <w:t xml:space="preserve">Style </w:t>
       </w:r>
       <w:r>
-        <w:t>Conver</w:t>
-      </w:r>
-      <w:r>
-        <w:t>sion</w:t>
-      </w:r>
-    </w:p>
-    <w:p>
-      <w:r>
-        <w:t xml:space="preserve">Rather </w:t>
-      </w:r>
-      <w:proofErr w:type="spellStart"/>
-      <w:r>
-        <w:t>than</w:t>
-      </w:r>
-      <w:proofErr w:type="spellEnd"/>
-      <w:r>
-        <w:t xml:space="preserve"> </w:t>
-      </w:r>
-      <w:proofErr w:type="spellStart"/>
-      <w:r>
-        <w:t>trying</w:t>
-      </w:r>
-      <w:proofErr w:type="spellEnd"/>
-      <w:r>
-        <w:t xml:space="preserve"> to </w:t>
-      </w:r>
-      <w:proofErr w:type="spellStart"/>
-      <w:r>
-        <w:t>convert</w:t>
-      </w:r>
-      <w:proofErr w:type="spellEnd"/>
-      <w:r>
-        <w:t xml:space="preserve"> </w:t>
-      </w:r>
-      <w:proofErr w:type="spellStart"/>
-      <w:r>
-        <w:t>everything</w:t>
-      </w:r>
-      <w:proofErr w:type="spellEnd"/>
-      <w:r>
+        <w:rPr>
+          <w:lang w:val="en-US"/>
+        </w:rPr>
+        <w:t>Conversion</w:t>
+      </w:r>
+    </w:p>
+    <w:p>
+      <w:pPr>
+        <w:rPr>
+          <w:lang w:val="en-US"/>
+        </w:rPr>
+      </w:pPr>
+      <w:r>
+        <w:rPr>
+          <w:lang w:val="en-US"/>
+        </w:rPr>
+        <w:t>Rather than trying to convert everything, the default ODD transformation attempts to preserve the semantics of the text. Most style properties are thus ignored. This is by intention: trying to preserve as much as possible would likely just add noise and result in low-quality TEI.</w:t>
+      </w:r>
+    </w:p>
+    <w:p>
+      <w:pPr>
+        <w:rPr>
+          <w:lang w:val="en-US"/>
+        </w:rPr>
+      </w:pPr>
+      <w:r>
+        <w:rPr>
+          <w:lang w:val="en-US"/>
+        </w:rPr>
+        <w:t>Users are free to extend the default ODD with additional heuristics. For example, a paragraph being entirely bold could also be treated as a heading, or a left text indent may indicate a quote.</w:t>
+      </w:r>
+    </w:p>
+    <w:p>
+      <w:pPr>
+        <w:pStyle w:val="berschrift2"/>
+      </w:pPr>
+      <w:r>
+        <w:t>Inline Styles</w:t>
+      </w:r>
+    </w:p>
+    <w:p>
+      <w:pPr>
+        <w:rPr>
+          <w:lang w:val="en-US"/>
+        </w:rPr>
+      </w:pPr>
+      <w:r>
+        <w:rPr>
+          <w:lang w:val="en-US"/>
+        </w:rPr>
+        <w:t xml:space="preserve">Text styled as </w:t>
+      </w:r>
+      <w:r>
+        <w:rPr>
+          <w:rStyle w:val="SchwacheHervorhebung"/>
+          <w:lang w:val="en-US"/>
+        </w:rPr>
+        <w:t>italic</w:t>
+      </w:r>
+      <w:r>
+        <w:rPr>
+          <w:lang w:val="en-US"/>
+        </w:rPr>
         <w:t xml:space="preserve">, </w:t>
       </w:r>
-      <w:proofErr w:type="spellStart"/>
-      <w:r>
-        <w:t>the</w:t>
-      </w:r>
-      <w:proofErr w:type="spellEnd"/>
-      <w:r>
-        <w:t xml:space="preserve"> </w:t>
-      </w:r>
-      <w:proofErr w:type="spellStart"/>
-      <w:r>
-        <w:t>default</w:t>
-      </w:r>
-      <w:proofErr w:type="spellEnd"/>
-      <w:r>
-        <w:t xml:space="preserve"> ODD </w:t>
-      </w:r>
-      <w:proofErr w:type="spellStart"/>
-      <w:r>
-        <w:t>transformation</w:t>
-      </w:r>
-      <w:proofErr w:type="spellEnd"/>
-      <w:r>
-        <w:t xml:space="preserve"> </w:t>
-      </w:r>
-      <w:proofErr w:type="spellStart"/>
-      <w:r>
-        <w:t>attempts</w:t>
-      </w:r>
-      <w:proofErr w:type="spellEnd"/>
-      <w:r>
-        <w:t xml:space="preserve"> to </w:t>
-      </w:r>
-      <w:proofErr w:type="spellStart"/>
-      <w:r>
-        <w:t>preserve</w:t>
-      </w:r>
-      <w:proofErr w:type="spellEnd"/>
-      <w:r>
-        <w:t xml:space="preserve"> </w:t>
-      </w:r>
-      <w:proofErr w:type="spellStart"/>
-      <w:r>
-        <w:t>the</w:t>
-      </w:r>
-      <w:proofErr w:type="spellEnd"/>
-      <w:r>
-        <w:t xml:space="preserve"> </w:t>
-      </w:r>
-      <w:proofErr w:type="spellStart"/>
-      <w:r>
-        <w:t>semantics</w:t>
-      </w:r>
-      <w:proofErr w:type="spellEnd"/>
-      <w:r>
-        <w:t xml:space="preserve"> of </w:t>
-      </w:r>
-      <w:proofErr w:type="spellStart"/>
-      <w:r>
-        <w:t>the</w:t>
-      </w:r>
-      <w:proofErr w:type="spellEnd"/>
-      <w:r>
-        <w:t xml:space="preserve"> </w:t>
-      </w:r>
-      <w:proofErr w:type="spellStart"/>
-      <w:r>
-        <w:t>text</w:t>
-      </w:r>
-      <w:proofErr w:type="spellEnd"/>
-      <w:r>
-        <w:t xml:space="preserve">. Most style </w:t>
-      </w:r>
-      <w:proofErr w:type="spellStart"/>
-      <w:r>
-        <w:t>properties</w:t>
-      </w:r>
-      <w:proofErr w:type="spellEnd"/>
-      <w:r>
-        <w:t xml:space="preserve"> </w:t>
-      </w:r>
-      <w:proofErr w:type="spellStart"/>
-      <w:r>
-        <w:t>are</w:t>
-      </w:r>
-      <w:proofErr w:type="spellEnd"/>
-      <w:r>
-        <w:t xml:space="preserve"> </w:t>
-      </w:r>
-      <w:proofErr w:type="spellStart"/>
-      <w:r>
-        <w:t>thus</w:t>
-      </w:r>
-      <w:proofErr w:type="spellEnd"/>
-      <w:r>
-        <w:t xml:space="preserve"> </w:t>
-      </w:r>
-      <w:proofErr w:type="spellStart"/>
-      <w:r>
-        <w:t>ignored</w:t>
-      </w:r>
-      <w:proofErr w:type="spellEnd"/>
-      <w:r>
-        <w:t xml:space="preserve">. This </w:t>
-      </w:r>
-      <w:proofErr w:type="spellStart"/>
-      <w:r>
-        <w:t>is</w:t>
-      </w:r>
-      <w:proofErr w:type="spellEnd"/>
-      <w:r>
-        <w:t xml:space="preserve"> </w:t>
-      </w:r>
-      <w:proofErr w:type="spellStart"/>
-      <w:r>
-        <w:t>by</w:t>
-      </w:r>
-      <w:proofErr w:type="spellEnd"/>
-      <w:r>
-        <w:t xml:space="preserve"> </w:t>
-      </w:r>
-      <w:proofErr w:type="spellStart"/>
-      <w:r>
-        <w:t>intention</w:t>
-      </w:r>
-      <w:proofErr w:type="spellEnd"/>
-      <w:r>
-        <w:t xml:space="preserve">: </w:t>
-      </w:r>
-      <w:proofErr w:type="spellStart"/>
-      <w:r>
-        <w:t>trying</w:t>
-      </w:r>
-      <w:proofErr w:type="spellEnd"/>
-      <w:r>
-        <w:t xml:space="preserve"> to </w:t>
-      </w:r>
-      <w:proofErr w:type="spellStart"/>
-      <w:r>
-        <w:t>preserve</w:t>
-      </w:r>
-      <w:proofErr w:type="spellEnd"/>
-      <w:r>
-        <w:t xml:space="preserve"> </w:t>
-      </w:r>
-      <w:proofErr w:type="spellStart"/>
-      <w:r>
-        <w:t>as</w:t>
-      </w:r>
-      <w:proofErr w:type="spellEnd"/>
-      <w:r>
-        <w:t xml:space="preserve"> </w:t>
-      </w:r>
-      <w:proofErr w:type="spellStart"/>
-      <w:r>
-        <w:t>much</w:t>
-      </w:r>
-      <w:proofErr w:type="spellEnd"/>
-      <w:r>
-        <w:t xml:space="preserve"> </w:t>
-      </w:r>
-      <w:proofErr w:type="spellStart"/>
-      <w:r>
-        <w:t>as</w:t>
-      </w:r>
-      <w:proofErr w:type="spellEnd"/>
-      <w:r>
-        <w:t xml:space="preserve"> possible </w:t>
-      </w:r>
-      <w:proofErr w:type="spellStart"/>
-      <w:r>
-        <w:t>would</w:t>
-      </w:r>
-      <w:proofErr w:type="spellEnd"/>
-      <w:r>
-        <w:t xml:space="preserve"> </w:t>
-      </w:r>
-      <w:proofErr w:type="spellStart"/>
-      <w:r>
-        <w:t>likely</w:t>
-      </w:r>
-      <w:proofErr w:type="spellEnd"/>
-      <w:r>
-        <w:t xml:space="preserve"> just </w:t>
-      </w:r>
-      <w:proofErr w:type="spellStart"/>
-      <w:r>
-        <w:t>add</w:t>
-      </w:r>
-      <w:proofErr w:type="spellEnd"/>
-      <w:r>
-        <w:t xml:space="preserve"> </w:t>
-      </w:r>
-      <w:proofErr w:type="spellStart"/>
-      <w:r>
-        <w:t>noise</w:t>
-      </w:r>
-      <w:proofErr w:type="spellEnd"/>
-      <w:r>
-        <w:t xml:space="preserve"> and </w:t>
-      </w:r>
-      <w:proofErr w:type="spellStart"/>
-      <w:r>
-        <w:t>result</w:t>
-      </w:r>
-      <w:proofErr w:type="spellEnd"/>
-      <w:r>
-        <w:t xml:space="preserve"> in </w:t>
-      </w:r>
-      <w:proofErr w:type="spellStart"/>
-      <w:r>
-        <w:t>low</w:t>
-      </w:r>
-      <w:proofErr w:type="spellEnd"/>
-      <w:r>
-        <w:t>-quality TEI.</w:t>
-      </w:r>
-    </w:p>
-    <w:p>
-      <w:r>
-        <w:t xml:space="preserve">Users </w:t>
-      </w:r>
-      <w:proofErr w:type="spellStart"/>
-      <w:r>
-        <w:t>are</w:t>
-      </w:r>
-      <w:proofErr w:type="spellEnd"/>
-      <w:r>
-        <w:t xml:space="preserve"> </w:t>
-      </w:r>
-      <w:proofErr w:type="spellStart"/>
-      <w:r>
-        <w:t>free</w:t>
-      </w:r>
-      <w:proofErr w:type="spellEnd"/>
-      <w:r>
-        <w:t xml:space="preserve"> to </w:t>
-      </w:r>
-      <w:proofErr w:type="spellStart"/>
-      <w:r>
-        <w:t>extend</w:t>
-      </w:r>
-      <w:proofErr w:type="spellEnd"/>
-      <w:r>
-        <w:t xml:space="preserve"> </w:t>
-      </w:r>
-      <w:proofErr w:type="spellStart"/>
-      <w:r>
-        <w:t>the</w:t>
-      </w:r>
-      <w:proofErr w:type="spellEnd"/>
-      <w:r>
-        <w:t xml:space="preserve"> </w:t>
-      </w:r>
-      <w:proofErr w:type="spellStart"/>
-      <w:r>
-        <w:t>default</w:t>
-      </w:r>
-      <w:proofErr w:type="spellEnd"/>
-      <w:r>
-        <w:t xml:space="preserve"> ODD with additional </w:t>
-      </w:r>
-      <w:proofErr w:type="spellStart"/>
-      <w:r>
-        <w:t>heuristics</w:t>
-      </w:r>
-      <w:proofErr w:type="spellEnd"/>
-      <w:r>
-        <w:t xml:space="preserve">. For </w:t>
-      </w:r>
-      <w:proofErr w:type="spellStart"/>
-      <w:r>
-        <w:t>example</w:t>
-      </w:r>
-      <w:proofErr w:type="spellEnd"/>
-      <w:r>
-        <w:t xml:space="preserve">, a </w:t>
-      </w:r>
-      <w:proofErr w:type="spellStart"/>
-      <w:r>
-        <w:t>paragraph</w:t>
-      </w:r>
-      <w:proofErr w:type="spellEnd"/>
-      <w:r>
-        <w:t xml:space="preserve"> </w:t>
-      </w:r>
-      <w:proofErr w:type="spellStart"/>
-      <w:r>
-        <w:t>being</w:t>
-      </w:r>
-      <w:proofErr w:type="spellEnd"/>
-      <w:r>
-        <w:t xml:space="preserve"> </w:t>
-      </w:r>
-      <w:proofErr w:type="spellStart"/>
-      <w:r>
-        <w:t>entirely</w:t>
-      </w:r>
-      <w:proofErr w:type="spellEnd"/>
-      <w:r>
-        <w:t xml:space="preserve"> </w:t>
-      </w:r>
-      <w:proofErr w:type="spellStart"/>
-      <w:r>
+      <w:r>
+        <w:rPr>
+          <w:u w:val="single"/>
+          <w:lang w:val="en-US"/>
+        </w:rPr>
+        <w:t>underline</w:t>
+      </w:r>
+      <w:r>
+        <w:rPr>
+          <w:lang w:val="en-US"/>
+        </w:rPr>
+        <w:t xml:space="preserve"> or </w:t>
+      </w:r>
+      <w:r>
+        <w:rPr>
+          <w:rStyle w:val="IntensiveHervorhebung"/>
+          <w:lang w:val="en-US"/>
+        </w:rPr>
         <w:t>bold</w:t>
       </w:r>
-      <w:proofErr w:type="spellEnd"/>
-      <w:r>
-        <w:t xml:space="preserve"> could also </w:t>
-      </w:r>
-      <w:proofErr w:type="spellStart"/>
-      <w:r>
-        <w:t>be</w:t>
-      </w:r>
-      <w:proofErr w:type="spellEnd"/>
-      <w:r>
-        <w:t xml:space="preserve"> </w:t>
-      </w:r>
-      <w:proofErr w:type="spellStart"/>
-      <w:r>
-        <w:t>treated</w:t>
-      </w:r>
-      <w:proofErr w:type="spellEnd"/>
-      <w:r>
-        <w:t xml:space="preserve"> </w:t>
-      </w:r>
-      <w:proofErr w:type="spellStart"/>
-      <w:r>
-        <w:t>as</w:t>
-      </w:r>
-      <w:proofErr w:type="spellEnd"/>
-      <w:r>
-        <w:t xml:space="preserve"> a </w:t>
-      </w:r>
-      <w:proofErr w:type="spellStart"/>
-      <w:r>
-        <w:t>heading</w:t>
-      </w:r>
-      <w:proofErr w:type="spellEnd"/>
-      <w:r>
-        <w:t xml:space="preserve">, </w:t>
-      </w:r>
-      <w:proofErr w:type="spellStart"/>
-      <w:r>
-        <w:t>or</w:t>
-      </w:r>
-      <w:proofErr w:type="spellEnd"/>
-      <w:r>
-        <w:t xml:space="preserve"> a </w:t>
-      </w:r>
-      <w:proofErr w:type="spellStart"/>
-      <w:r>
-        <w:t>left</w:t>
-      </w:r>
-      <w:proofErr w:type="spellEnd"/>
-      <w:r>
-        <w:t xml:space="preserve"> </w:t>
-      </w:r>
-      <w:proofErr w:type="spellStart"/>
-      <w:r>
-        <w:t>text</w:t>
-      </w:r>
-      <w:proofErr w:type="spellEnd"/>
-      <w:r>
-        <w:t xml:space="preserve"> </w:t>
-      </w:r>
-      <w:proofErr w:type="spellStart"/>
-      <w:r>
-        <w:t>indent</w:t>
-      </w:r>
-      <w:proofErr w:type="spellEnd"/>
-      <w:r>
-        <w:t xml:space="preserve"> </w:t>
-      </w:r>
-      <w:proofErr w:type="spellStart"/>
-      <w:r>
-        <w:t>may</w:t>
-      </w:r>
-      <w:proofErr w:type="spellEnd"/>
-      <w:r>
-        <w:t xml:space="preserve"> </w:t>
-      </w:r>
-      <w:proofErr w:type="spellStart"/>
-      <w:r>
-        <w:t>indicate</w:t>
-      </w:r>
-      <w:proofErr w:type="spellEnd"/>
-      <w:r>
-        <w:t xml:space="preserve"> a </w:t>
-      </w:r>
-      <w:proofErr w:type="spellStart"/>
-      <w:r>
-        <w:t>quote</w:t>
-      </w:r>
-      <w:proofErr w:type="spellEnd"/>
-      <w:r>
-        <w:t>.</w:t>
-      </w:r>
-      <w:bookmarkStart w:id="0" w:name="_GoBack"/>
-      <w:bookmarkEnd w:id="0"/>
-    </w:p>
-    <w:p>
-      <w:pPr>
-        <w:pStyle w:val="berschrift2"/>
-      </w:pPr>
-      <w:r>
-        <w:t>Inline Styles</w:t>
-      </w:r>
-    </w:p>
-    <w:p>
-      <w:r>
-        <w:t>Te</w:t>
-      </w:r>
-      <w:r>
-        <w:t>x</w:t>
-      </w:r>
-      <w:r>
-        <w:t xml:space="preserve">t </w:t>
-      </w:r>
-      <w:proofErr w:type="spellStart"/>
-      <w:r>
-        <w:t>styled</w:t>
-      </w:r>
-      <w:proofErr w:type="spellEnd"/>
-      <w:r>
-        <w:t xml:space="preserve"> </w:t>
-      </w:r>
-      <w:proofErr w:type="spellStart"/>
-      <w:r>
-        <w:t>as</w:t>
-      </w:r>
-      <w:proofErr w:type="spellEnd"/>
-      <w:r>
-        <w:t xml:space="preserve"> </w:t>
-      </w:r>
-      <w:proofErr w:type="spellStart"/>
-      <w:r>
-        <w:rPr>
-          <w:rStyle w:val="SchwacheHervorhebung"/>
-        </w:rPr>
-        <w:t>italic</w:t>
-      </w:r>
-      <w:proofErr w:type="spellEnd"/>
-      <w:r>
-        <w:t xml:space="preserve">, </w:t>
-      </w:r>
-      <w:proofErr w:type="spellStart"/>
-      <w:r>
-        <w:rPr>
-          <w:u w:val="single"/>
-        </w:rPr>
-        <w:t>underline</w:t>
-      </w:r>
-      <w:proofErr w:type="spellEnd"/>
-      <w:r>
-        <w:t xml:space="preserve"> </w:t>
-      </w:r>
-      <w:proofErr w:type="spellStart"/>
-      <w:r>
-        <w:t>or</w:t>
-      </w:r>
-      <w:proofErr w:type="spellEnd"/>
-      <w:r>
-        <w:t xml:space="preserve"> </w:t>
-      </w:r>
-      <w:r>
-        <w:rPr>
-          <w:rStyle w:val="IntensiveHervorhebung"/>
-        </w:rPr>
-        <w:t>bold</w:t>
-      </w:r>
-      <w:r>
-        <w:t xml:space="preserve"> will </w:t>
-      </w:r>
-      <w:proofErr w:type="spellStart"/>
-      <w:r>
-        <w:t>be</w:t>
-      </w:r>
-      <w:proofErr w:type="spellEnd"/>
-      <w:r>
-        <w:t xml:space="preserve"> </w:t>
-      </w:r>
-      <w:proofErr w:type="spellStart"/>
-      <w:r>
-        <w:t>transformed</w:t>
-      </w:r>
-      <w:proofErr w:type="spellEnd"/>
-      <w:r>
-        <w:t xml:space="preserve"> </w:t>
-      </w:r>
-      <w:proofErr w:type="spellStart"/>
-      <w:r>
-        <w:t>into</w:t>
-      </w:r>
-      <w:proofErr w:type="spellEnd"/>
-      <w:r>
-        <w:t xml:space="preserve"> a </w:t>
+      <w:r>
+        <w:rPr>
+          <w:lang w:val="en-US"/>
+        </w:rPr>
+        <w:t xml:space="preserve"> will be transformed into a </w:t>
       </w:r>
       <w:proofErr w:type="spellStart"/>
       <w:proofErr w:type="gramStart"/>
       <w:r>
+        <w:rPr>
+          <w:lang w:val="en-US"/>
+        </w:rPr>
         <w:t>tei:hi</w:t>
       </w:r>
       <w:proofErr w:type="spellEnd"/>
       <w:proofErr w:type="gramEnd"/>
       <w:r>
-        <w:t xml:space="preserve"> with a </w:t>
-      </w:r>
-      <w:proofErr w:type="spellStart"/>
-      <w:r>
-        <w:t>corresponding</w:t>
-      </w:r>
-      <w:proofErr w:type="spellEnd"/>
-      <w:r>
-        <w:t xml:space="preserve"> @</w:t>
-      </w:r>
-      <w:proofErr w:type="spellStart"/>
-      <w:r>
-        <w:t>rend</w:t>
-      </w:r>
-      <w:proofErr w:type="spellEnd"/>
-      <w:r>
-        <w:t xml:space="preserve"> </w:t>
-      </w:r>
-      <w:proofErr w:type="spellStart"/>
-      <w:r>
-        <w:t>attribute</w:t>
-      </w:r>
-      <w:proofErr w:type="spellEnd"/>
-      <w:r>
-        <w:t>.</w:t>
-      </w:r>
-    </w:p>
-    <w:p>
-      <w:r>
-        <w:t xml:space="preserve">Inline </w:t>
-      </w:r>
-      <w:proofErr w:type="spellStart"/>
-      <w:r>
-        <w:t>styles</w:t>
-      </w:r>
-      <w:proofErr w:type="spellEnd"/>
-      <w:r>
-        <w:t xml:space="preserve"> </w:t>
-      </w:r>
-      <w:proofErr w:type="spellStart"/>
-      <w:r>
-        <w:t>whose</w:t>
-      </w:r>
-      <w:proofErr w:type="spellEnd"/>
-      <w:r>
-        <w:t xml:space="preserve"> </w:t>
-      </w:r>
-      <w:proofErr w:type="spellStart"/>
-      <w:r>
-        <w:t>name</w:t>
-      </w:r>
-      <w:proofErr w:type="spellEnd"/>
-      <w:r>
-        <w:t xml:space="preserve"> </w:t>
-      </w:r>
-      <w:proofErr w:type="spellStart"/>
-      <w:r>
-        <w:t>starts</w:t>
-      </w:r>
-      <w:proofErr w:type="spellEnd"/>
-      <w:r>
-        <w:t xml:space="preserve"> with „tei:“ </w:t>
-      </w:r>
-      <w:proofErr w:type="spellStart"/>
-      <w:r>
-        <w:t>are</w:t>
-      </w:r>
-      <w:proofErr w:type="spellEnd"/>
-      <w:r>
-        <w:t xml:space="preserve"> </w:t>
-      </w:r>
-      <w:proofErr w:type="spellStart"/>
-      <w:r>
-        <w:t>transformed</w:t>
-      </w:r>
-      <w:proofErr w:type="spellEnd"/>
-      <w:r>
-        <w:t xml:space="preserve"> </w:t>
-      </w:r>
-      <w:proofErr w:type="spellStart"/>
-      <w:r>
-        <w:t>into</w:t>
-      </w:r>
-      <w:proofErr w:type="spellEnd"/>
-      <w:r>
-        <w:t xml:space="preserve"> TEI </w:t>
-      </w:r>
-      <w:proofErr w:type="spellStart"/>
-      <w:r>
-        <w:t>elements</w:t>
-      </w:r>
-      <w:proofErr w:type="spellEnd"/>
-      <w:r>
-        <w:t xml:space="preserve"> with </w:t>
-      </w:r>
-      <w:proofErr w:type="spellStart"/>
-      <w:r>
-        <w:t>the</w:t>
-      </w:r>
-      <w:proofErr w:type="spellEnd"/>
-      <w:r>
-        <w:t xml:space="preserve"> same </w:t>
-      </w:r>
-      <w:proofErr w:type="spellStart"/>
-      <w:r>
-        <w:t>name</w:t>
-      </w:r>
-      <w:proofErr w:type="spellEnd"/>
-      <w:r>
-        <w:t xml:space="preserve">. </w:t>
-      </w:r>
-      <w:r>
-        <w:t xml:space="preserve">So </w:t>
-      </w:r>
-      <w:proofErr w:type="spellStart"/>
-      <w:r>
-        <w:t>if</w:t>
-      </w:r>
-      <w:proofErr w:type="spellEnd"/>
-      <w:r>
-        <w:t xml:space="preserve"> a </w:t>
-      </w:r>
-      <w:proofErr w:type="spellStart"/>
-      <w:r>
-        <w:t>character</w:t>
-      </w:r>
-      <w:proofErr w:type="spellEnd"/>
-      <w:r>
-        <w:t xml:space="preserve"> </w:t>
-      </w:r>
-      <w:proofErr w:type="spellStart"/>
-      <w:r>
-        <w:t>sequence</w:t>
-      </w:r>
-      <w:proofErr w:type="spellEnd"/>
-      <w:r>
-        <w:t xml:space="preserve"> </w:t>
-      </w:r>
-      <w:proofErr w:type="spellStart"/>
-      <w:r>
-        <w:t>uses</w:t>
-      </w:r>
-      <w:proofErr w:type="spellEnd"/>
-      <w:r>
-        <w:t xml:space="preserve"> a style </w:t>
-      </w:r>
-      <w:proofErr w:type="spellStart"/>
-      <w:r>
-        <w:t>called</w:t>
-      </w:r>
-      <w:proofErr w:type="spellEnd"/>
-      <w:r>
-        <w:t xml:space="preserve"> „</w:t>
+        <w:rPr>
+          <w:lang w:val="en-US"/>
+        </w:rPr>
+        <w:t xml:space="preserve"> with a corresponding @rend attribute.</w:t>
+      </w:r>
+    </w:p>
+    <w:p>
+      <w:pPr>
+        <w:rPr>
+          <w:lang w:val="en-US"/>
+        </w:rPr>
+      </w:pPr>
+      <w:r>
+        <w:rPr>
+          <w:lang w:val="en-US"/>
+        </w:rPr>
+        <w:t>Inline styles whose name starts with „</w:t>
       </w:r>
       <w:proofErr w:type="spellStart"/>
       <w:proofErr w:type="gramStart"/>
       <w:r>
+        <w:rPr>
+          <w:lang w:val="en-US"/>
+        </w:rPr>
+        <w:t>tei</w:t>
+      </w:r>
+      <w:proofErr w:type="spellEnd"/>
+      <w:r>
+        <w:rPr>
+          <w:lang w:val="en-US"/>
+        </w:rPr>
+        <w:t>:“</w:t>
+      </w:r>
+      <w:proofErr w:type="gramEnd"/>
+      <w:r>
+        <w:rPr>
+          <w:lang w:val="en-US"/>
+        </w:rPr>
+        <w:t xml:space="preserve"> are transformed into TEI elements with the same name. So if a character sequence uses a style called „</w:t>
+      </w:r>
+      <w:proofErr w:type="spellStart"/>
+      <w:proofErr w:type="gramStart"/>
+      <w:r>
+        <w:rPr>
+          <w:lang w:val="en-US"/>
+        </w:rPr>
         <w:t>tei:persName</w:t>
       </w:r>
       <w:proofErr w:type="spellEnd"/>
       <w:proofErr w:type="gramEnd"/>
       <w:r>
-        <w:t xml:space="preserve">”, </w:t>
+        <w:rPr>
+          <w:lang w:val="en-US"/>
+        </w:rPr>
+        <w:t xml:space="preserve">”, it will be wrapped into a TEI </w:t>
       </w:r>
       <w:proofErr w:type="spellStart"/>
       <w:r>
-        <w:t>it</w:t>
+        <w:rPr>
+          <w:rStyle w:val="teipersName"/>
+          <w:lang w:val="en-US"/>
+        </w:rPr>
+        <w:t>persName</w:t>
       </w:r>
       <w:proofErr w:type="spellEnd"/>
       <w:r>
-        <w:t xml:space="preserve"> wil</w:t>
-      </w:r>
-      <w:r>
-        <w:t xml:space="preserve">l </w:t>
-      </w:r>
-      <w:proofErr w:type="spellStart"/>
-      <w:r>
-        <w:t>be</w:t>
-      </w:r>
-      <w:proofErr w:type="spellEnd"/>
-      <w:r>
-        <w:t xml:space="preserve"> </w:t>
-      </w:r>
-      <w:proofErr w:type="spellStart"/>
-      <w:r>
-        <w:t>wrapped</w:t>
-      </w:r>
-      <w:proofErr w:type="spellEnd"/>
-      <w:r>
-        <w:t xml:space="preserve"> </w:t>
-      </w:r>
-      <w:proofErr w:type="spellStart"/>
-      <w:r>
-        <w:t>into</w:t>
-      </w:r>
-      <w:proofErr w:type="spellEnd"/>
-      <w:r>
-        <w:t xml:space="preserve"> a TEI </w:t>
-      </w:r>
-      <w:proofErr w:type="spellStart"/>
+        <w:rPr>
+          <w:lang w:val="en-US"/>
+        </w:rPr>
+        <w:t xml:space="preserve"> element in the output</w:t>
+      </w:r>
+      <w:r>
+        <w:rPr>
+          <w:lang w:val="en-US"/>
+        </w:rPr>
+        <w:t xml:space="preserve">, e.g. </w:t>
+      </w:r>
       <w:r>
         <w:rPr>
           <w:rStyle w:val="teipersName"/>
-        </w:rPr>
-        <w:t>persName</w:t>
-      </w:r>
-      <w:proofErr w:type="spellEnd"/>
-      <w:r>
-        <w:t xml:space="preserve"> </w:t>
-      </w:r>
-      <w:proofErr w:type="spellStart"/>
-      <w:r>
-        <w:t>element</w:t>
-      </w:r>
-      <w:proofErr w:type="spellEnd"/>
-      <w:r>
-        <w:t xml:space="preserve"> in </w:t>
-      </w:r>
-      <w:proofErr w:type="spellStart"/>
-      <w:r>
-        <w:t>the</w:t>
-      </w:r>
-      <w:proofErr w:type="spellEnd"/>
-      <w:r>
-        <w:t xml:space="preserve"> </w:t>
-      </w:r>
-      <w:proofErr w:type="spellStart"/>
-      <w:r>
-        <w:t>output</w:t>
-      </w:r>
-      <w:proofErr w:type="spellEnd"/>
-      <w:r>
-        <w:t xml:space="preserve">, e.g. </w:t>
-      </w:r>
-      <w:r>
-        <w:rPr>
-          <w:rStyle w:val="teipersName"/>
+          <w:lang w:val="en-US"/>
         </w:rPr>
         <w:t>Johann Wolfgang Goethe</w:t>
       </w:r>
       <w:r>
-        <w:t xml:space="preserve">. </w:t>
-      </w:r>
-      <w:r>
-        <w:t xml:space="preserve">A </w:t>
-      </w:r>
-      <w:proofErr w:type="spellStart"/>
+        <w:rPr>
+          <w:lang w:val="en-US"/>
+        </w:rPr>
+        <w:t xml:space="preserve">. A </w:t>
+      </w:r>
       <w:r>
         <w:rPr>
           <w:rStyle w:val="teiplaceName"/>
-        </w:rPr>
-        <w:t>place</w:t>
-      </w:r>
-      <w:proofErr w:type="spellEnd"/>
-      <w:r>
-        <w:rPr>
-          <w:rStyle w:val="teiplaceName"/>
-        </w:rPr>
-        <w:t xml:space="preserve"> </w:t>
-      </w:r>
-      <w:proofErr w:type="spellStart"/>
-      <w:r>
-        <w:rPr>
-          <w:rStyle w:val="teiplaceName"/>
-        </w:rPr>
-        <w:t>name</w:t>
-      </w:r>
-      <w:proofErr w:type="spellEnd"/>
-      <w:r>
-        <w:t xml:space="preserve"> </w:t>
-      </w:r>
-      <w:proofErr w:type="spellStart"/>
-      <w:r>
-        <w:t>can</w:t>
-      </w:r>
-      <w:proofErr w:type="spellEnd"/>
-      <w:r>
-        <w:t xml:space="preserve"> </w:t>
-      </w:r>
-      <w:proofErr w:type="spellStart"/>
-      <w:r>
-        <w:t>be</w:t>
-      </w:r>
-      <w:proofErr w:type="spellEnd"/>
-      <w:r>
-        <w:t xml:space="preserve"> </w:t>
-      </w:r>
-      <w:proofErr w:type="spellStart"/>
-      <w:r>
-        <w:t>marked</w:t>
-      </w:r>
-      <w:proofErr w:type="spellEnd"/>
-      <w:r>
-        <w:t xml:space="preserve"> with a style „</w:t>
+          <w:lang w:val="en-US"/>
+        </w:rPr>
+        <w:t>place name</w:t>
+      </w:r>
+      <w:r>
+        <w:rPr>
+          <w:lang w:val="en-US"/>
+        </w:rPr>
+        <w:t xml:space="preserve"> can be marked with a style „</w:t>
       </w:r>
       <w:proofErr w:type="spellStart"/>
       <w:proofErr w:type="gramStart"/>
       <w:r>
+        <w:rPr>
+          <w:lang w:val="en-US"/>
+        </w:rPr>
         <w:t>tei:placeName</w:t>
       </w:r>
       <w:proofErr w:type="spellEnd"/>
       <w:proofErr w:type="gramEnd"/>
       <w:r>
-        <w:t xml:space="preserve">” and </w:t>
-      </w:r>
-      <w:proofErr w:type="spellStart"/>
-      <w:r>
-        <w:t>should</w:t>
-      </w:r>
-      <w:proofErr w:type="spellEnd"/>
-      <w:r>
+        <w:rPr>
+          <w:lang w:val="en-US"/>
+        </w:rPr>
+        <w:t>” and should be transformed accordingly</w:t>
+      </w:r>
+      <w:r>
+        <w:rPr>
+          <w:lang w:val="en-US"/>
+        </w:rPr>
+        <w:t xml:space="preserve">: </w:t>
+      </w:r>
+      <w:r>
+        <w:rPr>
+          <w:rStyle w:val="teiplaceName"/>
+          <w:lang w:val="en-US"/>
+        </w:rPr>
+        <w:t>Frankfurt</w:t>
+      </w:r>
+      <w:r>
+        <w:rPr>
+          <w:lang w:val="en-US"/>
+        </w:rPr>
+        <w:t xml:space="preserve">, </w:t>
+      </w:r>
+      <w:r>
+        <w:rPr>
+          <w:rStyle w:val="teiplaceName"/>
+          <w:lang w:val="en-US"/>
+        </w:rPr>
+        <w:t>Berlin</w:t>
+      </w:r>
+      <w:r>
+        <w:rPr>
+          <w:lang w:val="en-US"/>
+        </w:rPr>
+        <w:t xml:space="preserve">, </w:t>
+      </w:r>
+      <w:r>
+        <w:rPr>
+          <w:rStyle w:val="teiplaceName"/>
+          <w:lang w:val="en-US"/>
+        </w:rPr>
+        <w:t>München</w:t>
+      </w:r>
+      <w:r>
+        <w:rPr>
+          <w:lang w:val="en-US"/>
+        </w:rPr>
+        <w:t>.</w:t>
+      </w:r>
+      <w:r>
+        <w:rPr>
+          <w:lang w:val="en-US"/>
+        </w:rPr>
         <w:t xml:space="preserve"> </w:t>
       </w:r>
-      <w:proofErr w:type="spellStart"/>
-      <w:r>
-        <w:t>be</w:t>
-      </w:r>
-      <w:proofErr w:type="spellEnd"/>
-      <w:r>
-        <w:t xml:space="preserve"> </w:t>
-      </w:r>
-      <w:proofErr w:type="spellStart"/>
-      <w:r>
-        <w:t>transformed</w:t>
-      </w:r>
-      <w:proofErr w:type="spellEnd"/>
-      <w:r>
-        <w:t xml:space="preserve"> </w:t>
-      </w:r>
-      <w:proofErr w:type="spellStart"/>
-      <w:r>
-        <w:t>accordingly</w:t>
-      </w:r>
-      <w:proofErr w:type="spellEnd"/>
-      <w:r>
-        <w:t xml:space="preserve">: </w:t>
-      </w:r>
-      <w:r>
-        <w:rPr>
-          <w:rStyle w:val="teiplaceName"/>
-        </w:rPr>
-        <w:t>Frankfurt</w:t>
-      </w:r>
-      <w:r>
-        <w:t xml:space="preserve">, </w:t>
-      </w:r>
-      <w:r>
-        <w:rPr>
-          <w:rStyle w:val="teiplaceName"/>
-        </w:rPr>
-        <w:t>Berlin</w:t>
-      </w:r>
-      <w:r>
-        <w:t xml:space="preserve">, </w:t>
-      </w:r>
-      <w:r>
-        <w:rPr>
-          <w:rStyle w:val="teiplaceName"/>
-        </w:rPr>
-        <w:t>München</w:t>
-      </w:r>
-      <w:r>
-        <w:t>.</w:t>
-      </w:r>
-      <w:r>
-        <w:t xml:space="preserve"> </w:t>
-      </w:r>
-      <w:r>
+      <w:r>
+        <w:rPr>
+          <w:lang w:val="en-US"/>
+        </w:rPr>
         <w:t xml:space="preserve">And </w:t>
       </w:r>
-      <w:proofErr w:type="spellStart"/>
       <w:r>
         <w:rPr>
           <w:rStyle w:val="teisupplied"/>
-        </w:rPr>
-        <w:t>damaged</w:t>
-      </w:r>
-      <w:proofErr w:type="spellEnd"/>
-      <w:r>
-        <w:rPr>
-          <w:rStyle w:val="teisupplied"/>
-        </w:rPr>
-        <w:t xml:space="preserve"> </w:t>
-      </w:r>
-      <w:proofErr w:type="spellStart"/>
-      <w:r>
-        <w:rPr>
-          <w:rStyle w:val="teisupplied"/>
-        </w:rPr>
-        <w:t>text</w:t>
-      </w:r>
-      <w:proofErr w:type="spellEnd"/>
-      <w:r>
-        <w:rPr>
-          <w:rStyle w:val="teisupplied"/>
-        </w:rPr>
-        <w:t xml:space="preserve"> could </w:t>
-      </w:r>
-      <w:proofErr w:type="spellStart"/>
-      <w:r>
-        <w:rPr>
-          <w:rStyle w:val="teisupplied"/>
-        </w:rPr>
-        <w:t>be</w:t>
-      </w:r>
-      <w:proofErr w:type="spellEnd"/>
-      <w:r>
-        <w:rPr>
-          <w:rStyle w:val="teisupplied"/>
-        </w:rPr>
-        <w:t xml:space="preserve"> </w:t>
-      </w:r>
-      <w:proofErr w:type="spellStart"/>
-      <w:r>
-        <w:rPr>
-          <w:rStyle w:val="teisupplied"/>
-        </w:rPr>
-        <w:t>encoded</w:t>
-      </w:r>
-      <w:proofErr w:type="spellEnd"/>
-      <w:r>
-        <w:t xml:space="preserve"> </w:t>
-      </w:r>
-      <w:proofErr w:type="spellStart"/>
-      <w:r>
-        <w:t>by</w:t>
-      </w:r>
-      <w:proofErr w:type="spellEnd"/>
-      <w:r>
-        <w:t xml:space="preserve"> </w:t>
-      </w:r>
-      <w:proofErr w:type="spellStart"/>
-      <w:r>
-        <w:t>applying</w:t>
-      </w:r>
-      <w:proofErr w:type="spellEnd"/>
-      <w:r>
-        <w:t xml:space="preserve"> a style „</w:t>
+          <w:lang w:val="en-US"/>
+        </w:rPr>
+        <w:t>damaged text could be encoded</w:t>
+      </w:r>
+      <w:r>
+        <w:rPr>
+          <w:lang w:val="en-US"/>
+        </w:rPr>
+        <w:t xml:space="preserve"> by applying a style „</w:t>
       </w:r>
       <w:proofErr w:type="spellStart"/>
       <w:proofErr w:type="gramStart"/>
       <w:r>
+        <w:rPr>
+          <w:lang w:val="en-US"/>
+        </w:rPr>
         <w:t>tei:supplied</w:t>
       </w:r>
       <w:proofErr w:type="spellEnd"/>
       <w:proofErr w:type="gramEnd"/>
       <w:r>
+        <w:rPr>
+          <w:lang w:val="en-US"/>
+        </w:rPr>
         <w:t>“.</w:t>
       </w:r>
     </w:p>
     <w:p>
       <w:pPr>
         <w:pStyle w:val="berschrift2"/>
-      </w:pPr>
-      <w:proofErr w:type="gramStart"/>
-      <w:r>
-        <w:t>Paragraph</w:t>
-      </w:r>
-      <w:proofErr w:type="gramEnd"/>
-      <w:r>
-        <w:t xml:space="preserve"> Styles</w:t>
+        <w:rPr>
+          <w:lang w:val="en-US"/>
+        </w:rPr>
+      </w:pPr>
+      <w:r>
+        <w:rPr>
+          <w:lang w:val="en-US"/>
+        </w:rPr>
+        <w:t>Paragraph Styles</w:t>
       </w:r>
     </w:p>
     <w:p>
       <w:pPr>
         <w:pStyle w:val="berschrift3"/>
-      </w:pPr>
-      <w:r>
+        <w:rPr>
+          <w:lang w:val="en-US"/>
+        </w:rPr>
+      </w:pPr>
+      <w:r>
+        <w:rPr>
+          <w:lang w:val="en-US"/>
+        </w:rPr>
         <w:t>Headings</w:t>
       </w:r>
     </w:p>
     <w:p>
-      <w:r>
-        <w:t xml:space="preserve">Word </w:t>
-      </w:r>
-      <w:proofErr w:type="spellStart"/>
-      <w:r>
-        <w:t>does</w:t>
-      </w:r>
-      <w:proofErr w:type="spellEnd"/>
-      <w:r>
-        <w:t xml:space="preserve"> not have a </w:t>
-      </w:r>
-      <w:proofErr w:type="spellStart"/>
-      <w:r>
-        <w:t>concept</w:t>
-      </w:r>
-      <w:proofErr w:type="spellEnd"/>
-      <w:r>
-        <w:t xml:space="preserve"> for </w:t>
-      </w:r>
-      <w:proofErr w:type="spellStart"/>
-      <w:r>
-        <w:t>text</w:t>
-      </w:r>
-      <w:proofErr w:type="spellEnd"/>
-      <w:r>
-        <w:t xml:space="preserve"> </w:t>
-      </w:r>
-      <w:proofErr w:type="spellStart"/>
-      <w:r>
-        <w:t>division</w:t>
-      </w:r>
-      <w:proofErr w:type="spellEnd"/>
-      <w:r>
-        <w:t xml:space="preserve">, so </w:t>
-      </w:r>
-      <w:proofErr w:type="spellStart"/>
-      <w:r>
-        <w:t>we</w:t>
-      </w:r>
-      <w:proofErr w:type="spellEnd"/>
-      <w:r>
-        <w:t xml:space="preserve"> have to </w:t>
-      </w:r>
-      <w:proofErr w:type="spellStart"/>
-      <w:r>
-        <w:t>reconstruct</w:t>
-      </w:r>
-      <w:proofErr w:type="spellEnd"/>
-      <w:r>
-        <w:t xml:space="preserve"> </w:t>
-      </w:r>
-      <w:proofErr w:type="spellStart"/>
-      <w:r>
-        <w:t>them</w:t>
-      </w:r>
-      <w:proofErr w:type="spellEnd"/>
-      <w:r>
-        <w:t>:</w:t>
+      <w:pPr>
+        <w:rPr>
+          <w:lang w:val="en-US"/>
+        </w:rPr>
+      </w:pPr>
+      <w:r>
+        <w:rPr>
+          <w:lang w:val="en-US"/>
+        </w:rPr>
+        <w:t>Word does not have a concept for text division, so we have to reconstruct them:</w:t>
       </w:r>
     </w:p>
     <w:p>
@@ -1192,139 +400,43 @@
           <w:ilvl w:val="0"/>
           <w:numId w:val="4"/>
         </w:numPr>
-      </w:pPr>
-      <w:r>
-        <w:t xml:space="preserve">Paragraph </w:t>
+        <w:rPr>
+          <w:lang w:val="en-US"/>
+        </w:rPr>
+      </w:pPr>
+      <w:r>
+        <w:rPr>
+          <w:lang w:val="en-US"/>
+        </w:rPr>
+        <w:t>Paragraph styles starting with „</w:t>
+      </w:r>
+      <w:proofErr w:type="gramStart"/>
+      <w:r>
+        <w:rPr>
+          <w:lang w:val="en-US"/>
+        </w:rPr>
+        <w:t>heading“</w:t>
+      </w:r>
+      <w:proofErr w:type="gramEnd"/>
+      <w:r>
+        <w:rPr>
+          <w:lang w:val="en-US"/>
+        </w:rPr>
+        <w:t xml:space="preserve">, „title“ or „subtitle“ generate a </w:t>
       </w:r>
       <w:proofErr w:type="spellStart"/>
       <w:r>
-        <w:t>styles</w:t>
+        <w:rPr>
+          <w:lang w:val="en-US"/>
+        </w:rPr>
+        <w:t>tei:head</w:t>
       </w:r>
       <w:proofErr w:type="spellEnd"/>
       <w:r>
-        <w:t xml:space="preserve"> </w:t>
-      </w:r>
-      <w:proofErr w:type="spellStart"/>
-      <w:r>
-        <w:t>starting</w:t>
-      </w:r>
-      <w:proofErr w:type="spellEnd"/>
-      <w:r>
-        <w:t xml:space="preserve"> with „</w:t>
-      </w:r>
-      <w:proofErr w:type="spellStart"/>
-      <w:r>
-        <w:t>heading</w:t>
-      </w:r>
-      <w:proofErr w:type="spellEnd"/>
-      <w:r>
-        <w:t xml:space="preserve">“, „title“ </w:t>
-      </w:r>
-      <w:proofErr w:type="spellStart"/>
-      <w:r>
-        <w:t>or</w:t>
-      </w:r>
-      <w:proofErr w:type="spellEnd"/>
-      <w:r>
-        <w:t xml:space="preserve"> „</w:t>
-      </w:r>
-      <w:proofErr w:type="spellStart"/>
-      <w:r>
-        <w:t>subtitle</w:t>
-      </w:r>
-      <w:proofErr w:type="spellEnd"/>
-      <w:r>
-        <w:t xml:space="preserve">“ </w:t>
-      </w:r>
-      <w:proofErr w:type="spellStart"/>
-      <w:r>
-        <w:t>generate</w:t>
-      </w:r>
-      <w:proofErr w:type="spellEnd"/>
-      <w:r>
-        <w:t xml:space="preserve"> a </w:t>
-      </w:r>
-      <w:proofErr w:type="spellStart"/>
-      <w:proofErr w:type="gramStart"/>
-      <w:r>
-        <w:t>tei:head</w:t>
-      </w:r>
-      <w:proofErr w:type="spellEnd"/>
-      <w:proofErr w:type="gramEnd"/>
-      <w:r>
-        <w:t xml:space="preserve">. The </w:t>
-      </w:r>
-      <w:proofErr w:type="spellStart"/>
-      <w:r>
-        <w:t>outline</w:t>
-      </w:r>
-      <w:proofErr w:type="spellEnd"/>
-      <w:r>
-        <w:t xml:space="preserve"> </w:t>
-      </w:r>
-      <w:proofErr w:type="spellStart"/>
-      <w:r>
-        <w:t>level</w:t>
-      </w:r>
-      <w:proofErr w:type="spellEnd"/>
-      <w:r>
-        <w:t xml:space="preserve"> </w:t>
-      </w:r>
-      <w:proofErr w:type="spellStart"/>
-      <w:r>
-        <w:t>assigned</w:t>
-      </w:r>
-      <w:proofErr w:type="spellEnd"/>
-      <w:r>
-        <w:t xml:space="preserve"> to </w:t>
-      </w:r>
-      <w:proofErr w:type="spellStart"/>
-      <w:r>
-        <w:t>the</w:t>
-      </w:r>
-      <w:proofErr w:type="spellEnd"/>
-      <w:r>
-        <w:t xml:space="preserve"> </w:t>
-      </w:r>
-      <w:proofErr w:type="spellStart"/>
-      <w:r>
-        <w:t>heading</w:t>
-      </w:r>
-      <w:proofErr w:type="spellEnd"/>
-      <w:r>
-        <w:t xml:space="preserve"> </w:t>
-      </w:r>
-      <w:proofErr w:type="spellStart"/>
-      <w:r>
-        <w:t>is</w:t>
-      </w:r>
-      <w:proofErr w:type="spellEnd"/>
-      <w:r>
-        <w:t xml:space="preserve"> </w:t>
-      </w:r>
-      <w:proofErr w:type="spellStart"/>
-      <w:r>
-        <w:t>recorded</w:t>
-      </w:r>
-      <w:proofErr w:type="spellEnd"/>
-      <w:r>
-        <w:t xml:space="preserve"> </w:t>
-      </w:r>
-      <w:proofErr w:type="spellStart"/>
-      <w:r>
-        <w:t>as</w:t>
-      </w:r>
-      <w:proofErr w:type="spellEnd"/>
-      <w:r>
-        <w:t xml:space="preserve"> </w:t>
-      </w:r>
-      <w:proofErr w:type="spellStart"/>
-      <w:r>
-        <w:t>well</w:t>
-      </w:r>
-      <w:proofErr w:type="spellEnd"/>
-      <w:r>
-        <w:t>.</w:t>
+        <w:rPr>
+          <w:lang w:val="en-US"/>
+        </w:rPr>
+        <w:t>. The outline level assigned to the heading is recorded as well.</w:t>
       </w:r>
     </w:p>
     <w:p>
@@ -1334,105 +446,29 @@
           <w:ilvl w:val="0"/>
           <w:numId w:val="4"/>
         </w:numPr>
-      </w:pPr>
-      <w:r>
-        <w:t xml:space="preserve">In a </w:t>
+        <w:rPr>
+          <w:lang w:val="en-US"/>
+        </w:rPr>
+      </w:pPr>
+      <w:r>
+        <w:rPr>
+          <w:lang w:val="en-US"/>
+        </w:rPr>
+        <w:t xml:space="preserve">In a second pass through the generated output, </w:t>
       </w:r>
       <w:proofErr w:type="spellStart"/>
       <w:r>
-        <w:t>second</w:t>
+        <w:rPr>
+          <w:lang w:val="en-US"/>
+        </w:rPr>
+        <w:t>divs</w:t>
       </w:r>
       <w:proofErr w:type="spellEnd"/>
       <w:r>
-        <w:t xml:space="preserve"> pass </w:t>
-      </w:r>
-      <w:proofErr w:type="spellStart"/>
-      <w:r>
-        <w:t>through</w:t>
-      </w:r>
-      <w:proofErr w:type="spellEnd"/>
-      <w:r>
-        <w:t xml:space="preserve"> </w:t>
-      </w:r>
-      <w:proofErr w:type="spellStart"/>
-      <w:r>
-        <w:t>the</w:t>
-      </w:r>
-      <w:proofErr w:type="spellEnd"/>
-      <w:r>
-        <w:t xml:space="preserve"> </w:t>
-      </w:r>
-      <w:proofErr w:type="spellStart"/>
-      <w:r>
-        <w:t>generated</w:t>
-      </w:r>
-      <w:proofErr w:type="spellEnd"/>
-      <w:r>
-        <w:t xml:space="preserve"> </w:t>
-      </w:r>
-      <w:proofErr w:type="spellStart"/>
-      <w:r>
-        <w:t>output</w:t>
-      </w:r>
-      <w:proofErr w:type="spellEnd"/>
-      <w:r>
-        <w:t xml:space="preserve">, </w:t>
-      </w:r>
-      <w:proofErr w:type="spellStart"/>
-      <w:r>
-        <w:t>divs</w:t>
-      </w:r>
-      <w:proofErr w:type="spellEnd"/>
-      <w:r>
-        <w:t xml:space="preserve"> </w:t>
-      </w:r>
-      <w:proofErr w:type="spellStart"/>
-      <w:r>
-        <w:t>are</w:t>
-      </w:r>
-      <w:proofErr w:type="spellEnd"/>
-      <w:r>
-        <w:t xml:space="preserve"> </w:t>
-      </w:r>
-      <w:proofErr w:type="spellStart"/>
-      <w:r>
-        <w:t>generated</w:t>
-      </w:r>
-      <w:proofErr w:type="spellEnd"/>
-      <w:r>
-        <w:t xml:space="preserve"> </w:t>
-      </w:r>
-      <w:proofErr w:type="spellStart"/>
-      <w:r>
-        <w:t>based</w:t>
-      </w:r>
-      <w:proofErr w:type="spellEnd"/>
-      <w:r>
-        <w:t xml:space="preserve"> on </w:t>
-      </w:r>
-      <w:proofErr w:type="spellStart"/>
-      <w:r>
-        <w:t>the</w:t>
-      </w:r>
-      <w:proofErr w:type="spellEnd"/>
-      <w:r>
-        <w:t xml:space="preserve"> </w:t>
-      </w:r>
-      <w:proofErr w:type="spellStart"/>
-      <w:r>
-        <w:t>outline</w:t>
-      </w:r>
-      <w:proofErr w:type="spellEnd"/>
-      <w:r>
-        <w:t xml:space="preserve"> </w:t>
-      </w:r>
-      <w:proofErr w:type="spellStart"/>
-      <w:r>
-        <w:t>level</w:t>
-      </w:r>
-      <w:proofErr w:type="spellEnd"/>
-      <w:r>
-        <w:t>:</w:t>
+        <w:rPr>
+          <w:lang w:val="en-US"/>
+        </w:rPr>
+        <w:t xml:space="preserve"> are generated based on the outline level:</w:t>
       </w:r>
     </w:p>
     <w:p>
@@ -1442,95 +478,16 @@
           <w:ilvl w:val="1"/>
           <w:numId w:val="4"/>
         </w:numPr>
-      </w:pPr>
-      <w:r>
-        <w:t xml:space="preserve">A div </w:t>
-      </w:r>
-      <w:proofErr w:type="spellStart"/>
-      <w:r>
-        <w:t>spans</w:t>
-      </w:r>
-      <w:proofErr w:type="spellEnd"/>
-      <w:r>
-        <w:t xml:space="preserve"> all </w:t>
-      </w:r>
-      <w:proofErr w:type="spellStart"/>
-      <w:r>
-        <w:t>text</w:t>
-      </w:r>
-      <w:proofErr w:type="spellEnd"/>
-      <w:r>
-        <w:t xml:space="preserve"> </w:t>
-      </w:r>
-      <w:proofErr w:type="spellStart"/>
-      <w:r>
-        <w:t>from</w:t>
-      </w:r>
-      <w:proofErr w:type="spellEnd"/>
-      <w:r>
-        <w:t xml:space="preserve"> </w:t>
-      </w:r>
-      <w:proofErr w:type="spellStart"/>
-      <w:r>
-        <w:t>the</w:t>
-      </w:r>
-      <w:proofErr w:type="spellEnd"/>
-      <w:r>
-        <w:t xml:space="preserve"> </w:t>
-      </w:r>
-      <w:proofErr w:type="spellStart"/>
-      <w:r>
-        <w:t>heading</w:t>
-      </w:r>
-      <w:proofErr w:type="spellEnd"/>
-      <w:r>
-        <w:t xml:space="preserve"> to </w:t>
-      </w:r>
-      <w:proofErr w:type="spellStart"/>
-      <w:r>
-        <w:t>the</w:t>
-      </w:r>
-      <w:proofErr w:type="spellEnd"/>
-      <w:r>
-        <w:t xml:space="preserve"> </w:t>
-      </w:r>
-      <w:proofErr w:type="spellStart"/>
-      <w:r>
-        <w:t>next</w:t>
-      </w:r>
-      <w:proofErr w:type="spellEnd"/>
-      <w:r>
-        <w:t xml:space="preserve"> </w:t>
-      </w:r>
-      <w:proofErr w:type="spellStart"/>
-      <w:r>
-        <w:t>heading</w:t>
-      </w:r>
-      <w:proofErr w:type="spellEnd"/>
-      <w:r>
-        <w:t xml:space="preserve"> on </w:t>
-      </w:r>
-      <w:proofErr w:type="spellStart"/>
-      <w:r>
-        <w:t>the</w:t>
-      </w:r>
-      <w:proofErr w:type="spellEnd"/>
-      <w:r>
-        <w:t xml:space="preserve"> same </w:t>
-      </w:r>
-      <w:proofErr w:type="spellStart"/>
-      <w:r>
-        <w:t>outline</w:t>
-      </w:r>
-      <w:proofErr w:type="spellEnd"/>
-      <w:r>
-        <w:t xml:space="preserve"> </w:t>
-      </w:r>
-      <w:proofErr w:type="spellStart"/>
-      <w:r>
-        <w:t>level</w:t>
-      </w:r>
-      <w:proofErr w:type="spellEnd"/>
+        <w:rPr>
+          <w:lang w:val="en-US"/>
+        </w:rPr>
+      </w:pPr>
+      <w:r>
+        <w:rPr>
+          <w:lang w:val="en-US"/>
+        </w:rPr>
+        <w:t>A div spans all text from the heading to the next heading on the same outline level</w:t>
+      </w:r>
     </w:p>
     <w:p>
       <w:pPr>
@@ -1539,134 +496,43 @@
           <w:ilvl w:val="1"/>
           <w:numId w:val="4"/>
         </w:numPr>
-      </w:pPr>
-      <w:r>
-        <w:t xml:space="preserve">Repeat </w:t>
-      </w:r>
-      <w:proofErr w:type="spellStart"/>
-      <w:r>
-        <w:t>the</w:t>
-      </w:r>
-      <w:proofErr w:type="spellEnd"/>
-      <w:r>
-        <w:t xml:space="preserve"> </w:t>
-      </w:r>
-      <w:proofErr w:type="spellStart"/>
-      <w:r>
-        <w:t>process</w:t>
-      </w:r>
-      <w:proofErr w:type="spellEnd"/>
-      <w:r>
-        <w:t xml:space="preserve"> for all </w:t>
-      </w:r>
-      <w:proofErr w:type="spellStart"/>
-      <w:r>
-        <w:t>headings</w:t>
-      </w:r>
-      <w:proofErr w:type="spellEnd"/>
-      <w:r>
-        <w:t xml:space="preserve"> </w:t>
-      </w:r>
-      <w:proofErr w:type="spellStart"/>
-      <w:r>
-        <w:t>within</w:t>
-      </w:r>
-      <w:proofErr w:type="spellEnd"/>
-      <w:r>
-        <w:t xml:space="preserve"> </w:t>
-      </w:r>
-      <w:proofErr w:type="spellStart"/>
-      <w:r>
-        <w:t>this</w:t>
-      </w:r>
-      <w:proofErr w:type="spellEnd"/>
-      <w:r>
-        <w:t xml:space="preserve"> </w:t>
-      </w:r>
-      <w:proofErr w:type="spellStart"/>
-      <w:r>
-        <w:t>division</w:t>
-      </w:r>
-      <w:proofErr w:type="spellEnd"/>
-      <w:r>
-        <w:t xml:space="preserve"> on a </w:t>
-      </w:r>
-      <w:proofErr w:type="spellStart"/>
-      <w:r>
-        <w:t>lower</w:t>
-      </w:r>
-      <w:proofErr w:type="spellEnd"/>
-      <w:r>
-        <w:t xml:space="preserve"> </w:t>
-      </w:r>
-      <w:proofErr w:type="spellStart"/>
-      <w:r>
-        <w:t>outline</w:t>
-      </w:r>
-      <w:proofErr w:type="spellEnd"/>
-      <w:r>
-        <w:t xml:space="preserve"> </w:t>
-      </w:r>
-      <w:proofErr w:type="spellStart"/>
-      <w:r>
-        <w:t>level</w:t>
-      </w:r>
-      <w:proofErr w:type="spellEnd"/>
+        <w:rPr>
+          <w:lang w:val="en-US"/>
+        </w:rPr>
+      </w:pPr>
+      <w:r>
+        <w:rPr>
+          <w:lang w:val="en-US"/>
+        </w:rPr>
+        <w:t>Repeat the process for all headings within this division on a lower outline level</w:t>
+      </w:r>
     </w:p>
     <w:p>
       <w:pPr>
         <w:pStyle w:val="berschrift3"/>
-      </w:pPr>
-      <w:r>
+        <w:rPr>
+          <w:lang w:val="en-US"/>
+        </w:rPr>
+      </w:pPr>
+      <w:r>
+        <w:rPr>
+          <w:lang w:val="en-US"/>
+        </w:rPr>
         <w:t>Footnotes</w:t>
       </w:r>
     </w:p>
     <w:p>
-      <w:proofErr w:type="spellStart"/>
-      <w:r>
-        <w:t>Footnotes</w:t>
-      </w:r>
-      <w:proofErr w:type="spellEnd"/>
-      <w:r>
-        <w:t xml:space="preserve"> </w:t>
-      </w:r>
-      <w:proofErr w:type="spellStart"/>
-      <w:r>
-        <w:t>are</w:t>
-      </w:r>
-      <w:proofErr w:type="spellEnd"/>
-      <w:r>
-        <w:t xml:space="preserve"> </w:t>
-      </w:r>
-      <w:proofErr w:type="spellStart"/>
-      <w:r>
-        <w:t>translated</w:t>
-      </w:r>
-      <w:proofErr w:type="spellEnd"/>
-      <w:r>
-        <w:t xml:space="preserve"> </w:t>
-      </w:r>
-      <w:proofErr w:type="spellStart"/>
-      <w:r>
-        <w:t>into</w:t>
-      </w:r>
-      <w:proofErr w:type="spellEnd"/>
-      <w:r>
-        <w:t xml:space="preserve"> TEI </w:t>
-      </w:r>
-      <w:proofErr w:type="spellStart"/>
-      <w:r>
-        <w:t>note</w:t>
-      </w:r>
-      <w:proofErr w:type="spellEnd"/>
-      <w:r>
-        <w:t xml:space="preserve"> </w:t>
-      </w:r>
-      <w:proofErr w:type="spellStart"/>
-      <w:r>
-        <w:t>elements</w:t>
-      </w:r>
-      <w:proofErr w:type="spellEnd"/>
+      <w:pPr>
+        <w:rPr>
+          <w:lang w:val="en-US"/>
+        </w:rPr>
+      </w:pPr>
+      <w:r>
+        <w:rPr>
+          <w:lang w:val="en-US"/>
+        </w:rPr>
+        <w:t>Footnotes are translated into TEI note elements</w:t>
+      </w:r>
       <w:r>
         <w:rPr>
           <w:rStyle w:val="Funotenzeichen"/>
@@ -1674,24 +540,23 @@
         <w:footnoteReference w:id="1"/>
       </w:r>
       <w:r>
+        <w:rPr>
+          <w:lang w:val="en-US"/>
+        </w:rPr>
         <w:t xml:space="preserve">. </w:t>
       </w:r>
-      <w:proofErr w:type="spellStart"/>
-      <w:r>
-        <w:t>We</w:t>
-      </w:r>
-      <w:proofErr w:type="spellEnd"/>
-      <w:r>
-        <w:t xml:space="preserve"> also support </w:t>
-      </w:r>
-      <w:proofErr w:type="spellStart"/>
-      <w:r>
-        <w:t>e</w:t>
-      </w:r>
-      <w:r>
+      <w:r>
+        <w:rPr>
+          <w:lang w:val="en-US"/>
+        </w:rPr>
+        <w:t>We also support e</w:t>
+      </w:r>
+      <w:r>
+        <w:rPr>
+          <w:lang w:val="en-US"/>
+        </w:rPr>
         <w:t>ndnotes</w:t>
       </w:r>
-      <w:proofErr w:type="spellEnd"/>
       <w:r>
         <w:rPr>
           <w:rStyle w:val="Endnotenzeichen"/>
@@ -1699,212 +564,55 @@
         <w:endnoteReference w:id="1"/>
       </w:r>
       <w:r>
-        <w:t xml:space="preserve">, </w:t>
-      </w:r>
-      <w:proofErr w:type="spellStart"/>
-      <w:r>
-        <w:t>which</w:t>
-      </w:r>
-      <w:proofErr w:type="spellEnd"/>
-      <w:r>
-        <w:t xml:space="preserve"> </w:t>
-      </w:r>
-      <w:proofErr w:type="spellStart"/>
-      <w:r>
-        <w:t>are</w:t>
-      </w:r>
-      <w:proofErr w:type="spellEnd"/>
-      <w:r>
-        <w:t xml:space="preserve"> </w:t>
-      </w:r>
-      <w:proofErr w:type="spellStart"/>
-      <w:r>
-        <w:t>transformed</w:t>
-      </w:r>
-      <w:proofErr w:type="spellEnd"/>
-      <w:r>
-        <w:t xml:space="preserve"> </w:t>
-      </w:r>
-      <w:proofErr w:type="spellStart"/>
-      <w:r>
-        <w:t>into</w:t>
-      </w:r>
-      <w:proofErr w:type="spellEnd"/>
-      <w:r>
-        <w:t xml:space="preserve"> a </w:t>
-      </w:r>
-      <w:proofErr w:type="spellStart"/>
-      <w:r>
-        <w:t>note</w:t>
-      </w:r>
-      <w:proofErr w:type="spellEnd"/>
-      <w:r>
-        <w:t xml:space="preserve"> with type=“</w:t>
-      </w:r>
-      <w:proofErr w:type="spellStart"/>
-      <w:r>
-        <w:t>endnote</w:t>
-      </w:r>
-      <w:proofErr w:type="spellEnd"/>
-      <w:r>
-        <w:t>“.</w:t>
+        <w:rPr>
+          <w:lang w:val="en-US"/>
+        </w:rPr>
+        <w:t xml:space="preserve">, which </w:t>
+      </w:r>
+      <w:r>
+        <w:rPr>
+          <w:lang w:val="en-US"/>
+        </w:rPr>
+        <w:t>are transformed into a note with type</w:t>
+      </w:r>
+      <w:proofErr w:type="gramStart"/>
+      <w:r>
+        <w:rPr>
+          <w:lang w:val="en-US"/>
+        </w:rPr>
+        <w:t>=“</w:t>
+      </w:r>
+      <w:proofErr w:type="gramEnd"/>
+      <w:r>
+        <w:rPr>
+          <w:lang w:val="en-US"/>
+        </w:rPr>
+        <w:t>endnote“.</w:t>
       </w:r>
     </w:p>
     <w:p>
       <w:pPr>
         <w:pStyle w:val="berschrift3"/>
-      </w:pPr>
-      <w:r>
+        <w:rPr>
+          <w:lang w:val="en-US"/>
+        </w:rPr>
+      </w:pPr>
+      <w:r>
+        <w:rPr>
+          <w:lang w:val="en-US"/>
+        </w:rPr>
         <w:t>Lists</w:t>
       </w:r>
     </w:p>
     <w:p>
       <w:r>
-        <w:t xml:space="preserve">Lists </w:t>
-      </w:r>
-      <w:proofErr w:type="spellStart"/>
-      <w:r>
-        <w:t>are</w:t>
-      </w:r>
-      <w:proofErr w:type="spellEnd"/>
-      <w:r>
-        <w:t xml:space="preserve"> </w:t>
-      </w:r>
-      <w:proofErr w:type="spellStart"/>
-      <w:r>
-        <w:t>tricky</w:t>
-      </w:r>
-      <w:proofErr w:type="spellEnd"/>
-      <w:r>
-        <w:t xml:space="preserve">, </w:t>
-      </w:r>
-      <w:proofErr w:type="spellStart"/>
-      <w:r>
-        <w:t>because</w:t>
-      </w:r>
-      <w:proofErr w:type="spellEnd"/>
-      <w:r>
-        <w:t xml:space="preserve"> Word </w:t>
-      </w:r>
-      <w:proofErr w:type="spellStart"/>
-      <w:r>
-        <w:t>essentially</w:t>
-      </w:r>
-      <w:proofErr w:type="spellEnd"/>
-      <w:r>
-        <w:t xml:space="preserve"> just </w:t>
-      </w:r>
-      <w:proofErr w:type="spellStart"/>
-      <w:r>
-        <w:t>stores</w:t>
-      </w:r>
-      <w:proofErr w:type="spellEnd"/>
-      <w:r>
-        <w:t xml:space="preserve"> </w:t>
-      </w:r>
-      <w:proofErr w:type="spellStart"/>
-      <w:r>
-        <w:t>list</w:t>
-      </w:r>
-      <w:proofErr w:type="spellEnd"/>
-      <w:r>
-        <w:t xml:space="preserve"> </w:t>
-      </w:r>
-      <w:proofErr w:type="spellStart"/>
-      <w:r>
-        <w:t>items</w:t>
-      </w:r>
-      <w:proofErr w:type="spellEnd"/>
-      <w:r>
-        <w:t xml:space="preserve"> in a flat </w:t>
-      </w:r>
-      <w:proofErr w:type="spellStart"/>
-      <w:r>
-        <w:t>list</w:t>
-      </w:r>
-      <w:proofErr w:type="spellEnd"/>
-      <w:r>
-        <w:t xml:space="preserve">. </w:t>
-      </w:r>
-      <w:proofErr w:type="spellStart"/>
-      <w:r>
-        <w:t>Reconstructing</w:t>
-      </w:r>
-      <w:proofErr w:type="spellEnd"/>
-      <w:r>
-        <w:t xml:space="preserve"> </w:t>
-      </w:r>
-      <w:proofErr w:type="spellStart"/>
-      <w:r>
-        <w:t>nesting</w:t>
-      </w:r>
-      <w:proofErr w:type="spellEnd"/>
-      <w:r>
-        <w:t xml:space="preserve"> </w:t>
-      </w:r>
-      <w:proofErr w:type="spellStart"/>
-      <w:r>
-        <w:t>thus</w:t>
-      </w:r>
-      <w:proofErr w:type="spellEnd"/>
-      <w:r>
-        <w:t xml:space="preserve"> </w:t>
-      </w:r>
-      <w:proofErr w:type="spellStart"/>
-      <w:r>
-        <w:t>requires</w:t>
-      </w:r>
-      <w:proofErr w:type="spellEnd"/>
-      <w:r>
-        <w:t xml:space="preserve"> </w:t>
-      </w:r>
-      <w:proofErr w:type="spellStart"/>
-      <w:r>
-        <w:t>looking</w:t>
-      </w:r>
-      <w:proofErr w:type="spellEnd"/>
-      <w:r>
-        <w:t xml:space="preserve"> at </w:t>
-      </w:r>
-      <w:proofErr w:type="spellStart"/>
-      <w:r>
-        <w:t>the</w:t>
-      </w:r>
-      <w:proofErr w:type="spellEnd"/>
-      <w:r>
-        <w:t xml:space="preserve"> </w:t>
-      </w:r>
-      <w:proofErr w:type="spellStart"/>
-      <w:r>
-        <w:t>list</w:t>
-      </w:r>
-      <w:proofErr w:type="spellEnd"/>
-      <w:r>
-        <w:t xml:space="preserve"> </w:t>
-      </w:r>
-      <w:proofErr w:type="spellStart"/>
-      <w:r>
-        <w:t>level</w:t>
-      </w:r>
-      <w:proofErr w:type="spellEnd"/>
-      <w:r>
-        <w:t xml:space="preserve"> </w:t>
-      </w:r>
-      <w:proofErr w:type="spellStart"/>
-      <w:r>
-        <w:t>associated</w:t>
-      </w:r>
-      <w:proofErr w:type="spellEnd"/>
-      <w:r>
-        <w:t xml:space="preserve"> with </w:t>
-      </w:r>
-      <w:proofErr w:type="spellStart"/>
-      <w:r>
-        <w:t>every</w:t>
-      </w:r>
-      <w:proofErr w:type="spellEnd"/>
-      <w:r>
-        <w:t xml:space="preserve"> item. Simple </w:t>
+        <w:rPr>
+          <w:lang w:val="en-US"/>
+        </w:rPr>
+        <w:t xml:space="preserve">Lists are tricky, because Word essentially just stores list items in a flat list. Reconstructing nesting thus requires looking at the list level associated with every item. </w:t>
+      </w:r>
+      <w:r>
+        <w:t xml:space="preserve">Simple </w:t>
       </w:r>
       <w:proofErr w:type="spellStart"/>
       <w:r>
@@ -1973,86 +681,31 @@
       </w:r>
     </w:p>
     <w:p>
-      <w:proofErr w:type="spellStart"/>
-      <w:r>
+      <w:pPr>
+        <w:rPr>
+          <w:lang w:val="en-US"/>
+        </w:rPr>
+      </w:pPr>
+      <w:r>
+        <w:rPr>
+          <w:lang w:val="en-US"/>
+        </w:rPr>
         <w:lastRenderedPageBreak/>
-        <w:t>We</w:t>
-      </w:r>
-      <w:proofErr w:type="spellEnd"/>
-      <w:r>
-        <w:t xml:space="preserve"> </w:t>
-      </w:r>
-      <w:proofErr w:type="spellStart"/>
-      <w:r>
-        <w:t>can</w:t>
-      </w:r>
-      <w:proofErr w:type="spellEnd"/>
-      <w:r>
-        <w:t xml:space="preserve"> also have </w:t>
-      </w:r>
-      <w:proofErr w:type="spellStart"/>
-      <w:r>
-        <w:t>numbered</w:t>
-      </w:r>
-      <w:proofErr w:type="spellEnd"/>
-      <w:r>
-        <w:t xml:space="preserve"> </w:t>
-      </w:r>
-      <w:proofErr w:type="spellStart"/>
-      <w:r>
-        <w:t>lists</w:t>
-      </w:r>
-      <w:proofErr w:type="spellEnd"/>
-      <w:r>
-        <w:t xml:space="preserve">, </w:t>
-      </w:r>
-      <w:proofErr w:type="spellStart"/>
-      <w:r>
-        <w:t>which</w:t>
-      </w:r>
-      <w:proofErr w:type="spellEnd"/>
-      <w:r>
-        <w:t xml:space="preserve"> </w:t>
-      </w:r>
-      <w:proofErr w:type="spellStart"/>
-      <w:r>
-        <w:t>are</w:t>
-      </w:r>
-      <w:proofErr w:type="spellEnd"/>
-      <w:r>
-        <w:t xml:space="preserve"> </w:t>
-      </w:r>
-      <w:proofErr w:type="spellStart"/>
-      <w:r>
-        <w:t>translated</w:t>
-      </w:r>
-      <w:proofErr w:type="spellEnd"/>
-      <w:r>
-        <w:t xml:space="preserve"> </w:t>
-      </w:r>
-      <w:proofErr w:type="spellStart"/>
-      <w:r>
-        <w:t>into</w:t>
-      </w:r>
-      <w:proofErr w:type="spellEnd"/>
-      <w:r>
-        <w:t xml:space="preserve"> a &lt;</w:t>
-      </w:r>
-      <w:proofErr w:type="spellStart"/>
-      <w:r>
-        <w:t>list</w:t>
-      </w:r>
-      <w:proofErr w:type="spellEnd"/>
-      <w:r>
-        <w:t xml:space="preserve"> type=“</w:t>
-      </w:r>
-      <w:proofErr w:type="spellStart"/>
-      <w:r>
-        <w:t>ordered</w:t>
-      </w:r>
-      <w:proofErr w:type="spellEnd"/>
-      <w:r>
-        <w:t>“&gt;:</w:t>
+        <w:t>We can also have numbered lists, which are translated into a &lt;list type</w:t>
+      </w:r>
+      <w:proofErr w:type="gramStart"/>
+      <w:r>
+        <w:rPr>
+          <w:lang w:val="en-US"/>
+        </w:rPr>
+        <w:t>=“</w:t>
+      </w:r>
+      <w:proofErr w:type="gramEnd"/>
+      <w:r>
+        <w:rPr>
+          <w:lang w:val="en-US"/>
+        </w:rPr>
+        <w:t>ordered“&gt;:</w:t>
       </w:r>
     </w:p>
     <w:p>
@@ -2062,23 +715,16 @@
           <w:ilvl w:val="0"/>
           <w:numId w:val="5"/>
         </w:numPr>
-      </w:pPr>
-      <w:r>
-        <w:t xml:space="preserve">First item in a </w:t>
-      </w:r>
-      <w:proofErr w:type="spellStart"/>
-      <w:r>
-        <w:t>numbered</w:t>
-      </w:r>
-      <w:proofErr w:type="spellEnd"/>
-      <w:r>
-        <w:t xml:space="preserve"> </w:t>
-      </w:r>
-      <w:proofErr w:type="spellStart"/>
-      <w:r>
-        <w:t>list</w:t>
-      </w:r>
-      <w:proofErr w:type="spellEnd"/>
+        <w:rPr>
+          <w:lang w:val="en-US"/>
+        </w:rPr>
+      </w:pPr>
+      <w:r>
+        <w:rPr>
+          <w:lang w:val="en-US"/>
+        </w:rPr>
+        <w:t>First item in a numbered list</w:t>
+      </w:r>
     </w:p>
     <w:p>
       <w:pPr>
@@ -2087,64 +733,28 @@
           <w:ilvl w:val="0"/>
           <w:numId w:val="5"/>
         </w:numPr>
-      </w:pPr>
-      <w:r>
-        <w:t xml:space="preserve">Second item in a </w:t>
-      </w:r>
-      <w:proofErr w:type="spellStart"/>
-      <w:r>
-        <w:t>numbered</w:t>
-      </w:r>
-      <w:proofErr w:type="spellEnd"/>
-      <w:r>
-        <w:t xml:space="preserve"> </w:t>
-      </w:r>
-      <w:proofErr w:type="spellStart"/>
-      <w:r>
-        <w:t>list</w:t>
-      </w:r>
-      <w:proofErr w:type="spellEnd"/>
-    </w:p>
-    <w:p>
-      <w:proofErr w:type="spellStart"/>
-      <w:r>
-        <w:t>Nested</w:t>
-      </w:r>
-      <w:proofErr w:type="spellEnd"/>
-      <w:r>
-        <w:t xml:space="preserve"> </w:t>
-      </w:r>
-      <w:proofErr w:type="spellStart"/>
-      <w:r>
-        <w:t>lists</w:t>
-      </w:r>
-      <w:proofErr w:type="spellEnd"/>
-      <w:r>
-        <w:t xml:space="preserve"> </w:t>
-      </w:r>
-      <w:proofErr w:type="spellStart"/>
-      <w:r>
-        <w:t>are</w:t>
-      </w:r>
-      <w:proofErr w:type="spellEnd"/>
-      <w:r>
-        <w:t xml:space="preserve"> </w:t>
-      </w:r>
-      <w:proofErr w:type="spellStart"/>
-      <w:r>
-        <w:t>quite</w:t>
-      </w:r>
-      <w:proofErr w:type="spellEnd"/>
-      <w:r>
-        <w:t xml:space="preserve"> </w:t>
-      </w:r>
-      <w:proofErr w:type="spellStart"/>
-      <w:r>
-        <w:t>tricky</w:t>
-      </w:r>
-      <w:proofErr w:type="spellEnd"/>
-      <w:r>
-        <w:t>:</w:t>
+        <w:rPr>
+          <w:lang w:val="en-US"/>
+        </w:rPr>
+      </w:pPr>
+      <w:r>
+        <w:rPr>
+          <w:lang w:val="en-US"/>
+        </w:rPr>
+        <w:t>Second item in a numbered list</w:t>
+      </w:r>
+    </w:p>
+    <w:p>
+      <w:pPr>
+        <w:rPr>
+          <w:lang w:val="en-US"/>
+        </w:rPr>
+      </w:pPr>
+      <w:r>
+        <w:rPr>
+          <w:lang w:val="en-US"/>
+        </w:rPr>
+        <w:t>Nested lists are quite tricky:</w:t>
       </w:r>
     </w:p>
     <w:p>
@@ -2317,131 +927,214 @@
     </w:p>
     <w:p>
       <w:pPr>
+        <w:rPr>
+          <w:lang w:val="en-US"/>
+        </w:rPr>
+      </w:pPr>
+      <w:r>
+        <w:rPr>
+          <w:lang w:val="en-US"/>
+        </w:rPr>
+        <w:t>Paragraph styles starting with „</w:t>
+      </w:r>
+      <w:proofErr w:type="spellStart"/>
+      <w:proofErr w:type="gramStart"/>
+      <w:r>
+        <w:rPr>
+          <w:lang w:val="en-US"/>
+        </w:rPr>
+        <w:t>tei</w:t>
+      </w:r>
+      <w:proofErr w:type="spellEnd"/>
+      <w:r>
+        <w:rPr>
+          <w:lang w:val="en-US"/>
+        </w:rPr>
+        <w:t>:“</w:t>
+      </w:r>
+      <w:proofErr w:type="gramEnd"/>
+      <w:r>
+        <w:rPr>
+          <w:lang w:val="en-US"/>
+        </w:rPr>
+        <w:t xml:space="preserve"> are converted to TEI elements with the same name. For example, the lines of the following poems are assigned the style “</w:t>
+      </w:r>
+      <w:proofErr w:type="spellStart"/>
+      <w:proofErr w:type="gramStart"/>
+      <w:r>
+        <w:rPr>
+          <w:lang w:val="en-US"/>
+        </w:rPr>
+        <w:t>tei:l</w:t>
+      </w:r>
+      <w:proofErr w:type="spellEnd"/>
+      <w:proofErr w:type="gramEnd"/>
+      <w:r>
+        <w:rPr>
+          <w:lang w:val="en-US"/>
+        </w:rPr>
+        <w:t>”</w:t>
+      </w:r>
+      <w:r>
+        <w:rPr>
+          <w:lang w:val="en-US"/>
+        </w:rPr>
+        <w:t>:</w:t>
+      </w:r>
+      <w:bookmarkStart w:id="0" w:name="_GoBack"/>
+      <w:bookmarkEnd w:id="0"/>
+    </w:p>
+    <w:p>
+      <w:pPr>
+        <w:pStyle w:val="teil"/>
+      </w:pPr>
+      <w:r>
+        <w:t xml:space="preserve">I love to </w:t>
+      </w:r>
+      <w:proofErr w:type="spellStart"/>
+      <w:r>
+        <w:t>heare</w:t>
+      </w:r>
+      <w:proofErr w:type="spellEnd"/>
+      <w:r>
+        <w:t xml:space="preserve"> her </w:t>
+      </w:r>
+      <w:proofErr w:type="spellStart"/>
+      <w:r>
+        <w:t>speake</w:t>
+      </w:r>
+      <w:proofErr w:type="spellEnd"/>
+      <w:r>
+        <w:t>, yet well I know,</w:t>
+      </w:r>
+    </w:p>
+    <w:p>
+      <w:pPr>
+        <w:pStyle w:val="teil"/>
+      </w:pPr>
+      <w:r>
+        <w:t xml:space="preserve">That </w:t>
+      </w:r>
+      <w:proofErr w:type="spellStart"/>
+      <w:r>
+        <w:t>Musicke</w:t>
+      </w:r>
+      <w:proofErr w:type="spellEnd"/>
+      <w:r>
+        <w:t xml:space="preserve"> hath a </w:t>
+      </w:r>
+      <w:proofErr w:type="spellStart"/>
+      <w:r>
+        <w:t>farre</w:t>
+      </w:r>
+      <w:proofErr w:type="spellEnd"/>
+      <w:r>
+        <w:t xml:space="preserve"> more pleasing sound:</w:t>
+      </w:r>
+    </w:p>
+    <w:p>
+      <w:pPr>
+        <w:pStyle w:val="teil"/>
+      </w:pPr>
+      <w:r>
+        <w:t xml:space="preserve">I </w:t>
+      </w:r>
+      <w:proofErr w:type="spellStart"/>
+      <w:r>
+        <w:t>graunt</w:t>
+      </w:r>
+      <w:proofErr w:type="spellEnd"/>
+      <w:r>
+        <w:t xml:space="preserve"> I never saw a </w:t>
+      </w:r>
+      <w:proofErr w:type="spellStart"/>
+      <w:r>
+        <w:t>goddesse</w:t>
+      </w:r>
+      <w:proofErr w:type="spellEnd"/>
+      <w:r>
+        <w:t xml:space="preserve"> </w:t>
+      </w:r>
+      <w:proofErr w:type="spellStart"/>
+      <w:r>
+        <w:t>goe</w:t>
+      </w:r>
+      <w:proofErr w:type="spellEnd"/>
+      <w:r>
+        <w:t>,</w:t>
+      </w:r>
+    </w:p>
+    <w:p>
+      <w:pPr>
+        <w:pStyle w:val="teil"/>
+      </w:pPr>
+      <w:r>
+        <w:t xml:space="preserve">My </w:t>
+      </w:r>
+      <w:proofErr w:type="spellStart"/>
+      <w:r>
+        <w:t>Mistres</w:t>
+      </w:r>
+      <w:proofErr w:type="spellEnd"/>
+      <w:r>
+        <w:t xml:space="preserve"> when </w:t>
+      </w:r>
+      <w:proofErr w:type="spellStart"/>
+      <w:r>
+        <w:t>shee</w:t>
+      </w:r>
+      <w:proofErr w:type="spellEnd"/>
+      <w:r>
+        <w:t xml:space="preserve"> </w:t>
+      </w:r>
+      <w:proofErr w:type="spellStart"/>
+      <w:r>
+        <w:t>walkes</w:t>
+      </w:r>
+      <w:proofErr w:type="spellEnd"/>
+      <w:r>
+        <w:t xml:space="preserve"> treads on the ground.</w:t>
+      </w:r>
+    </w:p>
+    <w:p>
+      <w:pPr>
         <w:pStyle w:val="berschrift1"/>
-      </w:pPr>
-      <w:r>
+        <w:rPr>
+          <w:lang w:val="en-US"/>
+        </w:rPr>
+      </w:pPr>
+      <w:r>
+        <w:rPr>
+          <w:lang w:val="en-US"/>
+        </w:rPr>
         <w:t>Tables</w:t>
       </w:r>
     </w:p>
     <w:p>
-      <w:r>
-        <w:rPr>
-          <w:lang w:val="pl-PL"/>
-        </w:rPr>
-        <w:t>We can do simple tables very well.</w:t>
-      </w:r>
-      <w:r>
-        <w:rPr>
-          <w:lang w:val="pl-PL"/>
-        </w:rPr>
-        <w:t xml:space="preserve"> </w:t>
+      <w:pPr>
+        <w:rPr>
+          <w:lang w:val="en-US"/>
+        </w:rPr>
+      </w:pPr>
+      <w:r>
+        <w:rPr>
+          <w:lang w:val="en-US"/>
+        </w:rPr>
+        <w:t xml:space="preserve">We can do simple tables very well. Spanning multiple </w:t>
       </w:r>
       <w:proofErr w:type="spellStart"/>
       <w:r>
-        <w:t>Spanning</w:t>
+        <w:rPr>
+          <w:lang w:val="en-US"/>
+        </w:rPr>
+        <w:t>colums</w:t>
       </w:r>
       <w:proofErr w:type="spellEnd"/>
       <w:r>
-        <w:t xml:space="preserve"> multiple </w:t>
-      </w:r>
-      <w:proofErr w:type="spellStart"/>
-      <w:r>
-        <w:t>colums</w:t>
-      </w:r>
-      <w:proofErr w:type="spellEnd"/>
-      <w:r>
-        <w:t xml:space="preserve"> </w:t>
-      </w:r>
-      <w:proofErr w:type="spellStart"/>
-      <w:r>
-        <w:t>is</w:t>
-      </w:r>
-      <w:proofErr w:type="spellEnd"/>
-      <w:r>
-        <w:t xml:space="preserve"> a</w:t>
-      </w:r>
-      <w:r>
-        <w:t xml:space="preserve">lso easy, but </w:t>
-      </w:r>
-      <w:proofErr w:type="spellStart"/>
-      <w:r>
-        <w:t>things</w:t>
-      </w:r>
-      <w:proofErr w:type="spellEnd"/>
-      <w:r>
-        <w:t xml:space="preserve"> </w:t>
-      </w:r>
-      <w:proofErr w:type="spellStart"/>
-      <w:r>
-        <w:t>become</w:t>
-      </w:r>
-      <w:proofErr w:type="spellEnd"/>
-      <w:r>
-        <w:t xml:space="preserve"> </w:t>
-      </w:r>
-      <w:proofErr w:type="spellStart"/>
-      <w:r>
-        <w:t>more</w:t>
-      </w:r>
-      <w:proofErr w:type="spellEnd"/>
-      <w:r>
-        <w:t xml:space="preserve"> </w:t>
-      </w:r>
-      <w:proofErr w:type="spellStart"/>
-      <w:r>
-        <w:t>difficult</w:t>
-      </w:r>
-      <w:proofErr w:type="spellEnd"/>
-      <w:r>
-        <w:t xml:space="preserve"> for </w:t>
-      </w:r>
-      <w:proofErr w:type="spellStart"/>
-      <w:r>
-        <w:t>row</w:t>
-      </w:r>
-      <w:proofErr w:type="spellEnd"/>
-      <w:r>
-        <w:t xml:space="preserve"> </w:t>
-      </w:r>
-      <w:proofErr w:type="spellStart"/>
-      <w:r>
-        <w:t>spans</w:t>
-      </w:r>
-      <w:proofErr w:type="spellEnd"/>
-      <w:r>
-        <w:t xml:space="preserve">, </w:t>
-      </w:r>
-      <w:proofErr w:type="spellStart"/>
-      <w:r>
-        <w:t>which</w:t>
-      </w:r>
-      <w:proofErr w:type="spellEnd"/>
-      <w:r>
-        <w:t xml:space="preserve"> </w:t>
-      </w:r>
-      <w:proofErr w:type="spellStart"/>
-      <w:r>
-        <w:t>are</w:t>
-      </w:r>
-      <w:proofErr w:type="spellEnd"/>
-      <w:r>
-        <w:t xml:space="preserve"> not </w:t>
-      </w:r>
-      <w:proofErr w:type="spellStart"/>
-      <w:r>
-        <w:t>implemented</w:t>
-      </w:r>
-      <w:proofErr w:type="spellEnd"/>
-      <w:r>
-        <w:t xml:space="preserve"> </w:t>
-      </w:r>
-      <w:proofErr w:type="spellStart"/>
-      <w:r>
-        <w:t>yet</w:t>
-      </w:r>
-      <w:proofErr w:type="spellEnd"/>
-      <w:r>
-        <w:t>.</w:t>
+        <w:rPr>
+          <w:lang w:val="en-US"/>
+        </w:rPr>
+        <w:t xml:space="preserve"> is also easy, but things become more difficult for row spans, which are not implemented yet.</w:t>
       </w:r>
     </w:p>
     <w:tbl>
@@ -2749,32 +1442,16 @@
       </w:r>
     </w:p>
     <w:p>
-      <w:r>
-        <w:t xml:space="preserve">Below </w:t>
-      </w:r>
-      <w:proofErr w:type="spellStart"/>
-      <w:r>
-        <w:t>image</w:t>
-      </w:r>
-      <w:proofErr w:type="spellEnd"/>
-      <w:r>
-        <w:t xml:space="preserve"> will </w:t>
-      </w:r>
-      <w:proofErr w:type="spellStart"/>
-      <w:r>
-        <w:t>be</w:t>
-      </w:r>
-      <w:proofErr w:type="spellEnd"/>
-      <w:r>
-        <w:t xml:space="preserve"> </w:t>
-      </w:r>
-      <w:proofErr w:type="spellStart"/>
-      <w:r>
-        <w:t>embedded</w:t>
-      </w:r>
-      <w:proofErr w:type="spellEnd"/>
-      <w:r>
-        <w:t>:</w:t>
+      <w:pPr>
+        <w:rPr>
+          <w:lang w:val="en-US"/>
+        </w:rPr>
+      </w:pPr>
+      <w:r>
+        <w:rPr>
+          <w:lang w:val="en-US"/>
+        </w:rPr>
+        <w:t>Below image will be embedded:</w:t>
       </w:r>
     </w:p>
     <w:p>
@@ -2856,149 +1533,65 @@
       </w:r>
     </w:p>
     <w:p>
-      <w:r>
+      <w:pPr>
+        <w:rPr>
+          <w:lang w:val="en-US"/>
+        </w:rPr>
+      </w:pPr>
+      <w:r>
+        <w:rPr>
+          <w:lang w:val="en-US"/>
+        </w:rPr>
+        <w:lastRenderedPageBreak/>
         <w:t xml:space="preserve">Inside </w:t>
       </w:r>
       <w:proofErr w:type="spellStart"/>
       <w:r>
+        <w:rPr>
+          <w:lang w:val="en-US"/>
+        </w:rPr>
         <w:t>eXist</w:t>
       </w:r>
       <w:proofErr w:type="spellEnd"/>
       <w:r>
-        <w:t xml:space="preserve">, </w:t>
+        <w:rPr>
+          <w:lang w:val="en-US"/>
+        </w:rPr>
+        <w:t xml:space="preserve">, images are copied into a </w:t>
       </w:r>
       <w:proofErr w:type="spellStart"/>
       <w:r>
-        <w:t>images</w:t>
+        <w:rPr>
+          <w:lang w:val="en-US"/>
+        </w:rPr>
+        <w:t>subcollection</w:t>
       </w:r>
       <w:proofErr w:type="spellEnd"/>
       <w:r>
-        <w:t xml:space="preserve"> </w:t>
-      </w:r>
-      <w:proofErr w:type="spellStart"/>
-      <w:r>
-        <w:t>are</w:t>
-      </w:r>
-      <w:proofErr w:type="spellEnd"/>
-      <w:r>
-        <w:t xml:space="preserve"> </w:t>
-      </w:r>
-      <w:proofErr w:type="spellStart"/>
-      <w:r>
-        <w:t>copied</w:t>
-      </w:r>
-      <w:proofErr w:type="spellEnd"/>
-      <w:r>
-        <w:t xml:space="preserve"> </w:t>
-      </w:r>
-      <w:proofErr w:type="spellStart"/>
-      <w:r>
-        <w:t>into</w:t>
-      </w:r>
-      <w:proofErr w:type="spellEnd"/>
-      <w:r>
-        <w:t xml:space="preserve"> a </w:t>
-      </w:r>
-      <w:proofErr w:type="spellStart"/>
-      <w:r>
-        <w:t>subcollection</w:t>
-      </w:r>
-      <w:proofErr w:type="spellEnd"/>
-      <w:r>
-        <w:t xml:space="preserve"> </w:t>
-      </w:r>
-      <w:proofErr w:type="spellStart"/>
-      <w:r>
-        <w:t>starting</w:t>
-      </w:r>
-      <w:proofErr w:type="spellEnd"/>
-      <w:r>
-        <w:t xml:space="preserve"> with </w:t>
-      </w:r>
-      <w:proofErr w:type="spellStart"/>
-      <w:r>
-        <w:t>the</w:t>
-      </w:r>
-      <w:proofErr w:type="spellEnd"/>
-      <w:r>
-        <w:t xml:space="preserve"> </w:t>
-      </w:r>
-      <w:proofErr w:type="spellStart"/>
-      <w:r>
-        <w:t>name</w:t>
-      </w:r>
-      <w:proofErr w:type="spellEnd"/>
-      <w:r>
-        <w:t xml:space="preserve"> of </w:t>
-      </w:r>
-      <w:proofErr w:type="spellStart"/>
-      <w:r>
-        <w:t>the</w:t>
-      </w:r>
-      <w:proofErr w:type="spellEnd"/>
-      <w:r>
-        <w:t xml:space="preserve"> </w:t>
-      </w:r>
-      <w:proofErr w:type="spellStart"/>
-      <w:r>
-        <w:t>docx</w:t>
-      </w:r>
-      <w:proofErr w:type="spellEnd"/>
-      <w:r>
-        <w:t xml:space="preserve"> </w:t>
-      </w:r>
-      <w:proofErr w:type="spellStart"/>
-      <w:r>
-        <w:t>file</w:t>
-      </w:r>
-      <w:proofErr w:type="spellEnd"/>
-      <w:r>
-        <w:t xml:space="preserve"> </w:t>
-      </w:r>
-      <w:proofErr w:type="spellStart"/>
-      <w:r>
-        <w:t>being</w:t>
-      </w:r>
-      <w:proofErr w:type="spellEnd"/>
-      <w:r>
-        <w:t xml:space="preserve"> </w:t>
-      </w:r>
-      <w:proofErr w:type="spellStart"/>
-      <w:r>
-        <w:t>processed</w:t>
-      </w:r>
-      <w:proofErr w:type="spellEnd"/>
-      <w:r>
-        <w:t xml:space="preserve"> and </w:t>
-      </w:r>
-      <w:proofErr w:type="spellStart"/>
-      <w:r>
-        <w:t>suffixed</w:t>
-      </w:r>
-      <w:proofErr w:type="spellEnd"/>
-      <w:r>
-        <w:t xml:space="preserve"> </w:t>
+        <w:rPr>
+          <w:lang w:val="en-US"/>
+        </w:rPr>
+        <w:t xml:space="preserve"> starting with the name of the docx file being processed and suffixed </w:t>
       </w:r>
       <w:proofErr w:type="gramStart"/>
       <w:r>
+        <w:rPr>
+          <w:lang w:val="en-US"/>
+        </w:rPr>
         <w:t xml:space="preserve">with </w:t>
       </w:r>
       <w:r>
         <w:rPr>
           <w:i/>
-        </w:rPr>
-        <w:t>.</w:t>
-      </w:r>
-      <w:proofErr w:type="spellStart"/>
-      <w:r>
-        <w:rPr>
-          <w:i/>
-        </w:rPr>
-        <w:t>media</w:t>
-      </w:r>
-      <w:proofErr w:type="spellEnd"/>
+          <w:lang w:val="en-US"/>
+        </w:rPr>
+        <w:t>.media</w:t>
+      </w:r>
       <w:proofErr w:type="gramEnd"/>
       <w:r>
+        <w:rPr>
+          <w:lang w:val="en-US"/>
+        </w:rPr>
         <w:t>.</w:t>
       </w:r>
     </w:p>
@@ -3038,6 +1631,9 @@
     <w:p>
       <w:pPr>
         <w:pStyle w:val="Endnotentext"/>
+        <w:rPr>
+          <w:lang w:val="en-US"/>
+        </w:rPr>
       </w:pPr>
       <w:r>
         <w:rPr>
@@ -3046,82 +1642,23 @@
         <w:endnoteRef/>
       </w:r>
       <w:r>
-        <w:t xml:space="preserve"> This </w:t>
-      </w:r>
-      <w:proofErr w:type="spellStart"/>
-      <w:r>
-        <w:t>is</w:t>
-      </w:r>
-      <w:proofErr w:type="spellEnd"/>
-      <w:r>
-        <w:t xml:space="preserve"> an </w:t>
-      </w:r>
-      <w:proofErr w:type="spellStart"/>
+        <w:rPr>
+          <w:lang w:val="en-US"/>
+        </w:rPr>
+        <w:t xml:space="preserve"> This is an </w:t>
+      </w:r>
       <w:r>
         <w:rPr>
           <w:i/>
+          <w:lang w:val="en-US"/>
         </w:rPr>
         <w:t>endnote</w:t>
       </w:r>
-      <w:proofErr w:type="spellEnd"/>
-      <w:r>
-        <w:t xml:space="preserve">, </w:t>
-      </w:r>
-      <w:proofErr w:type="spellStart"/>
-      <w:r>
-        <w:t>which</w:t>
-      </w:r>
-      <w:proofErr w:type="spellEnd"/>
-      <w:r>
-        <w:t xml:space="preserve"> </w:t>
-      </w:r>
-      <w:proofErr w:type="spellStart"/>
-      <w:r>
-        <w:t>should</w:t>
-      </w:r>
-      <w:proofErr w:type="spellEnd"/>
-      <w:r>
-        <w:t xml:space="preserve"> </w:t>
-      </w:r>
-      <w:proofErr w:type="spellStart"/>
-      <w:r>
-        <w:t>appear</w:t>
-      </w:r>
-      <w:proofErr w:type="spellEnd"/>
-      <w:r>
-        <w:t xml:space="preserve"> at </w:t>
-      </w:r>
-      <w:proofErr w:type="spellStart"/>
-      <w:r>
-        <w:t>the</w:t>
-      </w:r>
-      <w:proofErr w:type="spellEnd"/>
-      <w:r>
-        <w:t xml:space="preserve"> </w:t>
-      </w:r>
-      <w:proofErr w:type="spellStart"/>
-      <w:r>
-        <w:t>very</w:t>
-      </w:r>
-      <w:proofErr w:type="spellEnd"/>
-      <w:r>
-        <w:t xml:space="preserve"> end of </w:t>
-      </w:r>
-      <w:proofErr w:type="spellStart"/>
-      <w:r>
-        <w:t>the</w:t>
-      </w:r>
-      <w:proofErr w:type="spellEnd"/>
-      <w:r>
-        <w:t xml:space="preserve"> </w:t>
-      </w:r>
-      <w:proofErr w:type="spellStart"/>
-      <w:r>
-        <w:t>text</w:t>
-      </w:r>
-      <w:proofErr w:type="spellEnd"/>
-      <w:r>
-        <w:t>.</w:t>
+      <w:r>
+        <w:rPr>
+          <w:lang w:val="en-US"/>
+        </w:rPr>
+        <w:t>, which should appear at the very end of the text.</w:t>
       </w:r>
     </w:p>
   </w:endnote>
@@ -3155,6 +1692,9 @@
       <w:pPr>
         <w:pStyle w:val="Funotentext"/>
         <w:jc w:val="both"/>
+        <w:rPr>
+          <w:lang w:val="en-US"/>
+        </w:rPr>
       </w:pPr>
       <w:r>
         <w:rPr>
@@ -3163,45 +1703,36 @@
         <w:footnoteRef/>
       </w:r>
       <w:r>
+        <w:rPr>
+          <w:lang w:val="en-US"/>
+        </w:rPr>
         <w:t xml:space="preserve"> A </w:t>
       </w:r>
-      <w:proofErr w:type="spellStart"/>
       <w:r>
         <w:rPr>
           <w:i/>
           <w:u w:val="single"/>
+          <w:lang w:val="en-US"/>
         </w:rPr>
         <w:t>footnote</w:t>
       </w:r>
-      <w:proofErr w:type="spellEnd"/>
-      <w:r>
-        <w:t xml:space="preserve"> </w:t>
-      </w:r>
-      <w:proofErr w:type="spellStart"/>
-      <w:r>
-        <w:t>may</w:t>
-      </w:r>
-      <w:proofErr w:type="spellEnd"/>
-      <w:r>
-        <w:t xml:space="preserve"> </w:t>
-      </w:r>
-      <w:proofErr w:type="spellStart"/>
-      <w:r>
-        <w:t>contain</w:t>
-      </w:r>
-      <w:proofErr w:type="spellEnd"/>
-      <w:r>
-        <w:t xml:space="preserve"> inline </w:t>
-      </w:r>
-      <w:proofErr w:type="spellStart"/>
+      <w:r>
+        <w:rPr>
+          <w:lang w:val="en-US"/>
+        </w:rPr>
+        <w:t xml:space="preserve"> may contain inline </w:t>
+      </w:r>
       <w:r>
         <w:rPr>
           <w:b/>
+          <w:lang w:val="en-US"/>
         </w:rPr>
         <w:t>formatting</w:t>
       </w:r>
-      <w:proofErr w:type="spellEnd"/>
-      <w:r>
+      <w:r>
+        <w:rPr>
+          <w:lang w:val="en-US"/>
+        </w:rPr>
         <w:t>.</w:t>
       </w:r>
     </w:p>
@@ -3211,7 +1742,7 @@
       <w:pPr>
         <w:pStyle w:val="Funotentext"/>
         <w:rPr>
-          <w:lang w:val="pl-PL"/>
+          <w:lang w:val="en-US"/>
         </w:rPr>
       </w:pPr>
       <w:r>
@@ -3222,13 +1753,13 @@
       </w:r>
       <w:r>
         <w:rPr>
-          <w:lang w:val="pl-PL"/>
+          <w:lang w:val="en-US"/>
         </w:rPr>
         <w:t xml:space="preserve"> And here we have a footnote</w:t>
       </w:r>
       <w:r>
         <w:rPr>
-          <w:lang w:val="pl-PL"/>
+          <w:lang w:val="en-US"/>
         </w:rPr>
         <w:t xml:space="preserve"> with a </w:t>
       </w:r>
@@ -3236,22 +1767,16 @@
         <w:r>
           <w:rPr>
             <w:rStyle w:val="Hyperlink"/>
-            <w:lang w:val="pl-PL"/>
+            <w:lang w:val="en-US"/>
           </w:rPr>
           <w:t>link</w:t>
         </w:r>
       </w:hyperlink>
       <w:r>
         <w:rPr>
-          <w:lang w:val="pl-PL"/>
-        </w:rPr>
-        <w:t xml:space="preserve"> to</w:t>
-      </w:r>
-      <w:r>
-        <w:rPr>
-          <w:lang w:val="pl-PL"/>
-        </w:rPr>
-        <w:t xml:space="preserve"> another place in the document.</w:t>
+          <w:lang w:val="en-US"/>
+        </w:rPr>
+        <w:t xml:space="preserve"> to another place in the document.</w:t>
       </w:r>
     </w:p>
   </w:footnote>
@@ -4524,7 +3049,6 @@
   <w:style w:type="character" w:default="1" w:styleId="Absatz-Standardschriftart">
     <w:name w:val="Default Paragraph Font"/>
     <w:uiPriority w:val="1"/>
-    <w:semiHidden/>
     <w:unhideWhenUsed/>
   </w:style>
   <w:style w:type="table" w:default="1" w:styleId="NormaleTabelle">
@@ -5354,6 +3878,49 @@
       <w:ind w:left="720"/>
       <w:contextualSpacing/>
     </w:pPr>
+  </w:style>
+  <w:style w:type="paragraph" w:styleId="Sprechblasentext">
+    <w:name w:val="Balloon Text"/>
+    <w:basedOn w:val="Standard"/>
+    <w:link w:val="SprechblasentextZchn"/>
+    <w:uiPriority w:val="99"/>
+    <w:semiHidden/>
+    <w:unhideWhenUsed/>
+    <w:rsid w:val="003D6AAF"/>
+    <w:pPr>
+      <w:spacing w:before="0" w:after="0" w:line="240" w:lineRule="auto"/>
+    </w:pPr>
+    <w:rPr>
+      <w:rFonts w:ascii="Times New Roman" w:hAnsi="Times New Roman" w:cs="Times New Roman"/>
+      <w:sz w:val="18"/>
+      <w:szCs w:val="18"/>
+    </w:rPr>
+  </w:style>
+  <w:style w:type="character" w:customStyle="1" w:styleId="SprechblasentextZchn">
+    <w:name w:val="Sprechblasentext Zchn"/>
+    <w:basedOn w:val="Absatz-Standardschriftart"/>
+    <w:link w:val="Sprechblasentext"/>
+    <w:uiPriority w:val="99"/>
+    <w:semiHidden/>
+    <w:rsid w:val="003D6AAF"/>
+    <w:rPr>
+      <w:rFonts w:ascii="Times New Roman" w:hAnsi="Times New Roman" w:cs="Times New Roman"/>
+      <w:sz w:val="18"/>
+      <w:szCs w:val="18"/>
+    </w:rPr>
+  </w:style>
+  <w:style w:type="paragraph" w:customStyle="1" w:styleId="teil">
+    <w:name w:val="tei:l"/>
+    <w:basedOn w:val="Standard"/>
+    <w:qFormat/>
+    <w:rsid w:val="002B4D58"/>
+    <w:pPr>
+      <w:spacing w:before="0" w:after="0"/>
+      <w:ind w:left="708"/>
+    </w:pPr>
+    <w:rPr>
+      <w:lang w:val="en-US"/>
+    </w:rPr>
   </w:style>
 </w:styles>
 </file>
@@ -5658,7 +4225,7 @@
 </file>
 
 <file path=customXml/itemProps1.xml><?xml version="1.0" encoding="utf-8"?>
-<ds:datastoreItem xmlns:ds="http://schemas.openxmlformats.org/officeDocument/2006/customXml" ds:itemID="{F651DC5A-D626-4009-AB66-1FA800E6C10C}">
+<ds:datastoreItem xmlns:ds="http://schemas.openxmlformats.org/officeDocument/2006/customXml" ds:itemID="{5F6B820C-1924-C04B-B98C-AEA05CB56B8D}">
   <ds:schemaRefs>
     <ds:schemaRef ds:uri="http://schemas.openxmlformats.org/officeDocument/2006/bibliography"/>
   </ds:schemaRefs>

</xml_diff>

<commit_message>
docx: add example for encoding attributes
</commit_message>
<xml_diff>
--- a/data/doc/test.docx
+++ b/data/doc/test.docx
@@ -29,6 +29,27 @@
         </w:rPr>
         <w:t>This is a sample document to test conversion of word docx to TEI using the TEI processing model.</w:t>
       </w:r>
+      <w:r>
+        <w:rPr>
+          <w:lang w:val="en-US"/>
+        </w:rPr>
+        <w:t xml:space="preserve"> It was generated by uploading the word document located in data/doc/test.docx in your local TEI Publisher installation. You can also download it from the </w:t>
+      </w:r>
+      <w:hyperlink r:id="rId8" w:history="1">
+        <w:r>
+          <w:rPr>
+            <w:rStyle w:val="Hyperlink"/>
+            <w:lang w:val="en-US"/>
+          </w:rPr>
+          <w:t>TEI Publisher website</w:t>
+        </w:r>
+      </w:hyperlink>
+      <w:r>
+        <w:rPr>
+          <w:lang w:val="en-US"/>
+        </w:rPr>
+        <w:t>, edit it and upload it via the upload panel on the start page of your local TEI Publisher.</w:t>
+      </w:r>
     </w:p>
     <w:p>
       <w:pPr>
@@ -75,12 +96,38 @@
         </w:rPr>
         <w:t>Users are free to extend the default ODD with additional heuristics. For example, a paragraph being entirely bold could also be treated as a heading, or a left text indent may indicate a quote.</w:t>
       </w:r>
+      <w:r>
+        <w:rPr>
+          <w:lang w:val="en-US"/>
+        </w:rPr>
+        <w:t xml:space="preserve"> The default ODD being used for Word to TEI transformations is called </w:t>
+      </w:r>
+      <w:proofErr w:type="spellStart"/>
+      <w:r>
+        <w:rPr>
+          <w:rStyle w:val="teigi"/>
+        </w:rPr>
+        <w:t>docx.odd</w:t>
+      </w:r>
+      <w:proofErr w:type="spellEnd"/>
+      <w:r>
+        <w:rPr>
+          <w:lang w:val="en-US"/>
+        </w:rPr>
+        <w:t>.</w:t>
+      </w:r>
     </w:p>
     <w:p>
       <w:pPr>
         <w:pStyle w:val="berschrift2"/>
-      </w:pPr>
-      <w:r>
+        <w:rPr>
+          <w:lang w:val="en-US"/>
+        </w:rPr>
+      </w:pPr>
+      <w:r>
+        <w:rPr>
+          <w:lang w:val="en-US"/>
+        </w:rPr>
         <w:t>Inline Styles</w:t>
       </w:r>
     </w:p>
@@ -139,7 +186,7 @@
       <w:proofErr w:type="gramStart"/>
       <w:r>
         <w:rPr>
-          <w:lang w:val="en-US"/>
+          <w:rStyle w:val="teigi"/>
         </w:rPr>
         <w:t>tei:hi</w:t>
       </w:r>
@@ -149,7 +196,19 @@
         <w:rPr>
           <w:lang w:val="en-US"/>
         </w:rPr>
-        <w:t xml:space="preserve"> with a corresponding @rend attribute.</w:t>
+        <w:t xml:space="preserve"> with a corresponding </w:t>
+      </w:r>
+      <w:r>
+        <w:rPr>
+          <w:rStyle w:val="teigi"/>
+        </w:rPr>
+        <w:t>@rend</w:t>
+      </w:r>
+      <w:r>
+        <w:rPr>
+          <w:lang w:val="en-US"/>
+        </w:rPr>
+        <w:t xml:space="preserve"> attribute.</w:t>
       </w:r>
     </w:p>
     <w:p>
@@ -200,22 +259,27 @@
         <w:rPr>
           <w:lang w:val="en-US"/>
         </w:rPr>
-        <w:t xml:space="preserve">”, it will be wrapped into a TEI </w:t>
+        <w:t>”, it will be wrapped into a TEI</w:t>
+      </w:r>
+      <w:r>
+        <w:t xml:space="preserve"> </w:t>
       </w:r>
       <w:proofErr w:type="spellStart"/>
       <w:r>
         <w:rPr>
-          <w:rStyle w:val="teipersName"/>
-          <w:lang w:val="en-US"/>
+          <w:rStyle w:val="teigi"/>
         </w:rPr>
         <w:t>persName</w:t>
       </w:r>
       <w:proofErr w:type="spellEnd"/>
       <w:r>
-        <w:rPr>
-          <w:lang w:val="en-US"/>
-        </w:rPr>
-        <w:t xml:space="preserve"> element in the output</w:t>
+        <w:t xml:space="preserve"> </w:t>
+      </w:r>
+      <w:r>
+        <w:rPr>
+          <w:lang w:val="en-US"/>
+        </w:rPr>
+        <w:t>element in the output</w:t>
       </w:r>
       <w:r>
         <w:rPr>
@@ -351,6 +415,60 @@
         </w:rPr>
         <w:t>“.</w:t>
       </w:r>
+    </w:p>
+    <w:p>
+      <w:pPr>
+        <w:rPr>
+          <w:lang w:val="en-US"/>
+        </w:rPr>
+      </w:pPr>
+      <w:r>
+        <w:rPr>
+          <w:lang w:val="en-US"/>
+        </w:rPr>
+        <w:t xml:space="preserve">To support the encoding of specific attributes on an element, you can always extend the ODD and add rules following a convention. For example, you could encode a required @ref attribute on </w:t>
+      </w:r>
+      <w:proofErr w:type="spellStart"/>
+      <w:r>
+        <w:rPr>
+          <w:rStyle w:val="teigi"/>
+        </w:rPr>
+        <w:t>persName</w:t>
+      </w:r>
+      <w:proofErr w:type="spellEnd"/>
+      <w:r>
+        <w:rPr>
+          <w:lang w:val="en-US"/>
+        </w:rPr>
+        <w:t xml:space="preserve"> by adding it in angle brackets like this: </w:t>
+      </w:r>
+      <w:r>
+        <w:rPr>
+          <w:rStyle w:val="teipersName"/>
+        </w:rPr>
+        <w:t>Friedrich Dürrenmatt&lt;</w:t>
+      </w:r>
+      <w:r>
+        <w:rPr>
+          <w:rStyle w:val="teipersName"/>
+          <w:lang w:val="en-US"/>
+        </w:rPr>
+        <w:t>118527908</w:t>
+      </w:r>
+      <w:r>
+        <w:rPr>
+          <w:rStyle w:val="teipersName"/>
+        </w:rPr>
+        <w:t>&gt;</w:t>
+      </w:r>
+      <w:r>
+        <w:rPr>
+          <w:lang w:val="en-US"/>
+        </w:rPr>
+        <w:t>.</w:t>
+      </w:r>
+      <w:bookmarkStart w:id="0" w:name="_GoBack"/>
+      <w:bookmarkEnd w:id="0"/>
     </w:p>
     <w:p>
       <w:pPr>
@@ -427,7 +545,7 @@
       <w:proofErr w:type="spellStart"/>
       <w:r>
         <w:rPr>
-          <w:lang w:val="en-US"/>
+          <w:rStyle w:val="teigi"/>
         </w:rPr>
         <w:t>tei:head</w:t>
       </w:r>
@@ -531,7 +649,19 @@
         <w:rPr>
           <w:lang w:val="en-US"/>
         </w:rPr>
-        <w:t>Footnotes are translated into TEI note elements</w:t>
+        <w:t xml:space="preserve">Footnotes are translated into TEI </w:t>
+      </w:r>
+      <w:r>
+        <w:rPr>
+          <w:rStyle w:val="teigi"/>
+        </w:rPr>
+        <w:t>note</w:t>
+      </w:r>
+      <w:r>
+        <w:rPr>
+          <w:lang w:val="en-US"/>
+        </w:rPr>
+        <w:t xml:space="preserve"> elements</w:t>
       </w:r>
       <w:r>
         <w:rPr>
@@ -601,6 +731,7 @@
         <w:rPr>
           <w:lang w:val="en-US"/>
         </w:rPr>
+        <w:lastRenderedPageBreak/>
         <w:t>Lists</w:t>
       </w:r>
     </w:p>
@@ -690,22 +821,33 @@
         <w:rPr>
           <w:lang w:val="en-US"/>
         </w:rPr>
-        <w:lastRenderedPageBreak/>
-        <w:t>We can also have numbered lists, which are translated into a &lt;list type</w:t>
+        <w:t xml:space="preserve">We can also have numbered lists, which are translated into a </w:t>
+      </w:r>
+      <w:r>
+        <w:rPr>
+          <w:rStyle w:val="teitag"/>
+        </w:rPr>
+        <w:t>&lt;list type</w:t>
       </w:r>
       <w:proofErr w:type="gramStart"/>
       <w:r>
         <w:rPr>
-          <w:lang w:val="en-US"/>
+          <w:rStyle w:val="teitag"/>
         </w:rPr>
         <w:t>=“</w:t>
       </w:r>
       <w:proofErr w:type="gramEnd"/>
       <w:r>
         <w:rPr>
-          <w:lang w:val="en-US"/>
-        </w:rPr>
-        <w:t>ordered“&gt;:</w:t>
+          <w:rStyle w:val="teitag"/>
+        </w:rPr>
+        <w:t>ordered“&gt;</w:t>
+      </w:r>
+      <w:r>
+        <w:rPr>
+          <w:lang w:val="en-US"/>
+        </w:rPr>
+        <w:t>:</w:t>
       </w:r>
     </w:p>
     <w:p>
@@ -981,8 +1123,6 @@
         </w:rPr>
         <w:t>:</w:t>
       </w:r>
-      <w:bookmarkStart w:id="0" w:name="_GoBack"/>
-      <w:bookmarkEnd w:id="0"/>
     </w:p>
     <w:p>
       <w:pPr>
@@ -1459,6 +1599,7 @@
         <w:rPr>
           <w:noProof/>
         </w:rPr>
+        <w:lastRenderedPageBreak/>
         <w:drawing>
           <wp:inline distT="0" distB="0" distL="0" distR="0">
             <wp:extent cx="2351366" cy="1944957"/>
@@ -1475,7 +1616,7 @@
                     <pic:cNvPicPr/>
                   </pic:nvPicPr>
                   <pic:blipFill>
-                    <a:blip r:embed="rId8">
+                    <a:blip r:embed="rId9">
                       <a:extLst>
                         <a:ext uri="{28A0092B-C50C-407E-A947-70E740481C1C}">
                           <a14:useLocalDpi xmlns:a14="http://schemas.microsoft.com/office/drawing/2010/main" val="0"/>
@@ -1542,7 +1683,6 @@
         <w:rPr>
           <w:lang w:val="en-US"/>
         </w:rPr>
-        <w:lastRenderedPageBreak/>
         <w:t xml:space="preserve">Inside </w:t>
       </w:r>
       <w:proofErr w:type="spellStart"/>
@@ -1763,15 +1903,32 @@
         </w:rPr>
         <w:t xml:space="preserve"> with a </w:t>
       </w:r>
-      <w:hyperlink w:anchor="target1" w:history="1">
-        <w:r>
-          <w:rPr>
-            <w:rStyle w:val="Hyperlink"/>
-            <w:lang w:val="en-US"/>
-          </w:rPr>
-          <w:t>link</w:t>
-        </w:r>
-      </w:hyperlink>
+      <w:r>
+        <w:fldChar w:fldCharType="begin"/>
+      </w:r>
+      <w:r>
+        <w:rPr>
+          <w:lang w:val="en-US"/>
+        </w:rPr>
+        <w:instrText xml:space="preserve"> HYPERLINK \l "target1" </w:instrText>
+      </w:r>
+      <w:r>
+        <w:fldChar w:fldCharType="separate"/>
+      </w:r>
+      <w:r>
+        <w:rPr>
+          <w:rStyle w:val="Hyperlink"/>
+          <w:lang w:val="en-US"/>
+        </w:rPr>
+        <w:t>link</w:t>
+      </w:r>
+      <w:r>
+        <w:rPr>
+          <w:rStyle w:val="Hyperlink"/>
+          <w:lang w:val="en-US"/>
+        </w:rPr>
+        <w:fldChar w:fldCharType="end"/>
+      </w:r>
       <w:r>
         <w:rPr>
           <w:lang w:val="en-US"/>
@@ -2456,7 +2613,7 @@
       </w:pPr>
     </w:pPrDefault>
   </w:docDefaults>
-  <w:latentStyles w:defLockedState="0" w:defUIPriority="99" w:defSemiHidden="0" w:defUnhideWhenUsed="0" w:defQFormat="0" w:count="376">
+  <w:latentStyles w:defLockedState="0" w:defUIPriority="99" w:defSemiHidden="0" w:defUnhideWhenUsed="0" w:defQFormat="0" w:count="377">
     <w:lsdException w:name="Normal" w:uiPriority="0" w:qFormat="1"/>
     <w:lsdException w:name="heading 1" w:uiPriority="9" w:qFormat="1"/>
     <w:lsdException w:name="heading 2" w:semiHidden="1" w:uiPriority="9" w:unhideWhenUsed="1" w:qFormat="1"/>
@@ -2562,7 +2719,6 @@
     <w:lsdException w:name="HTML Sample" w:semiHidden="1" w:unhideWhenUsed="1"/>
     <w:lsdException w:name="HTML Typewriter" w:semiHidden="1" w:unhideWhenUsed="1"/>
     <w:lsdException w:name="HTML Variable" w:semiHidden="1" w:unhideWhenUsed="1"/>
-    <w:lsdException w:name="Normal Table" w:semiHidden="1" w:unhideWhenUsed="1"/>
     <w:lsdException w:name="annotation subject" w:semiHidden="1" w:unhideWhenUsed="1"/>
     <w:lsdException w:name="No List" w:semiHidden="1" w:unhideWhenUsed="1"/>
     <w:lsdException w:name="Outline List 1" w:semiHidden="1" w:unhideWhenUsed="1"/>
@@ -2609,10 +2765,8 @@
     <w:lsdException w:name="Table Subtle 2" w:semiHidden="1" w:unhideWhenUsed="1"/>
     <w:lsdException w:name="Table Web 1" w:semiHidden="1" w:unhideWhenUsed="1"/>
     <w:lsdException w:name="Table Web 2" w:semiHidden="1" w:unhideWhenUsed="1"/>
-    <w:lsdException w:name="Table Web 3" w:semiHidden="1" w:unhideWhenUsed="1"/>
     <w:lsdException w:name="Balloon Text" w:semiHidden="1" w:unhideWhenUsed="1"/>
     <w:lsdException w:name="Table Grid" w:uiPriority="39"/>
-    <w:lsdException w:name="Table Theme" w:semiHidden="1" w:unhideWhenUsed="1"/>
     <w:lsdException w:name="Placeholder Text" w:semiHidden="1"/>
     <w:lsdException w:name="No Spacing" w:uiPriority="1" w:qFormat="1"/>
     <w:lsdException w:name="Light Shading" w:uiPriority="60"/>
@@ -2833,6 +2987,7 @@
     <w:lsdException w:name="Hashtag" w:semiHidden="1" w:unhideWhenUsed="1"/>
     <w:lsdException w:name="Unresolved Mention" w:semiHidden="1" w:unhideWhenUsed="1"/>
     <w:lsdException w:name="Smart Link" w:semiHidden="1" w:unhideWhenUsed="1"/>
+    <w:lsdException w:name="Smart Link Error" w:semiHidden="1" w:unhideWhenUsed="1"/>
   </w:latentStyles>
   <w:style w:type="paragraph" w:default="1" w:styleId="Standard">
     <w:name w:val="Normal"/>
@@ -3049,6 +3204,7 @@
   <w:style w:type="character" w:default="1" w:styleId="Absatz-Standardschriftart">
     <w:name w:val="Default Paragraph Font"/>
     <w:uiPriority w:val="1"/>
+    <w:semiHidden/>
     <w:unhideWhenUsed/>
   </w:style>
   <w:style w:type="table" w:default="1" w:styleId="NormaleTabelle">
@@ -3920,6 +4076,44 @@
     </w:pPr>
     <w:rPr>
       <w:lang w:val="en-US"/>
+    </w:rPr>
+  </w:style>
+  <w:style w:type="character" w:customStyle="1" w:styleId="teigi">
+    <w:name w:val="tei:gi"/>
+    <w:basedOn w:val="Absatz-Standardschriftart"/>
+    <w:uiPriority w:val="1"/>
+    <w:qFormat/>
+    <w:rsid w:val="00B43229"/>
+    <w:rPr>
+      <w:rFonts w:ascii="Consolas" w:hAnsi="Consolas"/>
+      <w:b w:val="0"/>
+      <w:i w:val="0"/>
+      <w:lang w:val="en-US"/>
+    </w:rPr>
+  </w:style>
+  <w:style w:type="character" w:customStyle="1" w:styleId="teitag">
+    <w:name w:val="tei:tag"/>
+    <w:basedOn w:val="Absatz-Standardschriftart"/>
+    <w:uiPriority w:val="1"/>
+    <w:qFormat/>
+    <w:rsid w:val="00B43229"/>
+    <w:rPr>
+      <w:rFonts w:ascii="Consolas" w:hAnsi="Consolas"/>
+      <w:b w:val="0"/>
+      <w:i w:val="0"/>
+      <w:lang w:val="en-US"/>
+    </w:rPr>
+  </w:style>
+  <w:style w:type="character" w:styleId="BesuchterLink">
+    <w:name w:val="FollowedHyperlink"/>
+    <w:basedOn w:val="Absatz-Standardschriftart"/>
+    <w:uiPriority w:val="99"/>
+    <w:semiHidden/>
+    <w:unhideWhenUsed/>
+    <w:rsid w:val="00D340C3"/>
+    <w:rPr>
+      <w:color w:val="954F72" w:themeColor="followedHyperlink"/>
+      <w:u w:val="single"/>
     </w:rPr>
   </w:style>
 </w:styles>
@@ -4225,7 +4419,7 @@
 </file>
 
 <file path=customXml/itemProps1.xml><?xml version="1.0" encoding="utf-8"?>
-<ds:datastoreItem xmlns:ds="http://schemas.openxmlformats.org/officeDocument/2006/customXml" ds:itemID="{5F6B820C-1924-C04B-B98C-AEA05CB56B8D}">
+<ds:datastoreItem xmlns:ds="http://schemas.openxmlformats.org/officeDocument/2006/customXml" ds:itemID="{B925F25D-F31F-B049-93C0-64E4284F2D2E}">
   <ds:schemaRefs>
     <ds:schemaRef ds:uri="http://schemas.openxmlformats.org/officeDocument/2006/bibliography"/>
   </ds:schemaRefs>

</xml_diff>

<commit_message>
docx: add var to config.xqm to define odd and pi to be used by default for imported docs
</commit_message>
<xml_diff>
--- a/data/doc/test.docx
+++ b/data/doc/test.docx
@@ -119,6 +119,26 @@
     </w:p>
     <w:p>
       <w:pPr>
+        <w:rPr>
+          <w:lang w:val="en-US"/>
+        </w:rPr>
+      </w:pPr>
+      <w:r>
+        <w:rPr>
+          <w:lang w:val="en-US"/>
+        </w:rPr>
+        <w:t>Empty paragraphs like the one below will be removed from the docx before it is being passed to the ODD for transformation.</w:t>
+      </w:r>
+    </w:p>
+    <w:p>
+      <w:pPr>
+        <w:rPr>
+          <w:lang w:val="en-US"/>
+        </w:rPr>
+      </w:pPr>
+    </w:p>
+    <w:p>
+      <w:pPr>
         <w:pStyle w:val="berschrift2"/>
         <w:rPr>
           <w:lang w:val="en-US"/>
@@ -210,6 +230,12 @@
         </w:rPr>
         <w:t xml:space="preserve"> attribute.</w:t>
       </w:r>
+      <w:r>
+        <w:rPr>
+          <w:lang w:val="en-US"/>
+        </w:rPr>
+        <w:t xml:space="preserve"> Other types of formatting will be ignored.</w:t>
+      </w:r>
     </w:p>
     <w:p>
       <w:pPr>
@@ -426,13 +452,169 @@
         <w:rPr>
           <w:lang w:val="en-US"/>
         </w:rPr>
-        <w:t xml:space="preserve">To support the encoding of specific attributes on an element, you can always extend the ODD and add rules following a convention. For example, you could encode a required @ref attribute on </w:t>
+        <w:t xml:space="preserve">There’s also a default convention for encoding additional attributes: text in angle brackets will be interpreted as a list of </w:t>
+      </w:r>
+      <w:proofErr w:type="gramStart"/>
+      <w:r>
+        <w:rPr>
+          <w:lang w:val="en-US"/>
+        </w:rPr>
+        <w:t>attribute</w:t>
+      </w:r>
+      <w:proofErr w:type="gramEnd"/>
+      <w:r>
+        <w:rPr>
+          <w:lang w:val="en-US"/>
+        </w:rPr>
+        <w:t xml:space="preserve">=value pairs. Multiple items should be separated with a “;”. For example, to set a </w:t>
+      </w:r>
+      <w:r>
+        <w:rPr>
+          <w:rStyle w:val="teigi"/>
+        </w:rPr>
+        <w:t>@</w:t>
+      </w:r>
+      <w:r>
+        <w:rPr>
+          <w:rStyle w:val="teigi"/>
+        </w:rPr>
+        <w:t>rend</w:t>
+      </w:r>
+      <w:r>
+        <w:rPr>
+          <w:lang w:val="en-US"/>
+        </w:rPr>
+        <w:t xml:space="preserve"> and provide a </w:t>
+      </w:r>
+      <w:r>
+        <w:rPr>
+          <w:rStyle w:val="teigi"/>
+        </w:rPr>
+        <w:t>@ref</w:t>
+      </w:r>
+      <w:r>
+        <w:rPr>
+          <w:lang w:val="en-US"/>
+        </w:rPr>
+        <w:t xml:space="preserve"> for a </w:t>
       </w:r>
       <w:proofErr w:type="spellStart"/>
       <w:r>
         <w:rPr>
           <w:rStyle w:val="teigi"/>
         </w:rPr>
+        <w:t>placeName</w:t>
+      </w:r>
+      <w:proofErr w:type="spellEnd"/>
+      <w:r>
+        <w:rPr>
+          <w:lang w:val="en-US"/>
+        </w:rPr>
+        <w:t xml:space="preserve">, you can write </w:t>
+      </w:r>
+      <w:r>
+        <w:rPr>
+          <w:rStyle w:val="teiplaceName"/>
+          <w:lang w:val="en-US"/>
+        </w:rPr>
+        <w:t>Frankfurt</w:t>
+      </w:r>
+      <w:r>
+        <w:rPr>
+          <w:rStyle w:val="teiplaceName"/>
+          <w:lang w:val="en-US"/>
+        </w:rPr>
+        <w:t>&lt;</w:t>
+      </w:r>
+      <w:r>
+        <w:rPr>
+          <w:rStyle w:val="teiplaceName"/>
+          <w:lang w:val="en-US"/>
+        </w:rPr>
+        <w:t>rend=</w:t>
+      </w:r>
+      <w:proofErr w:type="spellStart"/>
+      <w:proofErr w:type="gramStart"/>
+      <w:r>
+        <w:rPr>
+          <w:rStyle w:val="teiplaceName"/>
+          <w:lang w:val="en-US"/>
+        </w:rPr>
+        <w:t>smallcaps</w:t>
+      </w:r>
+      <w:r>
+        <w:rPr>
+          <w:rStyle w:val="teiplaceName"/>
+          <w:lang w:val="en-US"/>
+        </w:rPr>
+        <w:t>;</w:t>
+      </w:r>
+      <w:r>
+        <w:rPr>
+          <w:rStyle w:val="teiplaceName"/>
+          <w:lang w:val="en-US"/>
+        </w:rPr>
+        <w:t>ref</w:t>
+      </w:r>
+      <w:proofErr w:type="spellEnd"/>
+      <w:proofErr w:type="gramEnd"/>
+      <w:r>
+        <w:rPr>
+          <w:rStyle w:val="teiplaceName"/>
+          <w:lang w:val="en-US"/>
+        </w:rPr>
+        <w:t>=</w:t>
+      </w:r>
+      <w:r>
+        <w:rPr>
+          <w:rStyle w:val="teiplaceName"/>
+          <w:lang w:val="en-US"/>
+        </w:rPr>
+        <w:t>Frankfurt am Main</w:t>
+      </w:r>
+      <w:r>
+        <w:rPr>
+          <w:rStyle w:val="teiplaceName"/>
+          <w:lang w:val="en-US"/>
+        </w:rPr>
+        <w:t>&gt;</w:t>
+      </w:r>
+      <w:r>
+        <w:rPr>
+          <w:lang w:val="en-US"/>
+        </w:rPr>
+        <w:t>.</w:t>
+      </w:r>
+    </w:p>
+    <w:p>
+      <w:pPr>
+        <w:rPr>
+          <w:lang w:val="en-US"/>
+        </w:rPr>
+      </w:pPr>
+      <w:r>
+        <w:rPr>
+          <w:lang w:val="en-US"/>
+        </w:rPr>
+        <w:t xml:space="preserve">This notation requires quite some typing. You may always extend the ODD with additional rules for easier conventions though. </w:t>
+      </w:r>
+      <w:r>
+        <w:rPr>
+          <w:lang w:val="en-US"/>
+        </w:rPr>
+        <w:t>For example,</w:t>
+      </w:r>
+      <w:r>
+        <w:rPr>
+          <w:lang w:val="en-US"/>
+        </w:rPr>
+        <w:t xml:space="preserve"> if </w:t>
+      </w:r>
+      <w:proofErr w:type="spellStart"/>
+      <w:r>
+        <w:rPr>
+          <w:rStyle w:val="teigi"/>
+        </w:rPr>
         <w:t>persName</w:t>
       </w:r>
       <w:proofErr w:type="spellEnd"/>
@@ -440,35 +622,110 @@
         <w:rPr>
           <w:lang w:val="en-US"/>
         </w:rPr>
-        <w:t xml:space="preserve"> by adding it in angle brackets like this: </w:t>
-      </w:r>
+        <w:t xml:space="preserve"> does always need a </w:t>
+      </w:r>
+      <w:r>
+        <w:rPr>
+          <w:rStyle w:val="teigi"/>
+        </w:rPr>
+        <w:t>@ref</w:t>
+      </w:r>
+      <w:r>
+        <w:rPr>
+          <w:lang w:val="en-US"/>
+        </w:rPr>
+        <w:t xml:space="preserve"> attribute in your edition, you could have a simplified rule which parses</w:t>
+      </w:r>
+      <w:r>
+        <w:rPr>
+          <w:lang w:val="en-US"/>
+        </w:rPr>
+        <w:t xml:space="preserve">: </w:t>
+      </w:r>
+      <w:bookmarkStart w:id="0" w:name="OLE_LINK1"/>
+      <w:bookmarkStart w:id="1" w:name="OLE_LINK2"/>
       <w:r>
         <w:rPr>
           <w:rStyle w:val="teipersName"/>
-        </w:rPr>
-        <w:t>Friedrich Dürrenmatt&lt;</w:t>
-      </w:r>
+          <w:lang w:val="en-US"/>
+        </w:rPr>
+        <w:t xml:space="preserve">Friedrich </w:t>
+      </w:r>
+      <w:proofErr w:type="spellStart"/>
       <w:r>
         <w:rPr>
           <w:rStyle w:val="teipersName"/>
           <w:lang w:val="en-US"/>
         </w:rPr>
+        <w:t>Dürrenmatt</w:t>
+      </w:r>
+      <w:proofErr w:type="spellEnd"/>
+      <w:r>
+        <w:rPr>
+          <w:rStyle w:val="teipersName"/>
+          <w:lang w:val="en-US"/>
+        </w:rPr>
+        <w:t>&lt;</w:t>
+      </w:r>
+      <w:bookmarkStart w:id="2" w:name="OLE_LINK3"/>
+      <w:bookmarkStart w:id="3" w:name="OLE_LINK4"/>
+      <w:r>
+        <w:rPr>
+          <w:rStyle w:val="teipersName"/>
+          <w:lang w:val="en-US"/>
+        </w:rPr>
         <w:t>118527908</w:t>
       </w:r>
+      <w:bookmarkEnd w:id="2"/>
+      <w:bookmarkEnd w:id="3"/>
       <w:r>
         <w:rPr>
           <w:rStyle w:val="teipersName"/>
+          <w:lang w:val="en-US"/>
         </w:rPr>
         <w:t>&gt;</w:t>
       </w:r>
+      <w:bookmarkEnd w:id="0"/>
+      <w:bookmarkEnd w:id="1"/>
       <w:r>
         <w:rPr>
           <w:lang w:val="en-US"/>
         </w:rPr>
         <w:t>.</w:t>
       </w:r>
-      <w:bookmarkStart w:id="0" w:name="_GoBack"/>
-      <w:bookmarkEnd w:id="0"/>
+    </w:p>
+    <w:p>
+      <w:pPr>
+        <w:rPr>
+          <w:lang w:val="en-US"/>
+        </w:rPr>
+      </w:pPr>
+      <w:r>
+        <w:rPr>
+          <w:lang w:val="en-US"/>
+        </w:rPr>
+        <w:t>B</w:t>
+      </w:r>
+      <w:r>
+        <w:rPr>
+          <w:lang w:val="en-US"/>
+        </w:rPr>
+        <w:t xml:space="preserve">ecause Word has a tendency to split character ranges at random points, the pre-processing will also merge subsequent ranges referencing the same character style </w:t>
+      </w:r>
+      <w:r>
+        <w:rPr>
+          <w:lang w:val="en-US"/>
+        </w:rPr>
+        <w:t xml:space="preserve">before the docx is passed to the ODD for processing. You can thus safely assume within </w:t>
+      </w:r>
+      <w:bookmarkStart w:id="4" w:name="_GoBack"/>
+      <w:bookmarkEnd w:id="4"/>
+      <w:r>
+        <w:rPr>
+          <w:lang w:val="en-US"/>
+        </w:rPr>
+        <w:t>the ODD that the content of a range includes all sibling text using the same character style.</w:t>
+      </w:r>
     </w:p>
     <w:p>
       <w:pPr>
@@ -526,6 +783,7 @@
         <w:rPr>
           <w:lang w:val="en-US"/>
         </w:rPr>
+        <w:lastRenderedPageBreak/>
         <w:t>Paragraph styles starting with „</w:t>
       </w:r>
       <w:proofErr w:type="gramStart"/>
@@ -731,7 +989,6 @@
         <w:rPr>
           <w:lang w:val="en-US"/>
         </w:rPr>
-        <w:lastRenderedPageBreak/>
         <w:t>Lists</w:t>
       </w:r>
     </w:p>
@@ -1424,6 +1681,7 @@
           </w:tcPr>
           <w:p>
             <w:r>
+              <w:lastRenderedPageBreak/>
               <w:t>Generate App</w:t>
             </w:r>
           </w:p>
@@ -1599,7 +1857,6 @@
         <w:rPr>
           <w:noProof/>
         </w:rPr>
-        <w:lastRenderedPageBreak/>
         <w:drawing>
           <wp:inline distT="0" distB="0" distL="0" distR="0">
             <wp:extent cx="2351366" cy="1944957"/>
@@ -1943,6 +2200,191 @@
 <file path=word/numbering.xml><?xml version="1.0" encoding="utf-8"?>
 <w:numbering xmlns:wpc="http://schemas.microsoft.com/office/word/2010/wordprocessingCanvas" xmlns:cx="http://schemas.microsoft.com/office/drawing/2014/chartex" xmlns:cx1="http://schemas.microsoft.com/office/drawing/2015/9/8/chartex" xmlns:cx2="http://schemas.microsoft.com/office/drawing/2015/10/21/chartex" xmlns:cx3="http://schemas.microsoft.com/office/drawing/2016/5/9/chartex" xmlns:cx4="http://schemas.microsoft.com/office/drawing/2016/5/10/chartex" xmlns:cx5="http://schemas.microsoft.com/office/drawing/2016/5/11/chartex" xmlns:cx6="http://schemas.microsoft.com/office/drawing/2016/5/12/chartex" xmlns:cx7="http://schemas.microsoft.com/office/drawing/2016/5/13/chartex" xmlns:cx8="http://schemas.microsoft.com/office/drawing/2016/5/14/chartex" xmlns:mc="http://schemas.openxmlformats.org/markup-compatibility/2006" xmlns:aink="http://schemas.microsoft.com/office/drawing/2016/ink" xmlns:am3d="http://schemas.microsoft.com/office/drawing/2017/model3d" xmlns:o="urn:schemas-microsoft-com:office:office" xmlns:r="http://schemas.openxmlformats.org/officeDocument/2006/relationships" xmlns:m="http://schemas.openxmlformats.org/officeDocument/2006/math" xmlns:v="urn:schemas-microsoft-com:vml" xmlns:wp14="http://schemas.microsoft.com/office/word/2010/wordprocessingDrawing" xmlns:wp="http://schemas.openxmlformats.org/drawingml/2006/wordprocessingDrawing" xmlns:w10="urn:schemas-microsoft-com:office:word" xmlns:w="http://schemas.openxmlformats.org/wordprocessingml/2006/main" xmlns:w14="http://schemas.microsoft.com/office/word/2010/wordml" xmlns:w15="http://schemas.microsoft.com/office/word/2012/wordml" xmlns:w16cid="http://schemas.microsoft.com/office/word/2016/wordml/cid" xmlns:w16se="http://schemas.microsoft.com/office/word/2015/wordml/symex" xmlns:wpg="http://schemas.microsoft.com/office/word/2010/wordprocessingGroup" xmlns:wpi="http://schemas.microsoft.com/office/word/2010/wordprocessingInk" xmlns:wne="http://schemas.microsoft.com/office/word/2006/wordml" xmlns:wps="http://schemas.microsoft.com/office/word/2010/wordprocessingShape" mc:Ignorable="w14 w15 w16se w16cid wp14">
   <w:abstractNum w:abstractNumId="0" w15:restartNumberingAfterBreak="0">
+    <w:nsid w:val="FFFFFF7C"/>
+    <w:multiLevelType w:val="singleLevel"/>
+    <w:tmpl w:val="7ED2BB14"/>
+    <w:lvl w:ilvl="0">
+      <w:start w:val="1"/>
+      <w:numFmt w:val="decimal"/>
+      <w:lvlText w:val="%1."/>
+      <w:lvlJc w:val="left"/>
+      <w:pPr>
+        <w:tabs>
+          <w:tab w:val="num" w:pos="1492"/>
+        </w:tabs>
+        <w:ind w:left="1492" w:hanging="360"/>
+      </w:pPr>
+    </w:lvl>
+  </w:abstractNum>
+  <w:abstractNum w:abstractNumId="1" w15:restartNumberingAfterBreak="0">
+    <w:nsid w:val="FFFFFF7D"/>
+    <w:multiLevelType w:val="singleLevel"/>
+    <w:tmpl w:val="090EB534"/>
+    <w:lvl w:ilvl="0">
+      <w:start w:val="1"/>
+      <w:numFmt w:val="decimal"/>
+      <w:lvlText w:val="%1."/>
+      <w:lvlJc w:val="left"/>
+      <w:pPr>
+        <w:tabs>
+          <w:tab w:val="num" w:pos="1209"/>
+        </w:tabs>
+        <w:ind w:left="1209" w:hanging="360"/>
+      </w:pPr>
+    </w:lvl>
+  </w:abstractNum>
+  <w:abstractNum w:abstractNumId="2" w15:restartNumberingAfterBreak="0">
+    <w:nsid w:val="FFFFFF7E"/>
+    <w:multiLevelType w:val="singleLevel"/>
+    <w:tmpl w:val="92F2F046"/>
+    <w:lvl w:ilvl="0">
+      <w:start w:val="1"/>
+      <w:numFmt w:val="decimal"/>
+      <w:lvlText w:val="%1."/>
+      <w:lvlJc w:val="left"/>
+      <w:pPr>
+        <w:tabs>
+          <w:tab w:val="num" w:pos="926"/>
+        </w:tabs>
+        <w:ind w:left="926" w:hanging="360"/>
+      </w:pPr>
+    </w:lvl>
+  </w:abstractNum>
+  <w:abstractNum w:abstractNumId="3" w15:restartNumberingAfterBreak="0">
+    <w:nsid w:val="FFFFFF7F"/>
+    <w:multiLevelType w:val="singleLevel"/>
+    <w:tmpl w:val="39A4CC10"/>
+    <w:lvl w:ilvl="0">
+      <w:start w:val="1"/>
+      <w:numFmt w:val="decimal"/>
+      <w:lvlText w:val="%1."/>
+      <w:lvlJc w:val="left"/>
+      <w:pPr>
+        <w:tabs>
+          <w:tab w:val="num" w:pos="643"/>
+        </w:tabs>
+        <w:ind w:left="643" w:hanging="360"/>
+      </w:pPr>
+    </w:lvl>
+  </w:abstractNum>
+  <w:abstractNum w:abstractNumId="4" w15:restartNumberingAfterBreak="0">
+    <w:nsid w:val="FFFFFF80"/>
+    <w:multiLevelType w:val="singleLevel"/>
+    <w:tmpl w:val="456ED9F2"/>
+    <w:lvl w:ilvl="0">
+      <w:start w:val="1"/>
+      <w:numFmt w:val="bullet"/>
+      <w:lvlText w:val=""/>
+      <w:lvlJc w:val="left"/>
+      <w:pPr>
+        <w:tabs>
+          <w:tab w:val="num" w:pos="1492"/>
+        </w:tabs>
+        <w:ind w:left="1492" w:hanging="360"/>
+      </w:pPr>
+      <w:rPr>
+        <w:rFonts w:ascii="Symbol" w:hAnsi="Symbol" w:hint="default"/>
+      </w:rPr>
+    </w:lvl>
+  </w:abstractNum>
+  <w:abstractNum w:abstractNumId="5" w15:restartNumberingAfterBreak="0">
+    <w:nsid w:val="FFFFFF81"/>
+    <w:multiLevelType w:val="singleLevel"/>
+    <w:tmpl w:val="E8B63EE0"/>
+    <w:lvl w:ilvl="0">
+      <w:start w:val="1"/>
+      <w:numFmt w:val="bullet"/>
+      <w:lvlText w:val=""/>
+      <w:lvlJc w:val="left"/>
+      <w:pPr>
+        <w:tabs>
+          <w:tab w:val="num" w:pos="1209"/>
+        </w:tabs>
+        <w:ind w:left="1209" w:hanging="360"/>
+      </w:pPr>
+      <w:rPr>
+        <w:rFonts w:ascii="Symbol" w:hAnsi="Symbol" w:hint="default"/>
+      </w:rPr>
+    </w:lvl>
+  </w:abstractNum>
+  <w:abstractNum w:abstractNumId="6" w15:restartNumberingAfterBreak="0">
+    <w:nsid w:val="FFFFFF82"/>
+    <w:multiLevelType w:val="singleLevel"/>
+    <w:tmpl w:val="840EA8EE"/>
+    <w:lvl w:ilvl="0">
+      <w:start w:val="1"/>
+      <w:numFmt w:val="bullet"/>
+      <w:lvlText w:val=""/>
+      <w:lvlJc w:val="left"/>
+      <w:pPr>
+        <w:tabs>
+          <w:tab w:val="num" w:pos="926"/>
+        </w:tabs>
+        <w:ind w:left="926" w:hanging="360"/>
+      </w:pPr>
+      <w:rPr>
+        <w:rFonts w:ascii="Symbol" w:hAnsi="Symbol" w:hint="default"/>
+      </w:rPr>
+    </w:lvl>
+  </w:abstractNum>
+  <w:abstractNum w:abstractNumId="7" w15:restartNumberingAfterBreak="0">
+    <w:nsid w:val="FFFFFF83"/>
+    <w:multiLevelType w:val="singleLevel"/>
+    <w:tmpl w:val="21ECD414"/>
+    <w:lvl w:ilvl="0">
+      <w:start w:val="1"/>
+      <w:numFmt w:val="bullet"/>
+      <w:lvlText w:val=""/>
+      <w:lvlJc w:val="left"/>
+      <w:pPr>
+        <w:tabs>
+          <w:tab w:val="num" w:pos="643"/>
+        </w:tabs>
+        <w:ind w:left="643" w:hanging="360"/>
+      </w:pPr>
+      <w:rPr>
+        <w:rFonts w:ascii="Symbol" w:hAnsi="Symbol" w:hint="default"/>
+      </w:rPr>
+    </w:lvl>
+  </w:abstractNum>
+  <w:abstractNum w:abstractNumId="8" w15:restartNumberingAfterBreak="0">
+    <w:nsid w:val="FFFFFF88"/>
+    <w:multiLevelType w:val="singleLevel"/>
+    <w:tmpl w:val="68B205D0"/>
+    <w:lvl w:ilvl="0">
+      <w:start w:val="1"/>
+      <w:numFmt w:val="decimal"/>
+      <w:lvlText w:val="%1."/>
+      <w:lvlJc w:val="left"/>
+      <w:pPr>
+        <w:tabs>
+          <w:tab w:val="num" w:pos="360"/>
+        </w:tabs>
+        <w:ind w:left="360" w:hanging="360"/>
+      </w:pPr>
+    </w:lvl>
+  </w:abstractNum>
+  <w:abstractNum w:abstractNumId="9" w15:restartNumberingAfterBreak="0">
+    <w:nsid w:val="FFFFFF89"/>
+    <w:multiLevelType w:val="singleLevel"/>
+    <w:tmpl w:val="942E164E"/>
+    <w:lvl w:ilvl="0">
+      <w:start w:val="1"/>
+      <w:numFmt w:val="bullet"/>
+      <w:lvlText w:val=""/>
+      <w:lvlJc w:val="left"/>
+      <w:pPr>
+        <w:tabs>
+          <w:tab w:val="num" w:pos="360"/>
+        </w:tabs>
+        <w:ind w:left="360" w:hanging="360"/>
+      </w:pPr>
+      <w:rPr>
+        <w:rFonts w:ascii="Symbol" w:hAnsi="Symbol" w:hint="default"/>
+      </w:rPr>
+    </w:lvl>
+  </w:abstractNum>
+  <w:abstractNum w:abstractNumId="10" w15:restartNumberingAfterBreak="0">
     <w:nsid w:val="04DF7E7F"/>
     <w:multiLevelType w:val="hybridMultilevel"/>
     <w:tmpl w:val="35E8614A"/>
@@ -2028,7 +2470,7 @@
       </w:pPr>
     </w:lvl>
   </w:abstractNum>
-  <w:abstractNum w:abstractNumId="1" w15:restartNumberingAfterBreak="0">
+  <w:abstractNum w:abstractNumId="11" w15:restartNumberingAfterBreak="0">
     <w:nsid w:val="09DF5454"/>
     <w:multiLevelType w:val="hybridMultilevel"/>
     <w:tmpl w:val="B11E39D2"/>
@@ -2114,7 +2556,7 @@
       </w:pPr>
     </w:lvl>
   </w:abstractNum>
-  <w:abstractNum w:abstractNumId="2" w15:restartNumberingAfterBreak="0">
+  <w:abstractNum w:abstractNumId="12" w15:restartNumberingAfterBreak="0">
     <w:nsid w:val="11646AB3"/>
     <w:multiLevelType w:val="hybridMultilevel"/>
     <w:tmpl w:val="64A0ED3A"/>
@@ -2200,7 +2642,7 @@
       </w:pPr>
     </w:lvl>
   </w:abstractNum>
-  <w:abstractNum w:abstractNumId="3" w15:restartNumberingAfterBreak="0">
+  <w:abstractNum w:abstractNumId="13" w15:restartNumberingAfterBreak="0">
     <w:nsid w:val="15D06F4E"/>
     <w:multiLevelType w:val="hybridMultilevel"/>
     <w:tmpl w:val="B90ED736"/>
@@ -2313,7 +2755,7 @@
       </w:rPr>
     </w:lvl>
   </w:abstractNum>
-  <w:abstractNum w:abstractNumId="4" w15:restartNumberingAfterBreak="0">
+  <w:abstractNum w:abstractNumId="14" w15:restartNumberingAfterBreak="0">
     <w:nsid w:val="280B5E1F"/>
     <w:multiLevelType w:val="hybridMultilevel"/>
     <w:tmpl w:val="211A2940"/>
@@ -2399,7 +2841,7 @@
       </w:pPr>
     </w:lvl>
   </w:abstractNum>
-  <w:abstractNum w:abstractNumId="5" w15:restartNumberingAfterBreak="0">
+  <w:abstractNum w:abstractNumId="15" w15:restartNumberingAfterBreak="0">
     <w:nsid w:val="50C90213"/>
     <w:multiLevelType w:val="hybridMultilevel"/>
     <w:tmpl w:val="8B3AAF50"/>
@@ -2485,7 +2927,7 @@
       </w:pPr>
     </w:lvl>
   </w:abstractNum>
-  <w:abstractNum w:abstractNumId="6" w15:restartNumberingAfterBreak="0">
+  <w:abstractNum w:abstractNumId="16" w15:restartNumberingAfterBreak="0">
     <w:nsid w:val="79F3340A"/>
     <w:multiLevelType w:val="hybridMultilevel"/>
     <w:tmpl w:val="C7D27FB0"/>
@@ -2575,25 +3017,55 @@
     </w:lvl>
   </w:abstractNum>
   <w:num w:numId="1">
+    <w:abstractNumId w:val="13"/>
+  </w:num>
+  <w:num w:numId="2">
+    <w:abstractNumId w:val="16"/>
+  </w:num>
+  <w:num w:numId="3">
+    <w:abstractNumId w:val="12"/>
+  </w:num>
+  <w:num w:numId="4">
+    <w:abstractNumId w:val="15"/>
+  </w:num>
+  <w:num w:numId="5">
+    <w:abstractNumId w:val="11"/>
+  </w:num>
+  <w:num w:numId="6">
+    <w:abstractNumId w:val="10"/>
+  </w:num>
+  <w:num w:numId="7">
+    <w:abstractNumId w:val="14"/>
+  </w:num>
+  <w:num w:numId="8">
+    <w:abstractNumId w:val="0"/>
+  </w:num>
+  <w:num w:numId="9">
+    <w:abstractNumId w:val="1"/>
+  </w:num>
+  <w:num w:numId="10">
+    <w:abstractNumId w:val="2"/>
+  </w:num>
+  <w:num w:numId="11">
     <w:abstractNumId w:val="3"/>
   </w:num>
-  <w:num w:numId="2">
+  <w:num w:numId="12">
+    <w:abstractNumId w:val="8"/>
+  </w:num>
+  <w:num w:numId="13">
+    <w:abstractNumId w:val="4"/>
+  </w:num>
+  <w:num w:numId="14">
+    <w:abstractNumId w:val="5"/>
+  </w:num>
+  <w:num w:numId="15">
     <w:abstractNumId w:val="6"/>
   </w:num>
-  <w:num w:numId="3">
-    <w:abstractNumId w:val="2"/>
+  <w:num w:numId="16">
+    <w:abstractNumId w:val="7"/>
   </w:num>
-  <w:num w:numId="4">
-    <w:abstractNumId w:val="5"/>
-  </w:num>
-  <w:num w:numId="5">
-    <w:abstractNumId w:val="1"/>
-  </w:num>
-  <w:num w:numId="6">
-    <w:abstractNumId w:val="0"/>
-  </w:num>
-  <w:num w:numId="7">
-    <w:abstractNumId w:val="4"/>
+  <w:num w:numId="17">
+    <w:abstractNumId w:val="9"/>
   </w:num>
 </w:numbering>
 </file>
@@ -3054,8 +3526,9 @@
     <w:uiPriority w:val="9"/>
     <w:unhideWhenUsed/>
     <w:qFormat/>
-    <w:rsid w:val="003233FD"/>
+    <w:rsid w:val="00D5488A"/>
     <w:pPr>
+      <w:keepNext/>
       <w:pBdr>
         <w:top w:val="single" w:sz="6" w:space="2" w:color="4472C4" w:themeColor="accent1"/>
       </w:pBdr>
@@ -3260,7 +3733,7 @@
     <w:basedOn w:val="Absatz-Standardschriftart"/>
     <w:link w:val="berschrift3"/>
     <w:uiPriority w:val="9"/>
-    <w:rsid w:val="003233FD"/>
+    <w:rsid w:val="00D5488A"/>
     <w:rPr>
       <w:caps/>
       <w:color w:val="1F3763" w:themeColor="accent1" w:themeShade="7F"/>
@@ -4083,11 +4556,13 @@
     <w:basedOn w:val="Absatz-Standardschriftart"/>
     <w:uiPriority w:val="1"/>
     <w:qFormat/>
-    <w:rsid w:val="00B43229"/>
+    <w:rsid w:val="008928BC"/>
     <w:rPr>
       <w:rFonts w:ascii="Consolas" w:hAnsi="Consolas"/>
       <w:b w:val="0"/>
       <w:i w:val="0"/>
+      <w:bdr w:val="none" w:sz="0" w:space="0" w:color="auto"/>
+      <w:shd w:val="clear" w:color="auto" w:fill="F7CAAC" w:themeFill="accent2" w:themeFillTint="66"/>
       <w:lang w:val="en-US"/>
     </w:rPr>
   </w:style>
@@ -4115,6 +4590,16 @@
       <w:color w:val="954F72" w:themeColor="followedHyperlink"/>
       <w:u w:val="single"/>
     </w:rPr>
+  </w:style>
+  <w:style w:type="paragraph" w:styleId="berarbeitung">
+    <w:name w:val="Revision"/>
+    <w:hidden/>
+    <w:uiPriority w:val="99"/>
+    <w:semiHidden/>
+    <w:rsid w:val="00D5488A"/>
+    <w:pPr>
+      <w:spacing w:before="0" w:after="0" w:line="240" w:lineRule="auto"/>
+    </w:pPr>
   </w:style>
 </w:styles>
 </file>
@@ -4419,7 +4904,7 @@
 </file>
 
 <file path=customXml/itemProps1.xml><?xml version="1.0" encoding="utf-8"?>
-<ds:datastoreItem xmlns:ds="http://schemas.openxmlformats.org/officeDocument/2006/customXml" ds:itemID="{B925F25D-F31F-B049-93C0-64E4284F2D2E}">
+<ds:datastoreItem xmlns:ds="http://schemas.openxmlformats.org/officeDocument/2006/customXml" ds:itemID="{0DF97F8C-5E23-A749-91E3-50A5A9D13C72}">
   <ds:schemaRefs>
     <ds:schemaRef ds:uri="http://schemas.openxmlformats.org/officeDocument/2006/bibliography"/>
   </ds:schemaRefs>

</xml_diff>

<commit_message>
Fix and improve docx conversion sample
</commit_message>
<xml_diff>
--- a/data/doc/test.docx
+++ b/data/doc/test.docx
@@ -33,7 +33,19 @@
         <w:rPr>
           <w:lang w:val="en-US"/>
         </w:rPr>
-        <w:t xml:space="preserve"> It was generated by uploading the word document located in data/doc/test.docx in your local TEI Publisher installation. You can also download it from the </w:t>
+        <w:t xml:space="preserve"> It was generated by uploading the word document located in </w:t>
+      </w:r>
+      <w:r>
+        <w:rPr>
+          <w:rStyle w:val="teigi"/>
+        </w:rPr>
+        <w:t>data/doc/test.docx</w:t>
+      </w:r>
+      <w:r>
+        <w:rPr>
+          <w:lang w:val="en-US"/>
+        </w:rPr>
+        <w:t xml:space="preserve"> in your local TEI Publisher installation. You can also download it from the </w:t>
       </w:r>
       <w:hyperlink r:id="rId8" w:history="1">
         <w:r>
@@ -206,7 +218,7 @@
       <w:proofErr w:type="gramStart"/>
       <w:r>
         <w:rPr>
-          <w:rStyle w:val="teigi"/>
+          <w:rStyle w:val="teitag"/>
         </w:rPr>
         <w:t>tei:hi</w:t>
       </w:r>
@@ -269,7 +281,15 @@
         <w:rPr>
           <w:lang w:val="en-US"/>
         </w:rPr>
-        <w:t xml:space="preserve"> are transformed into TEI elements with the same name. So if a character sequence uses a style called „</w:t>
+        <w:t xml:space="preserve"> are transformed int</w:t>
+      </w:r>
+      <w:bookmarkStart w:id="0" w:name="_GoBack"/>
+      <w:bookmarkEnd w:id="0"/>
+      <w:r>
+        <w:rPr>
+          <w:lang w:val="en-US"/>
+        </w:rPr>
+        <w:t>o TEI elements with the same name. So if a character sequence uses a style called „</w:t>
       </w:r>
       <w:proofErr w:type="spellStart"/>
       <w:proofErr w:type="gramStart"/>
@@ -288,17 +308,23 @@
         <w:t>”, it will be wrapped into a TEI</w:t>
       </w:r>
       <w:r>
+        <w:rPr>
+          <w:lang w:val="en-US"/>
+        </w:rPr>
         <w:t xml:space="preserve"> </w:t>
       </w:r>
       <w:proofErr w:type="spellStart"/>
       <w:r>
         <w:rPr>
-          <w:rStyle w:val="teigi"/>
+          <w:rStyle w:val="teitag"/>
         </w:rPr>
         <w:t>persName</w:t>
       </w:r>
       <w:proofErr w:type="spellEnd"/>
       <w:r>
+        <w:rPr>
+          <w:lang w:val="en-US"/>
+        </w:rPr>
         <w:t xml:space="preserve"> </w:t>
       </w:r>
       <w:r>
@@ -417,7 +443,23 @@
           <w:rStyle w:val="teisupplied"/>
           <w:lang w:val="en-US"/>
         </w:rPr>
-        <w:t>damaged text could be encoded</w:t>
+        <w:t xml:space="preserve">damaged </w:t>
+      </w:r>
+      <w:r>
+        <w:rPr>
+          <w:rStyle w:val="teisupplied"/>
+          <w:i/>
+          <w:iCs/>
+          <w:lang w:val="en-US"/>
+        </w:rPr>
+        <w:t>text</w:t>
+      </w:r>
+      <w:r>
+        <w:rPr>
+          <w:rStyle w:val="teisupplied"/>
+          <w:lang w:val="en-US"/>
+        </w:rPr>
+        <w:t xml:space="preserve"> could be encoded</w:t>
       </w:r>
       <w:r>
         <w:rPr>
@@ -501,7 +543,7 @@
       <w:proofErr w:type="spellStart"/>
       <w:r>
         <w:rPr>
-          <w:rStyle w:val="teigi"/>
+          <w:rStyle w:val="teitag"/>
         </w:rPr>
         <w:t>placeName</w:t>
       </w:r>
@@ -540,14 +582,7 @@
           <w:rStyle w:val="teiplaceName"/>
           <w:lang w:val="en-US"/>
         </w:rPr>
-        <w:t>smallcaps</w:t>
-      </w:r>
-      <w:r>
-        <w:rPr>
-          <w:rStyle w:val="teiplaceName"/>
-          <w:lang w:val="en-US"/>
-        </w:rPr>
-        <w:t>;</w:t>
+        <w:t>smallcaps;</w:t>
       </w:r>
       <w:r>
         <w:rPr>
@@ -613,80 +648,80 @@
       <w:proofErr w:type="spellStart"/>
       <w:r>
         <w:rPr>
+          <w:rStyle w:val="teitag"/>
+        </w:rPr>
+        <w:t>persName</w:t>
+      </w:r>
+      <w:proofErr w:type="spellEnd"/>
+      <w:r>
+        <w:rPr>
+          <w:lang w:val="en-US"/>
+        </w:rPr>
+        <w:t xml:space="preserve"> does always need a </w:t>
+      </w:r>
+      <w:r>
+        <w:rPr>
           <w:rStyle w:val="teigi"/>
         </w:rPr>
-        <w:t>persName</w:t>
+        <w:t>@ref</w:t>
+      </w:r>
+      <w:r>
+        <w:rPr>
+          <w:lang w:val="en-US"/>
+        </w:rPr>
+        <w:t xml:space="preserve"> attribute in your edition, you could have a simplified rule which parses</w:t>
+      </w:r>
+      <w:r>
+        <w:rPr>
+          <w:lang w:val="en-US"/>
+        </w:rPr>
+        <w:t xml:space="preserve">: </w:t>
+      </w:r>
+      <w:bookmarkStart w:id="1" w:name="OLE_LINK1"/>
+      <w:bookmarkStart w:id="2" w:name="OLE_LINK2"/>
+      <w:r>
+        <w:rPr>
+          <w:rStyle w:val="teipersName"/>
+          <w:lang w:val="en-US"/>
+        </w:rPr>
+        <w:t xml:space="preserve">Friedrich </w:t>
+      </w:r>
+      <w:proofErr w:type="spellStart"/>
+      <w:r>
+        <w:rPr>
+          <w:rStyle w:val="teipersName"/>
+          <w:lang w:val="en-US"/>
+        </w:rPr>
+        <w:t>Dürrenmatt</w:t>
       </w:r>
       <w:proofErr w:type="spellEnd"/>
       <w:r>
         <w:rPr>
-          <w:lang w:val="en-US"/>
-        </w:rPr>
-        <w:t xml:space="preserve"> does always need a </w:t>
-      </w:r>
-      <w:r>
-        <w:rPr>
-          <w:rStyle w:val="teigi"/>
-        </w:rPr>
-        <w:t>@ref</w:t>
-      </w:r>
-      <w:r>
-        <w:rPr>
-          <w:lang w:val="en-US"/>
-        </w:rPr>
-        <w:t xml:space="preserve"> attribute in your edition, you could have a simplified rule which parses</w:t>
-      </w:r>
-      <w:r>
-        <w:rPr>
-          <w:lang w:val="en-US"/>
-        </w:rPr>
-        <w:t xml:space="preserve">: </w:t>
-      </w:r>
-      <w:bookmarkStart w:id="0" w:name="OLE_LINK1"/>
-      <w:bookmarkStart w:id="1" w:name="OLE_LINK2"/>
-      <w:r>
-        <w:rPr>
           <w:rStyle w:val="teipersName"/>
           <w:lang w:val="en-US"/>
         </w:rPr>
-        <w:t xml:space="preserve">Friedrich </w:t>
-      </w:r>
-      <w:proofErr w:type="spellStart"/>
+        <w:t>&lt;</w:t>
+      </w:r>
+      <w:bookmarkStart w:id="3" w:name="OLE_LINK3"/>
+      <w:bookmarkStart w:id="4" w:name="OLE_LINK4"/>
       <w:r>
         <w:rPr>
           <w:rStyle w:val="teipersName"/>
           <w:lang w:val="en-US"/>
         </w:rPr>
-        <w:t>Dürrenmatt</w:t>
-      </w:r>
-      <w:proofErr w:type="spellEnd"/>
+        <w:t>118527908</w:t>
+      </w:r>
+      <w:bookmarkEnd w:id="3"/>
+      <w:bookmarkEnd w:id="4"/>
       <w:r>
         <w:rPr>
           <w:rStyle w:val="teipersName"/>
           <w:lang w:val="en-US"/>
         </w:rPr>
-        <w:t>&lt;</w:t>
-      </w:r>
-      <w:bookmarkStart w:id="2" w:name="OLE_LINK3"/>
-      <w:bookmarkStart w:id="3" w:name="OLE_LINK4"/>
-      <w:r>
-        <w:rPr>
-          <w:rStyle w:val="teipersName"/>
-          <w:lang w:val="en-US"/>
-        </w:rPr>
-        <w:t>118527908</w:t>
-      </w:r>
+        <w:t>&gt;</w:t>
+      </w:r>
+      <w:bookmarkEnd w:id="1"/>
       <w:bookmarkEnd w:id="2"/>
-      <w:bookmarkEnd w:id="3"/>
-      <w:r>
-        <w:rPr>
-          <w:rStyle w:val="teipersName"/>
-          <w:lang w:val="en-US"/>
-        </w:rPr>
-        <w:t>&gt;</w:t>
-      </w:r>
-      <w:bookmarkEnd w:id="0"/>
-      <w:bookmarkEnd w:id="1"/>
       <w:r>
         <w:rPr>
           <w:lang w:val="en-US"/>
@@ -704,27 +739,7 @@
         <w:rPr>
           <w:lang w:val="en-US"/>
         </w:rPr>
-        <w:t>B</w:t>
-      </w:r>
-      <w:r>
-        <w:rPr>
-          <w:lang w:val="en-US"/>
-        </w:rPr>
-        <w:t xml:space="preserve">ecause Word has a tendency to split character ranges at random points, the pre-processing will also merge subsequent ranges referencing the same character style </w:t>
-      </w:r>
-      <w:r>
-        <w:rPr>
-          <w:lang w:val="en-US"/>
-        </w:rPr>
-        <w:t xml:space="preserve">before the docx is passed to the ODD for processing. You can thus safely assume within </w:t>
-      </w:r>
-      <w:bookmarkStart w:id="4" w:name="_GoBack"/>
-      <w:bookmarkEnd w:id="4"/>
-      <w:r>
-        <w:rPr>
-          <w:lang w:val="en-US"/>
-        </w:rPr>
-        <w:t>the ODD that the content of a range includes all sibling text using the same character style.</w:t>
+        <w:t>Because Word has a tendency to split character ranges at random points, the pre-processing will also merge subsequent ranges referencing the same character style before the docx is passed to the ODD for processing. You can thus safely assume within the ODD that the content of a range includes all sibling text using the same character style.</w:t>
       </w:r>
     </w:p>
     <w:p>
@@ -803,7 +818,7 @@
       <w:proofErr w:type="spellStart"/>
       <w:r>
         <w:rPr>
-          <w:rStyle w:val="teigi"/>
+          <w:rStyle w:val="teitag"/>
         </w:rPr>
         <w:t>tei:head</w:t>
       </w:r>
@@ -911,7 +926,7 @@
       </w:r>
       <w:r>
         <w:rPr>
-          <w:rStyle w:val="teigi"/>
+          <w:rStyle w:val="teitag"/>
         </w:rPr>
         <w:t>note</w:t>
       </w:r>
@@ -2160,32 +2175,15 @@
         </w:rPr>
         <w:t xml:space="preserve"> with a </w:t>
       </w:r>
-      <w:r>
-        <w:fldChar w:fldCharType="begin"/>
-      </w:r>
-      <w:r>
-        <w:rPr>
-          <w:lang w:val="en-US"/>
-        </w:rPr>
-        <w:instrText xml:space="preserve"> HYPERLINK \l "target1" </w:instrText>
-      </w:r>
-      <w:r>
-        <w:fldChar w:fldCharType="separate"/>
-      </w:r>
-      <w:r>
-        <w:rPr>
-          <w:rStyle w:val="Hyperlink"/>
-          <w:lang w:val="en-US"/>
-        </w:rPr>
-        <w:t>link</w:t>
-      </w:r>
-      <w:r>
-        <w:rPr>
-          <w:rStyle w:val="Hyperlink"/>
-          <w:lang w:val="en-US"/>
-        </w:rPr>
-        <w:fldChar w:fldCharType="end"/>
-      </w:r>
+      <w:hyperlink w:anchor="target1" w:history="1">
+        <w:r>
+          <w:rPr>
+            <w:rStyle w:val="Hyperlink"/>
+            <w:lang w:val="en-US"/>
+          </w:rPr>
+          <w:t>link</w:t>
+        </w:r>
+      </w:hyperlink>
       <w:r>
         <w:rPr>
           <w:lang w:val="en-US"/>
@@ -3085,7 +3083,7 @@
       </w:pPr>
     </w:pPrDefault>
   </w:docDefaults>
-  <w:latentStyles w:defLockedState="0" w:defUIPriority="99" w:defSemiHidden="0" w:defUnhideWhenUsed="0" w:defQFormat="0" w:count="377">
+  <w:latentStyles w:defLockedState="0" w:defUIPriority="99" w:defSemiHidden="0" w:defUnhideWhenUsed="0" w:defQFormat="0" w:count="376">
     <w:lsdException w:name="Normal" w:uiPriority="0" w:qFormat="1"/>
     <w:lsdException w:name="heading 1" w:uiPriority="9" w:qFormat="1"/>
     <w:lsdException w:name="heading 2" w:semiHidden="1" w:uiPriority="9" w:unhideWhenUsed="1" w:qFormat="1"/>
@@ -3191,6 +3189,7 @@
     <w:lsdException w:name="HTML Sample" w:semiHidden="1" w:unhideWhenUsed="1"/>
     <w:lsdException w:name="HTML Typewriter" w:semiHidden="1" w:unhideWhenUsed="1"/>
     <w:lsdException w:name="HTML Variable" w:semiHidden="1" w:unhideWhenUsed="1"/>
+    <w:lsdException w:name="Normal Table" w:semiHidden="1" w:unhideWhenUsed="1"/>
     <w:lsdException w:name="annotation subject" w:semiHidden="1" w:unhideWhenUsed="1"/>
     <w:lsdException w:name="No List" w:semiHidden="1" w:unhideWhenUsed="1"/>
     <w:lsdException w:name="Outline List 1" w:semiHidden="1" w:unhideWhenUsed="1"/>
@@ -3237,8 +3236,10 @@
     <w:lsdException w:name="Table Subtle 2" w:semiHidden="1" w:unhideWhenUsed="1"/>
     <w:lsdException w:name="Table Web 1" w:semiHidden="1" w:unhideWhenUsed="1"/>
     <w:lsdException w:name="Table Web 2" w:semiHidden="1" w:unhideWhenUsed="1"/>
+    <w:lsdException w:name="Table Web 3" w:semiHidden="1" w:unhideWhenUsed="1"/>
     <w:lsdException w:name="Balloon Text" w:semiHidden="1" w:unhideWhenUsed="1"/>
     <w:lsdException w:name="Table Grid" w:uiPriority="39"/>
+    <w:lsdException w:name="Table Theme" w:semiHidden="1" w:unhideWhenUsed="1"/>
     <w:lsdException w:name="Placeholder Text" w:semiHidden="1"/>
     <w:lsdException w:name="No Spacing" w:uiPriority="1" w:qFormat="1"/>
     <w:lsdException w:name="Light Shading" w:uiPriority="60"/>
@@ -3459,7 +3460,6 @@
     <w:lsdException w:name="Hashtag" w:semiHidden="1" w:unhideWhenUsed="1"/>
     <w:lsdException w:name="Unresolved Mention" w:semiHidden="1" w:unhideWhenUsed="1"/>
     <w:lsdException w:name="Smart Link" w:semiHidden="1" w:unhideWhenUsed="1"/>
-    <w:lsdException w:name="Smart Link Error" w:semiHidden="1" w:unhideWhenUsed="1"/>
   </w:latentStyles>
   <w:style w:type="paragraph" w:default="1" w:styleId="Standard">
     <w:name w:val="Normal"/>
@@ -4904,7 +4904,7 @@
 </file>
 
 <file path=customXml/itemProps1.xml><?xml version="1.0" encoding="utf-8"?>
-<ds:datastoreItem xmlns:ds="http://schemas.openxmlformats.org/officeDocument/2006/customXml" ds:itemID="{0DF97F8C-5E23-A749-91E3-50A5A9D13C72}">
+<ds:datastoreItem xmlns:ds="http://schemas.openxmlformats.org/officeDocument/2006/customXml" ds:itemID="{2B41D971-70C2-DE41-AB55-D95BA7049D86}">
   <ds:schemaRefs>
     <ds:schemaRef ds:uri="http://schemas.openxmlformats.org/officeDocument/2006/bibliography"/>
   </ds:schemaRefs>

</xml_diff>

<commit_message>
docx import: preserve local styling within tags
</commit_message>
<xml_diff>
--- a/data/doc/test.docx
+++ b/data/doc/test.docx
@@ -281,15 +281,7 @@
         <w:rPr>
           <w:lang w:val="en-US"/>
         </w:rPr>
-        <w:t xml:space="preserve"> are transformed int</w:t>
-      </w:r>
-      <w:bookmarkStart w:id="0" w:name="_GoBack"/>
-      <w:bookmarkEnd w:id="0"/>
-      <w:r>
-        <w:rPr>
-          <w:lang w:val="en-US"/>
-        </w:rPr>
-        <w:t>o TEI elements with the same name. So if a character sequence uses a style called „</w:t>
+        <w:t xml:space="preserve"> are transformed into TEI elements with the same name. So if a character sequence uses a style called „</w:t>
       </w:r>
       <w:proofErr w:type="spellStart"/>
       <w:proofErr w:type="gramStart"/>
@@ -444,311 +436,616 @@
           <w:lang w:val="en-US"/>
         </w:rPr>
         <w:t xml:space="preserve">damaged </w:t>
+      </w:r>
+      <w:r>
+        <w:rPr>
+          <w:rStyle w:val="teisupplied"/>
+          <w:lang w:val="en-US"/>
+        </w:rPr>
+        <w:t>text</w:t>
+      </w:r>
+      <w:r>
+        <w:rPr>
+          <w:rStyle w:val="teisupplied"/>
+          <w:lang w:val="en-US"/>
+        </w:rPr>
+        <w:t xml:space="preserve"> </w:t>
+      </w:r>
+      <w:r>
+        <w:rPr>
+          <w:rStyle w:val="teisupplied"/>
+          <w:lang w:val="en-US"/>
+        </w:rPr>
+        <w:t>could</w:t>
+      </w:r>
+      <w:r>
+        <w:rPr>
+          <w:rStyle w:val="teisupplied"/>
+          <w:lang w:val="en-US"/>
+        </w:rPr>
+        <w:t xml:space="preserve"> be encoded</w:t>
+      </w:r>
+      <w:r>
+        <w:rPr>
+          <w:lang w:val="en-US"/>
+        </w:rPr>
+        <w:t xml:space="preserve"> by applying a style „</w:t>
+      </w:r>
+      <w:proofErr w:type="spellStart"/>
+      <w:proofErr w:type="gramStart"/>
+      <w:r>
+        <w:rPr>
+          <w:lang w:val="en-US"/>
+        </w:rPr>
+        <w:t>tei:supplied</w:t>
+      </w:r>
+      <w:proofErr w:type="spellEnd"/>
+      <w:proofErr w:type="gramEnd"/>
+      <w:r>
+        <w:rPr>
+          <w:lang w:val="en-US"/>
+        </w:rPr>
+        <w:t>“.</w:t>
+      </w:r>
+    </w:p>
+    <w:p>
+      <w:pPr>
+        <w:rPr>
+          <w:lang w:val="en-US"/>
+        </w:rPr>
+      </w:pPr>
+      <w:r>
+        <w:rPr>
+          <w:lang w:val="en-US"/>
+        </w:rPr>
+        <w:t xml:space="preserve">There’s also a default convention for encoding additional attributes: text in angle brackets will be interpreted as a list of </w:t>
+      </w:r>
+      <w:proofErr w:type="gramStart"/>
+      <w:r>
+        <w:rPr>
+          <w:lang w:val="en-US"/>
+        </w:rPr>
+        <w:t>attribute</w:t>
+      </w:r>
+      <w:proofErr w:type="gramEnd"/>
+      <w:r>
+        <w:rPr>
+          <w:lang w:val="en-US"/>
+        </w:rPr>
+        <w:t xml:space="preserve">=value pairs. Multiple items should be separated with a “;”. For example, to set a </w:t>
+      </w:r>
+      <w:r>
+        <w:rPr>
+          <w:rStyle w:val="teigi"/>
+        </w:rPr>
+        <w:t>@</w:t>
+      </w:r>
+      <w:r>
+        <w:rPr>
+          <w:rStyle w:val="teigi"/>
+        </w:rPr>
+        <w:t>rend</w:t>
+      </w:r>
+      <w:r>
+        <w:rPr>
+          <w:lang w:val="en-US"/>
+        </w:rPr>
+        <w:t xml:space="preserve"> and provide a </w:t>
+      </w:r>
+      <w:r>
+        <w:rPr>
+          <w:rStyle w:val="teigi"/>
+        </w:rPr>
+        <w:t>@ref</w:t>
+      </w:r>
+      <w:r>
+        <w:rPr>
+          <w:lang w:val="en-US"/>
+        </w:rPr>
+        <w:t xml:space="preserve"> for a </w:t>
+      </w:r>
+      <w:proofErr w:type="spellStart"/>
+      <w:r>
+        <w:rPr>
+          <w:rStyle w:val="teitag"/>
+        </w:rPr>
+        <w:t>placeName</w:t>
+      </w:r>
+      <w:proofErr w:type="spellEnd"/>
+      <w:r>
+        <w:rPr>
+          <w:lang w:val="en-US"/>
+        </w:rPr>
+        <w:t xml:space="preserve">, you can write </w:t>
+      </w:r>
+      <w:r>
+        <w:rPr>
+          <w:rStyle w:val="teiplaceName"/>
+          <w:lang w:val="en-US"/>
+        </w:rPr>
+        <w:t>Frankfurt</w:t>
+      </w:r>
+      <w:r>
+        <w:rPr>
+          <w:rStyle w:val="teiplaceName"/>
+          <w:lang w:val="en-US"/>
+        </w:rPr>
+        <w:t>&lt;</w:t>
+      </w:r>
+      <w:r>
+        <w:rPr>
+          <w:rStyle w:val="teiplaceName"/>
+          <w:lang w:val="en-US"/>
+        </w:rPr>
+        <w:t>rend=</w:t>
+      </w:r>
+      <w:proofErr w:type="spellStart"/>
+      <w:proofErr w:type="gramStart"/>
+      <w:r>
+        <w:rPr>
+          <w:rStyle w:val="teiplaceName"/>
+          <w:lang w:val="en-US"/>
+        </w:rPr>
+        <w:t>smallcaps;</w:t>
+      </w:r>
+      <w:r>
+        <w:rPr>
+          <w:rStyle w:val="teiplaceName"/>
+          <w:lang w:val="en-US"/>
+        </w:rPr>
+        <w:t>ref</w:t>
+      </w:r>
+      <w:proofErr w:type="spellEnd"/>
+      <w:proofErr w:type="gramEnd"/>
+      <w:r>
+        <w:rPr>
+          <w:rStyle w:val="teiplaceName"/>
+          <w:lang w:val="en-US"/>
+        </w:rPr>
+        <w:t>=</w:t>
+      </w:r>
+      <w:r>
+        <w:rPr>
+          <w:rStyle w:val="teiplaceName"/>
+          <w:lang w:val="en-US"/>
+        </w:rPr>
+        <w:t>Frankfurt am Main</w:t>
+      </w:r>
+      <w:r>
+        <w:rPr>
+          <w:rStyle w:val="teiplaceName"/>
+          <w:lang w:val="en-US"/>
+        </w:rPr>
+        <w:t>&gt;</w:t>
+      </w:r>
+      <w:r>
+        <w:rPr>
+          <w:rStyle w:val="Funotenzeichen"/>
+        </w:rPr>
+        <w:footnoteReference w:id="1"/>
+      </w:r>
+      <w:r>
+        <w:rPr>
+          <w:lang w:val="en-US"/>
+        </w:rPr>
+        <w:t>.</w:t>
+      </w:r>
+    </w:p>
+    <w:p>
+      <w:pPr>
+        <w:rPr>
+          <w:lang w:val="en-US"/>
+        </w:rPr>
+      </w:pPr>
+      <w:r>
+        <w:rPr>
+          <w:lang w:val="en-US"/>
+        </w:rPr>
+        <w:t xml:space="preserve">This notation requires quite some typing. You may always extend the ODD with additional rules for easier conventions though. </w:t>
+      </w:r>
+      <w:r>
+        <w:rPr>
+          <w:lang w:val="en-US"/>
+        </w:rPr>
+        <w:t>For example,</w:t>
+      </w:r>
+      <w:r>
+        <w:rPr>
+          <w:lang w:val="en-US"/>
+        </w:rPr>
+        <w:t xml:space="preserve"> if </w:t>
+      </w:r>
+      <w:proofErr w:type="spellStart"/>
+      <w:r>
+        <w:rPr>
+          <w:rStyle w:val="teitag"/>
+        </w:rPr>
+        <w:t>persName</w:t>
+      </w:r>
+      <w:proofErr w:type="spellEnd"/>
+      <w:r>
+        <w:rPr>
+          <w:lang w:val="en-US"/>
+        </w:rPr>
+        <w:t xml:space="preserve"> does always need a </w:t>
+      </w:r>
+      <w:r>
+        <w:rPr>
+          <w:rStyle w:val="teigi"/>
+        </w:rPr>
+        <w:t>@ref</w:t>
+      </w:r>
+      <w:r>
+        <w:rPr>
+          <w:lang w:val="en-US"/>
+        </w:rPr>
+        <w:t xml:space="preserve"> attribute in your edition, you could have a simplified rule which parses</w:t>
+      </w:r>
+      <w:r>
+        <w:rPr>
+          <w:lang w:val="en-US"/>
+        </w:rPr>
+        <w:t xml:space="preserve">: </w:t>
+      </w:r>
+      <w:bookmarkStart w:id="0" w:name="OLE_LINK1"/>
+      <w:bookmarkStart w:id="1" w:name="OLE_LINK2"/>
+      <w:r>
+        <w:rPr>
+          <w:rStyle w:val="teipersName"/>
+          <w:lang w:val="en-US"/>
+        </w:rPr>
+        <w:t xml:space="preserve">Friedrich </w:t>
+      </w:r>
+      <w:proofErr w:type="spellStart"/>
+      <w:r>
+        <w:rPr>
+          <w:rStyle w:val="teipersName"/>
+          <w:lang w:val="en-US"/>
+        </w:rPr>
+        <w:t>Dürrenmatt</w:t>
+      </w:r>
+      <w:proofErr w:type="spellEnd"/>
+      <w:r>
+        <w:rPr>
+          <w:rStyle w:val="teipersName"/>
+          <w:lang w:val="en-US"/>
+        </w:rPr>
+        <w:t>&lt;</w:t>
+      </w:r>
+      <w:bookmarkStart w:id="2" w:name="OLE_LINK3"/>
+      <w:bookmarkStart w:id="3" w:name="OLE_LINK4"/>
+      <w:r>
+        <w:rPr>
+          <w:rStyle w:val="teipersName"/>
+          <w:lang w:val="en-US"/>
+        </w:rPr>
+        <w:t>118527908</w:t>
+      </w:r>
+      <w:bookmarkEnd w:id="2"/>
+      <w:bookmarkEnd w:id="3"/>
+      <w:r>
+        <w:rPr>
+          <w:rStyle w:val="teipersName"/>
+          <w:lang w:val="en-US"/>
+        </w:rPr>
+        <w:t>&gt;</w:t>
+      </w:r>
+      <w:bookmarkEnd w:id="0"/>
+      <w:bookmarkEnd w:id="1"/>
+      <w:r>
+        <w:rPr>
+          <w:lang w:val="en-US"/>
+        </w:rPr>
+        <w:t>.</w:t>
+      </w:r>
+    </w:p>
+    <w:p>
+      <w:pPr>
+        <w:rPr>
+          <w:lang w:val="en-US"/>
+        </w:rPr>
+      </w:pPr>
+      <w:r>
+        <w:rPr>
+          <w:lang w:val="en-US"/>
+        </w:rPr>
+        <w:t xml:space="preserve">Because Word has a tendency to split character ranges at random points, </w:t>
+      </w:r>
+      <w:r>
+        <w:rPr>
+          <w:lang w:val="en-US"/>
+        </w:rPr>
+        <w:t xml:space="preserve">some </w:t>
+      </w:r>
+      <w:r>
+        <w:rPr>
+          <w:lang w:val="en-US"/>
+        </w:rPr>
+        <w:t xml:space="preserve">pre-processing </w:t>
+      </w:r>
+      <w:r>
+        <w:rPr>
+          <w:lang w:val="en-US"/>
+        </w:rPr>
+        <w:t xml:space="preserve">is applied </w:t>
+      </w:r>
+      <w:r>
+        <w:rPr>
+          <w:lang w:val="en-US"/>
+        </w:rPr>
+        <w:t>before the docx is passed to the ODD for processing</w:t>
+      </w:r>
+      <w:r>
+        <w:rPr>
+          <w:lang w:val="en-US"/>
+        </w:rPr>
+        <w:t>:</w:t>
+      </w:r>
+      <w:r>
+        <w:rPr>
+          <w:lang w:val="en-US"/>
+        </w:rPr>
+        <w:t xml:space="preserve"> </w:t>
+      </w:r>
+      <w:r>
+        <w:rPr>
+          <w:lang w:val="en-US"/>
+        </w:rPr>
+        <w:t>subsequent ranges referencing the same character style</w:t>
+      </w:r>
+      <w:r>
+        <w:rPr>
+          <w:lang w:val="en-US"/>
+        </w:rPr>
+        <w:t xml:space="preserve"> are combined by nesting them into an additional </w:t>
+      </w:r>
+      <w:proofErr w:type="spellStart"/>
+      <w:r>
+        <w:rPr>
+          <w:rStyle w:val="teitag"/>
+        </w:rPr>
+        <w:t>w:r</w:t>
+      </w:r>
+      <w:proofErr w:type="spellEnd"/>
+      <w:r>
+        <w:rPr>
+          <w:lang w:val="en-US"/>
+        </w:rPr>
+        <w:t xml:space="preserve"> range element, which references the common character style and the style is then removed from the individual ranges.</w:t>
+      </w:r>
+    </w:p>
+    <w:p>
+      <w:pPr>
+        <w:rPr>
+          <w:lang w:val="en-US"/>
+        </w:rPr>
+      </w:pPr>
+      <w:r>
+        <w:rPr>
+          <w:lang w:val="en-US"/>
+        </w:rPr>
+        <w:lastRenderedPageBreak/>
+        <w:t>You can thus safely assume within the ODD that the content of a range includes all sibling text using the same character style.</w:t>
+      </w:r>
+    </w:p>
+    <w:p>
+      <w:pPr>
+        <w:rPr>
+          <w:lang w:val="en-US"/>
+        </w:rPr>
+      </w:pPr>
+      <w:r>
+        <w:rPr>
+          <w:lang w:val="en-US"/>
+        </w:rPr>
+        <w:t xml:space="preserve">By design, Word does not support nested character styles. It is thus not possible to e.g. mark up a </w:t>
+      </w:r>
+      <w:proofErr w:type="spellStart"/>
+      <w:r>
+        <w:rPr>
+          <w:rStyle w:val="teitag"/>
+        </w:rPr>
+        <w:t>persName</w:t>
+      </w:r>
+      <w:proofErr w:type="spellEnd"/>
+      <w:r>
+        <w:rPr>
+          <w:lang w:val="en-US"/>
+        </w:rPr>
+        <w:t xml:space="preserve"> inside a </w:t>
+      </w:r>
+      <w:r>
+        <w:rPr>
+          <w:rStyle w:val="teitag"/>
+        </w:rPr>
+        <w:t>supplied</w:t>
+      </w:r>
+      <w:r>
+        <w:rPr>
+          <w:lang w:val="en-US"/>
+        </w:rPr>
+        <w:t xml:space="preserve">. </w:t>
+      </w:r>
+      <w:r>
+        <w:rPr>
+          <w:lang w:val="en-US"/>
+        </w:rPr>
+        <w:t xml:space="preserve">The standard character styles for </w:t>
+      </w:r>
+      <w:r>
+        <w:rPr>
+          <w:b/>
+          <w:bCs/>
+          <w:lang w:val="en-US"/>
+        </w:rPr>
+        <w:t>bold</w:t>
+      </w:r>
+      <w:r>
+        <w:rPr>
+          <w:lang w:val="en-US"/>
+        </w:rPr>
+        <w:t xml:space="preserve">, </w:t>
+      </w:r>
+      <w:r>
+        <w:rPr>
+          <w:i/>
+          <w:iCs/>
+          <w:lang w:val="en-US"/>
+        </w:rPr>
+        <w:t>italics</w:t>
+      </w:r>
+      <w:r>
+        <w:rPr>
+          <w:lang w:val="en-US"/>
+        </w:rPr>
+        <w:t xml:space="preserve"> and </w:t>
+      </w:r>
+      <w:r>
+        <w:rPr>
+          <w:u w:val="single"/>
+          <w:lang w:val="en-US"/>
+        </w:rPr>
+        <w:t>underline</w:t>
+      </w:r>
+      <w:r>
+        <w:rPr>
+          <w:lang w:val="en-US"/>
+        </w:rPr>
+        <w:t xml:space="preserve"> are preserved though – like in </w:t>
+      </w:r>
+      <w:r>
+        <w:rPr>
+          <w:lang w:val="en-US"/>
+        </w:rPr>
+        <w:t>the following</w:t>
+      </w:r>
+      <w:r>
+        <w:rPr>
+          <w:lang w:val="en-US"/>
+        </w:rPr>
+        <w:t xml:space="preserve"> paragraph which is marked up as supplied:</w:t>
+      </w:r>
+    </w:p>
+    <w:p>
+      <w:pPr>
+        <w:pStyle w:val="teieg"/>
+      </w:pPr>
+      <w:r>
+        <w:rPr>
+          <w:rStyle w:val="teisupplied"/>
+        </w:rPr>
+        <w:t xml:space="preserve">This is supplied text containing </w:t>
+      </w:r>
+      <w:r>
+        <w:rPr>
+          <w:rStyle w:val="teisupplied"/>
+          <w:b/>
+          <w:bCs/>
+        </w:rPr>
+        <w:t>bold</w:t>
+      </w:r>
+      <w:r>
+        <w:rPr>
+          <w:rStyle w:val="teisupplied"/>
+        </w:rPr>
+        <w:t xml:space="preserve">, </w:t>
       </w:r>
       <w:r>
         <w:rPr>
           <w:rStyle w:val="teisupplied"/>
           <w:i/>
           <w:iCs/>
-          <w:lang w:val="en-US"/>
-        </w:rPr>
-        <w:t>text</w:t>
+        </w:rPr>
+        <w:t>italics</w:t>
       </w:r>
       <w:r>
         <w:rPr>
           <w:rStyle w:val="teisupplied"/>
-          <w:lang w:val="en-US"/>
-        </w:rPr>
-        <w:t xml:space="preserve"> could be encoded</w:t>
-      </w:r>
-      <w:r>
-        <w:rPr>
-          <w:lang w:val="en-US"/>
-        </w:rPr>
-        <w:t xml:space="preserve"> by applying a style „</w:t>
+        </w:rPr>
+        <w:t xml:space="preserve"> and </w:t>
+      </w:r>
+      <w:r>
+        <w:rPr>
+          <w:rStyle w:val="teisupplied"/>
+          <w:u w:val="single"/>
+        </w:rPr>
+        <w:t>underline</w:t>
+      </w:r>
+      <w:r>
+        <w:rPr>
+          <w:rStyle w:val="teisupplied"/>
+        </w:rPr>
+        <w:t xml:space="preserve">. </w:t>
+      </w:r>
+      <w:r>
+        <w:t xml:space="preserve">We may also encounter </w:t>
+      </w:r>
+      <w:r>
+        <w:t>local formatting</w:t>
+      </w:r>
+      <w:r>
+        <w:t xml:space="preserve"> inside a </w:t>
       </w:r>
       <w:proofErr w:type="spellStart"/>
-      <w:proofErr w:type="gramStart"/>
-      <w:r>
-        <w:rPr>
-          <w:lang w:val="en-US"/>
-        </w:rPr>
-        <w:t>tei:supplied</w:t>
+      <w:r>
+        <w:rPr>
+          <w:rStyle w:val="teitag"/>
+        </w:rPr>
+        <w:t>persName</w:t>
       </w:r>
       <w:proofErr w:type="spellEnd"/>
-      <w:proofErr w:type="gramEnd"/>
-      <w:r>
-        <w:rPr>
-          <w:lang w:val="en-US"/>
-        </w:rPr>
-        <w:t>“.</w:t>
-      </w:r>
-    </w:p>
-    <w:p>
-      <w:pPr>
-        <w:rPr>
-          <w:lang w:val="en-US"/>
-        </w:rPr>
-      </w:pPr>
-      <w:r>
-        <w:rPr>
-          <w:lang w:val="en-US"/>
-        </w:rPr>
-        <w:t xml:space="preserve">There’s also a default convention for encoding additional attributes: text in angle brackets will be interpreted as a list of </w:t>
-      </w:r>
-      <w:proofErr w:type="gramStart"/>
-      <w:r>
-        <w:rPr>
-          <w:lang w:val="en-US"/>
-        </w:rPr>
-        <w:t>attribute</w:t>
-      </w:r>
-      <w:proofErr w:type="gramEnd"/>
-      <w:r>
-        <w:rPr>
-          <w:lang w:val="en-US"/>
-        </w:rPr>
-        <w:t xml:space="preserve">=value pairs. Multiple items should be separated with a “;”. For example, to set a </w:t>
-      </w:r>
-      <w:r>
-        <w:rPr>
-          <w:rStyle w:val="teigi"/>
-        </w:rPr>
-        <w:t>@</w:t>
-      </w:r>
-      <w:r>
-        <w:rPr>
-          <w:rStyle w:val="teigi"/>
-        </w:rPr>
-        <w:t>rend</w:t>
-      </w:r>
-      <w:r>
-        <w:rPr>
-          <w:lang w:val="en-US"/>
-        </w:rPr>
-        <w:t xml:space="preserve"> and provide a </w:t>
-      </w:r>
-      <w:r>
-        <w:rPr>
-          <w:rStyle w:val="teigi"/>
-        </w:rPr>
-        <w:t>@ref</w:t>
-      </w:r>
-      <w:r>
-        <w:rPr>
-          <w:lang w:val="en-US"/>
-        </w:rPr>
-        <w:t xml:space="preserve"> for a </w:t>
+      <w:r>
+        <w:t xml:space="preserve"> like </w:t>
+      </w:r>
+      <w:r>
+        <w:rPr>
+          <w:rStyle w:val="teipersName"/>
+        </w:rPr>
+        <w:t xml:space="preserve">Friedrich </w:t>
       </w:r>
       <w:proofErr w:type="spellStart"/>
       <w:r>
         <w:rPr>
-          <w:rStyle w:val="teitag"/>
-        </w:rPr>
-        <w:t>placeName</w:t>
+          <w:rStyle w:val="teipersName"/>
+          <w:b/>
+          <w:bCs/>
+          <w:i/>
+          <w:iCs/>
+        </w:rPr>
+        <w:t>Dürrenmatt</w:t>
       </w:r>
       <w:proofErr w:type="spellEnd"/>
       <w:r>
         <w:rPr>
-          <w:lang w:val="en-US"/>
-        </w:rPr>
-        <w:t xml:space="preserve">, you can write </w:t>
-      </w:r>
-      <w:r>
-        <w:rPr>
-          <w:rStyle w:val="teiplaceName"/>
-          <w:lang w:val="en-US"/>
-        </w:rPr>
-        <w:t>Frankfurt</w:t>
-      </w:r>
-      <w:r>
-        <w:rPr>
-          <w:rStyle w:val="teiplaceName"/>
-          <w:lang w:val="en-US"/>
+          <w:rStyle w:val="teipersName"/>
         </w:rPr>
         <w:t>&lt;</w:t>
       </w:r>
       <w:r>
         <w:rPr>
-          <w:rStyle w:val="teiplaceName"/>
-          <w:lang w:val="en-US"/>
-        </w:rPr>
-        <w:t>rend=</w:t>
-      </w:r>
-      <w:proofErr w:type="spellStart"/>
-      <w:proofErr w:type="gramStart"/>
-      <w:r>
-        <w:rPr>
-          <w:rStyle w:val="teiplaceName"/>
-          <w:lang w:val="en-US"/>
-        </w:rPr>
-        <w:t>smallcaps;</w:t>
-      </w:r>
-      <w:r>
-        <w:rPr>
-          <w:rStyle w:val="teiplaceName"/>
-          <w:lang w:val="en-US"/>
-        </w:rPr>
-        <w:t>ref</w:t>
-      </w:r>
-      <w:proofErr w:type="spellEnd"/>
-      <w:proofErr w:type="gramEnd"/>
-      <w:r>
-        <w:rPr>
-          <w:rStyle w:val="teiplaceName"/>
-          <w:lang w:val="en-US"/>
-        </w:rPr>
-        <w:t>=</w:t>
-      </w:r>
-      <w:r>
-        <w:rPr>
-          <w:rStyle w:val="teiplaceName"/>
-          <w:lang w:val="en-US"/>
-        </w:rPr>
-        <w:t>Frankfurt am Main</w:t>
-      </w:r>
-      <w:r>
-        <w:rPr>
-          <w:rStyle w:val="teiplaceName"/>
-          <w:lang w:val="en-US"/>
+          <w:rStyle w:val="teipersName"/>
+        </w:rPr>
+        <w:t>118527908</w:t>
+      </w:r>
+      <w:r>
+        <w:rPr>
+          <w:rStyle w:val="teipersName"/>
         </w:rPr>
         <w:t>&gt;</w:t>
       </w:r>
       <w:r>
-        <w:rPr>
-          <w:lang w:val="en-US"/>
-        </w:rPr>
         <w:t>.</w:t>
       </w:r>
     </w:p>
     <w:p>
       <w:pPr>
-        <w:rPr>
-          <w:lang w:val="en-US"/>
-        </w:rPr>
-      </w:pPr>
-      <w:r>
-        <w:rPr>
-          <w:lang w:val="en-US"/>
-        </w:rPr>
-        <w:t xml:space="preserve">This notation requires quite some typing. You may always extend the ODD with additional rules for easier conventions though. </w:t>
-      </w:r>
-      <w:r>
-        <w:rPr>
-          <w:lang w:val="en-US"/>
-        </w:rPr>
-        <w:t>For example,</w:t>
-      </w:r>
-      <w:r>
-        <w:rPr>
-          <w:lang w:val="en-US"/>
-        </w:rPr>
-        <w:t xml:space="preserve"> if </w:t>
-      </w:r>
-      <w:proofErr w:type="spellStart"/>
-      <w:r>
-        <w:rPr>
-          <w:rStyle w:val="teitag"/>
-        </w:rPr>
-        <w:t>persName</w:t>
-      </w:r>
-      <w:proofErr w:type="spellEnd"/>
-      <w:r>
-        <w:rPr>
-          <w:lang w:val="en-US"/>
-        </w:rPr>
-        <w:t xml:space="preserve"> does always need a </w:t>
-      </w:r>
-      <w:r>
-        <w:rPr>
-          <w:rStyle w:val="teigi"/>
-        </w:rPr>
-        <w:t>@ref</w:t>
-      </w:r>
-      <w:r>
-        <w:rPr>
-          <w:lang w:val="en-US"/>
-        </w:rPr>
-        <w:t xml:space="preserve"> attribute in your edition, you could have a simplified rule which parses</w:t>
-      </w:r>
-      <w:r>
-        <w:rPr>
-          <w:lang w:val="en-US"/>
-        </w:rPr>
-        <w:t xml:space="preserve">: </w:t>
-      </w:r>
-      <w:bookmarkStart w:id="1" w:name="OLE_LINK1"/>
-      <w:bookmarkStart w:id="2" w:name="OLE_LINK2"/>
-      <w:r>
-        <w:rPr>
-          <w:rStyle w:val="teipersName"/>
-          <w:lang w:val="en-US"/>
-        </w:rPr>
-        <w:t xml:space="preserve">Friedrich </w:t>
-      </w:r>
-      <w:proofErr w:type="spellStart"/>
-      <w:r>
-        <w:rPr>
-          <w:rStyle w:val="teipersName"/>
-          <w:lang w:val="en-US"/>
-        </w:rPr>
-        <w:t>Dürrenmatt</w:t>
-      </w:r>
-      <w:proofErr w:type="spellEnd"/>
-      <w:r>
-        <w:rPr>
-          <w:rStyle w:val="teipersName"/>
-          <w:lang w:val="en-US"/>
-        </w:rPr>
-        <w:t>&lt;</w:t>
-      </w:r>
-      <w:bookmarkStart w:id="3" w:name="OLE_LINK3"/>
-      <w:bookmarkStart w:id="4" w:name="OLE_LINK4"/>
-      <w:r>
-        <w:rPr>
-          <w:rStyle w:val="teipersName"/>
-          <w:lang w:val="en-US"/>
-        </w:rPr>
-        <w:t>118527908</w:t>
-      </w:r>
-      <w:bookmarkEnd w:id="3"/>
+        <w:pStyle w:val="berschrift2"/>
+        <w:rPr>
+          <w:lang w:val="en-US"/>
+        </w:rPr>
+      </w:pPr>
+      <w:bookmarkStart w:id="4" w:name="_GoBack"/>
       <w:bookmarkEnd w:id="4"/>
-      <w:r>
-        <w:rPr>
-          <w:rStyle w:val="teipersName"/>
-          <w:lang w:val="en-US"/>
-        </w:rPr>
-        <w:t>&gt;</w:t>
-      </w:r>
-      <w:bookmarkEnd w:id="1"/>
-      <w:bookmarkEnd w:id="2"/>
-      <w:r>
-        <w:rPr>
-          <w:lang w:val="en-US"/>
-        </w:rPr>
-        <w:t>.</w:t>
-      </w:r>
-    </w:p>
-    <w:p>
-      <w:pPr>
-        <w:rPr>
-          <w:lang w:val="en-US"/>
-        </w:rPr>
-      </w:pPr>
-      <w:r>
-        <w:rPr>
-          <w:lang w:val="en-US"/>
-        </w:rPr>
-        <w:t>Because Word has a tendency to split character ranges at random points, the pre-processing will also merge subsequent ranges referencing the same character style before the docx is passed to the ODD for processing. You can thus safely assume within the ODD that the content of a range includes all sibling text using the same character style.</w:t>
-      </w:r>
-    </w:p>
-    <w:p>
-      <w:pPr>
-        <w:pStyle w:val="berschrift2"/>
-        <w:rPr>
-          <w:lang w:val="en-US"/>
-        </w:rPr>
-      </w:pPr>
       <w:r>
         <w:rPr>
           <w:lang w:val="en-US"/>
@@ -798,7 +1095,6 @@
         <w:rPr>
           <w:lang w:val="en-US"/>
         </w:rPr>
-        <w:lastRenderedPageBreak/>
         <w:t>Paragraph styles starting with „</w:t>
       </w:r>
       <w:proofErr w:type="gramStart"/>
@@ -940,7 +1236,7 @@
         <w:rPr>
           <w:rStyle w:val="Funotenzeichen"/>
         </w:rPr>
-        <w:footnoteReference w:id="1"/>
+        <w:footnoteReference w:id="2"/>
       </w:r>
       <w:r>
         <w:rPr>
@@ -1056,7 +1352,7 @@
         <w:rPr>
           <w:rStyle w:val="Funotenzeichen"/>
         </w:rPr>
-        <w:footnoteReference w:id="2"/>
+        <w:footnoteReference w:id="3"/>
       </w:r>
     </w:p>
     <w:p>
@@ -1324,7 +1620,7 @@
       </w:r>
       <w:proofErr w:type="spellStart"/>
       <w:r>
-        <w:t>numbered</w:t>
+        <w:t>bullet</w:t>
       </w:r>
       <w:proofErr w:type="spellEnd"/>
       <w:r>
@@ -1349,6 +1645,7 @@
         <w:rPr>
           <w:lang w:val="en-US"/>
         </w:rPr>
+        <w:lastRenderedPageBreak/>
         <w:t>Paragraph styles starting with „</w:t>
       </w:r>
       <w:proofErr w:type="spellStart"/>
@@ -1696,7 +1993,6 @@
           </w:tcPr>
           <w:p>
             <w:r>
-              <w:lastRenderedPageBreak/>
               <w:t>Generate App</w:t>
             </w:r>
           </w:p>
@@ -2103,6 +2399,34 @@
     <w:p>
       <w:pPr>
         <w:pStyle w:val="Funotentext"/>
+        <w:rPr>
+          <w:lang w:val="en-US"/>
+        </w:rPr>
+      </w:pPr>
+      <w:r>
+        <w:rPr>
+          <w:rStyle w:val="Funotenzeichen"/>
+        </w:rPr>
+        <w:footnoteRef/>
+      </w:r>
+      <w:r>
+        <w:rPr>
+          <w:lang w:val="en-US"/>
+        </w:rPr>
+        <w:t xml:space="preserve"> </w:t>
+      </w:r>
+      <w:r>
+        <w:rPr>
+          <w:lang w:val="en-US"/>
+        </w:rPr>
+        <w:t>Text content in angle brackets will be automatically stripped from an inline element by the post-processing step, so you do not need to handle this within the ODD.</w:t>
+      </w:r>
+    </w:p>
+  </w:footnote>
+  <w:footnote w:id="2">
+    <w:p>
+      <w:pPr>
+        <w:pStyle w:val="Funotentext"/>
         <w:jc w:val="both"/>
         <w:rPr>
           <w:lang w:val="en-US"/>
@@ -2149,7 +2473,7 @@
       </w:r>
     </w:p>
   </w:footnote>
-  <w:footnote w:id="2">
+  <w:footnote w:id="3">
     <w:p>
       <w:pPr>
         <w:pStyle w:val="Funotentext"/>
@@ -2175,15 +2499,32 @@
         </w:rPr>
         <w:t xml:space="preserve"> with a </w:t>
       </w:r>
-      <w:hyperlink w:anchor="target1" w:history="1">
-        <w:r>
-          <w:rPr>
-            <w:rStyle w:val="Hyperlink"/>
-            <w:lang w:val="en-US"/>
-          </w:rPr>
-          <w:t>link</w:t>
-        </w:r>
-      </w:hyperlink>
+      <w:r>
+        <w:fldChar w:fldCharType="begin"/>
+      </w:r>
+      <w:r>
+        <w:rPr>
+          <w:lang w:val="en-US"/>
+        </w:rPr>
+        <w:instrText xml:space="preserve"> HYPERLINK \l "target1" </w:instrText>
+      </w:r>
+      <w:r>
+        <w:fldChar w:fldCharType="separate"/>
+      </w:r>
+      <w:r>
+        <w:rPr>
+          <w:rStyle w:val="Hyperlink"/>
+          <w:lang w:val="en-US"/>
+        </w:rPr>
+        <w:t>link</w:t>
+      </w:r>
+      <w:r>
+        <w:rPr>
+          <w:rStyle w:val="Hyperlink"/>
+          <w:lang w:val="en-US"/>
+        </w:rPr>
+        <w:fldChar w:fldCharType="end"/>
+      </w:r>
       <w:r>
         <w:rPr>
           <w:lang w:val="en-US"/>
@@ -2200,7 +2541,7 @@
   <w:abstractNum w:abstractNumId="0" w15:restartNumberingAfterBreak="0">
     <w:nsid w:val="FFFFFF7C"/>
     <w:multiLevelType w:val="singleLevel"/>
-    <w:tmpl w:val="7ED2BB14"/>
+    <w:tmpl w:val="2448669A"/>
     <w:lvl w:ilvl="0">
       <w:start w:val="1"/>
       <w:numFmt w:val="decimal"/>
@@ -2217,7 +2558,7 @@
   <w:abstractNum w:abstractNumId="1" w15:restartNumberingAfterBreak="0">
     <w:nsid w:val="FFFFFF7D"/>
     <w:multiLevelType w:val="singleLevel"/>
-    <w:tmpl w:val="090EB534"/>
+    <w:tmpl w:val="BFDCCD62"/>
     <w:lvl w:ilvl="0">
       <w:start w:val="1"/>
       <w:numFmt w:val="decimal"/>
@@ -2234,7 +2575,7 @@
   <w:abstractNum w:abstractNumId="2" w15:restartNumberingAfterBreak="0">
     <w:nsid w:val="FFFFFF7E"/>
     <w:multiLevelType w:val="singleLevel"/>
-    <w:tmpl w:val="92F2F046"/>
+    <w:tmpl w:val="C696109A"/>
     <w:lvl w:ilvl="0">
       <w:start w:val="1"/>
       <w:numFmt w:val="decimal"/>
@@ -2251,7 +2592,7 @@
   <w:abstractNum w:abstractNumId="3" w15:restartNumberingAfterBreak="0">
     <w:nsid w:val="FFFFFF7F"/>
     <w:multiLevelType w:val="singleLevel"/>
-    <w:tmpl w:val="39A4CC10"/>
+    <w:tmpl w:val="35EE4AAC"/>
     <w:lvl w:ilvl="0">
       <w:start w:val="1"/>
       <w:numFmt w:val="decimal"/>
@@ -2268,7 +2609,7 @@
   <w:abstractNum w:abstractNumId="4" w15:restartNumberingAfterBreak="0">
     <w:nsid w:val="FFFFFF80"/>
     <w:multiLevelType w:val="singleLevel"/>
-    <w:tmpl w:val="456ED9F2"/>
+    <w:tmpl w:val="EBEC68BA"/>
     <w:lvl w:ilvl="0">
       <w:start w:val="1"/>
       <w:numFmt w:val="bullet"/>
@@ -2288,7 +2629,7 @@
   <w:abstractNum w:abstractNumId="5" w15:restartNumberingAfterBreak="0">
     <w:nsid w:val="FFFFFF81"/>
     <w:multiLevelType w:val="singleLevel"/>
-    <w:tmpl w:val="E8B63EE0"/>
+    <w:tmpl w:val="2DEADC9C"/>
     <w:lvl w:ilvl="0">
       <w:start w:val="1"/>
       <w:numFmt w:val="bullet"/>
@@ -2308,7 +2649,7 @@
   <w:abstractNum w:abstractNumId="6" w15:restartNumberingAfterBreak="0">
     <w:nsid w:val="FFFFFF82"/>
     <w:multiLevelType w:val="singleLevel"/>
-    <w:tmpl w:val="840EA8EE"/>
+    <w:tmpl w:val="E6CCD340"/>
     <w:lvl w:ilvl="0">
       <w:start w:val="1"/>
       <w:numFmt w:val="bullet"/>
@@ -2328,7 +2669,7 @@
   <w:abstractNum w:abstractNumId="7" w15:restartNumberingAfterBreak="0">
     <w:nsid w:val="FFFFFF83"/>
     <w:multiLevelType w:val="singleLevel"/>
-    <w:tmpl w:val="21ECD414"/>
+    <w:tmpl w:val="DE620C08"/>
     <w:lvl w:ilvl="0">
       <w:start w:val="1"/>
       <w:numFmt w:val="bullet"/>
@@ -2348,7 +2689,7 @@
   <w:abstractNum w:abstractNumId="8" w15:restartNumberingAfterBreak="0">
     <w:nsid w:val="FFFFFF88"/>
     <w:multiLevelType w:val="singleLevel"/>
-    <w:tmpl w:val="68B205D0"/>
+    <w:tmpl w:val="3D625EB6"/>
     <w:lvl w:ilvl="0">
       <w:start w:val="1"/>
       <w:numFmt w:val="decimal"/>
@@ -2365,7 +2706,7 @@
   <w:abstractNum w:abstractNumId="9" w15:restartNumberingAfterBreak="0">
     <w:nsid w:val="FFFFFF89"/>
     <w:multiLevelType w:val="singleLevel"/>
-    <w:tmpl w:val="942E164E"/>
+    <w:tmpl w:val="13120BBC"/>
     <w:lvl w:ilvl="0">
       <w:start w:val="1"/>
       <w:numFmt w:val="bullet"/>
@@ -4174,7 +4515,6 @@
     <w:name w:val="footnote reference"/>
     <w:basedOn w:val="Absatz-Standardschriftart"/>
     <w:uiPriority w:val="99"/>
-    <w:semiHidden/>
     <w:unhideWhenUsed/>
     <w:rsid w:val="0059079D"/>
     <w:rPr>
@@ -4600,6 +4940,17 @@
     <w:pPr>
       <w:spacing w:before="0" w:after="0" w:line="240" w:lineRule="auto"/>
     </w:pPr>
+  </w:style>
+  <w:style w:type="paragraph" w:customStyle="1" w:styleId="teieg">
+    <w:name w:val="tei:eg"/>
+    <w:qFormat/>
+    <w:rsid w:val="000A015B"/>
+    <w:pPr>
+      <w:ind w:left="227"/>
+    </w:pPr>
+    <w:rPr>
+      <w:lang w:val="en-US"/>
+    </w:rPr>
   </w:style>
 </w:styles>
 </file>
@@ -4904,7 +5255,7 @@
 </file>
 
 <file path=customXml/itemProps1.xml><?xml version="1.0" encoding="utf-8"?>
-<ds:datastoreItem xmlns:ds="http://schemas.openxmlformats.org/officeDocument/2006/customXml" ds:itemID="{2B41D971-70C2-DE41-AB55-D95BA7049D86}">
+<ds:datastoreItem xmlns:ds="http://schemas.openxmlformats.org/officeDocument/2006/customXml" ds:itemID="{22BFEA1F-64E5-7C47-873B-3CCC2ADD90C7}">
   <ds:schemaRefs>
     <ds:schemaRef ds:uri="http://schemas.openxmlformats.org/officeDocument/2006/bibliography"/>
   </ds:schemaRefs>

</xml_diff>

<commit_message>
docx import: distinguish different types of notes
</commit_message>
<xml_diff>
--- a/data/doc/test.docx
+++ b/data/doc/test.docx
@@ -687,8 +687,6 @@
         </w:rPr>
         <w:t xml:space="preserve">: </w:t>
       </w:r>
-      <w:bookmarkStart w:id="0" w:name="OLE_LINK1"/>
-      <w:bookmarkStart w:id="1" w:name="OLE_LINK2"/>
       <w:r>
         <w:rPr>
           <w:rStyle w:val="teipersName"/>
@@ -712,8 +710,6 @@
         </w:rPr>
         <w:t>&lt;</w:t>
       </w:r>
-      <w:bookmarkStart w:id="2" w:name="OLE_LINK3"/>
-      <w:bookmarkStart w:id="3" w:name="OLE_LINK4"/>
       <w:r>
         <w:rPr>
           <w:rStyle w:val="teipersName"/>
@@ -721,8 +717,6 @@
         </w:rPr>
         <w:t>118527908</w:t>
       </w:r>
-      <w:bookmarkEnd w:id="2"/>
-      <w:bookmarkEnd w:id="3"/>
       <w:r>
         <w:rPr>
           <w:rStyle w:val="teipersName"/>
@@ -730,8 +724,6 @@
         </w:rPr>
         <w:t>&gt;</w:t>
       </w:r>
-      <w:bookmarkEnd w:id="0"/>
-      <w:bookmarkEnd w:id="1"/>
       <w:r>
         <w:rPr>
           <w:lang w:val="en-US"/>
@@ -1044,8 +1036,6 @@
           <w:lang w:val="en-US"/>
         </w:rPr>
       </w:pPr>
-      <w:bookmarkStart w:id="4" w:name="_GoBack"/>
-      <w:bookmarkEnd w:id="4"/>
       <w:r>
         <w:rPr>
           <w:lang w:val="en-US"/>
@@ -1242,51 +1232,226 @@
         <w:rPr>
           <w:lang w:val="en-US"/>
         </w:rPr>
-        <w:t xml:space="preserve">. </w:t>
-      </w:r>
-      <w:r>
-        <w:rPr>
-          <w:lang w:val="en-US"/>
-        </w:rPr>
-        <w:t>We also support e</w:t>
-      </w:r>
-      <w:r>
-        <w:rPr>
-          <w:lang w:val="en-US"/>
-        </w:rPr>
-        <w:t>ndnotes</w:t>
-      </w:r>
-      <w:r>
-        <w:rPr>
-          <w:rStyle w:val="Endnotenzeichen"/>
-        </w:rPr>
-        <w:endnoteReference w:id="1"/>
-      </w:r>
-      <w:r>
-        <w:rPr>
-          <w:lang w:val="en-US"/>
-        </w:rPr>
-        <w:t xml:space="preserve">, which </w:t>
-      </w:r>
-      <w:r>
-        <w:rPr>
-          <w:lang w:val="en-US"/>
-        </w:rPr>
-        <w:t>are transformed into a note with type</w:t>
+        <w:t xml:space="preserve"> and </w:t>
+      </w:r>
+      <w:proofErr w:type="spellStart"/>
+      <w:r>
+        <w:rPr>
+          <w:lang w:val="en-US"/>
+        </w:rPr>
+        <w:t>inlined</w:t>
+      </w:r>
+      <w:proofErr w:type="spellEnd"/>
+      <w:r>
+        <w:rPr>
+          <w:lang w:val="en-US"/>
+        </w:rPr>
+        <w:t xml:space="preserve"> in the text</w:t>
+      </w:r>
+      <w:r>
+        <w:rPr>
+          <w:lang w:val="en-US"/>
+        </w:rPr>
+        <w:t>.</w:t>
+      </w:r>
+      <w:bookmarkStart w:id="0" w:name="_GoBack"/>
+      <w:bookmarkEnd w:id="0"/>
+    </w:p>
+    <w:p>
+      <w:pPr>
+        <w:rPr>
+          <w:lang w:val="en-US"/>
+        </w:rPr>
+      </w:pPr>
+      <w:r>
+        <w:rPr>
+          <w:lang w:val="en-US"/>
+        </w:rPr>
+        <w:t xml:space="preserve">You may also want to distinguish between editorial footnotes, original </w:t>
+      </w:r>
+      <w:proofErr w:type="spellStart"/>
+      <w:r>
+        <w:rPr>
+          <w:lang w:val="en-US"/>
+        </w:rPr>
+        <w:t>footnotes</w:t>
+      </w:r>
+      <w:r>
+        <w:rPr>
+          <w:rStyle w:val="Funotenzeichen"/>
+          <w:lang w:val="en-US"/>
+        </w:rPr>
+        <w:footnoteReference w:customMarkFollows="1" w:id="3"/>
+        <w:t>a</w:t>
+      </w:r>
+      <w:proofErr w:type="spellEnd"/>
+      <w:r>
+        <w:rPr>
+          <w:lang w:val="en-US"/>
+        </w:rPr>
+        <w:t xml:space="preserve"> which were present in the </w:t>
+      </w:r>
+      <w:proofErr w:type="spellStart"/>
+      <w:r>
+        <w:rPr>
+          <w:lang w:val="en-US"/>
+        </w:rPr>
+        <w:t>source</w:t>
+      </w:r>
+      <w:r>
+        <w:rPr>
+          <w:rStyle w:val="Funotenzeichen"/>
+          <w:lang w:val="en-US"/>
+        </w:rPr>
+        <w:footnoteReference w:customMarkFollows="1" w:id="4"/>
+        <w:t>b</w:t>
+      </w:r>
+      <w:proofErr w:type="spellEnd"/>
+      <w:r>
+        <w:rPr>
+          <w:lang w:val="en-US"/>
+        </w:rPr>
+        <w:t>,</w:t>
+      </w:r>
+      <w:r>
+        <w:rPr>
+          <w:lang w:val="en-US"/>
+        </w:rPr>
+        <w:t xml:space="preserve"> </w:t>
+      </w:r>
+      <w:r>
+        <w:rPr>
+          <w:lang w:val="en-US"/>
+        </w:rPr>
+        <w:t>and text-critical notes.</w:t>
+      </w:r>
+    </w:p>
+    <w:p>
+      <w:pPr>
+        <w:rPr>
+          <w:lang w:val="en-US"/>
+        </w:rPr>
+      </w:pPr>
+      <w:r>
+        <w:rPr>
+          <w:lang w:val="en-US"/>
+        </w:rPr>
+        <w:t xml:space="preserve">By default, footnotes with a custom mark are encoded with </w:t>
+      </w:r>
+      <w:r>
+        <w:rPr>
+          <w:rStyle w:val="teitag"/>
+        </w:rPr>
+        <w:t>note n</w:t>
       </w:r>
       <w:proofErr w:type="gramStart"/>
       <w:r>
         <w:rPr>
-          <w:lang w:val="en-US"/>
-        </w:rPr>
-        <w:t>=“</w:t>
+          <w:rStyle w:val="teitag"/>
+        </w:rPr>
+        <w:t>=”custom</w:t>
       </w:r>
       <w:proofErr w:type="gramEnd"/>
       <w:r>
         <w:rPr>
-          <w:lang w:val="en-US"/>
-        </w:rPr>
-        <w:t>endnote“.</w:t>
+          <w:rStyle w:val="teitag"/>
+        </w:rPr>
+        <w:t xml:space="preserve"> mark” type=”original”</w:t>
+      </w:r>
+      <w:r>
+        <w:rPr>
+          <w:lang w:val="en-US"/>
+        </w:rPr>
+        <w:t>.</w:t>
+      </w:r>
+      <w:r>
+        <w:rPr>
+          <w:lang w:val="en-US"/>
+        </w:rPr>
+        <w:t xml:space="preserve"> </w:t>
+      </w:r>
+      <w:r>
+        <w:rPr>
+          <w:lang w:val="en-US"/>
+        </w:rPr>
+        <w:t>I</w:t>
+      </w:r>
+      <w:r>
+        <w:rPr>
+          <w:lang w:val="en-US"/>
+        </w:rPr>
+        <w:t>nstead of being numbered automatically in the output, they appear with the custom mark.</w:t>
+      </w:r>
+    </w:p>
+    <w:p>
+      <w:pPr>
+        <w:rPr>
+          <w:lang w:val="en-US"/>
+        </w:rPr>
+      </w:pPr>
+      <w:r>
+        <w:rPr>
+          <w:lang w:val="en-US"/>
+        </w:rPr>
+        <w:t xml:space="preserve">Text-critical notes usually enclose a span of text: to encode them in Word, </w:t>
+      </w:r>
+      <w:commentRangeStart w:id="1"/>
+      <w:r>
+        <w:rPr>
+          <w:lang w:val="en-US"/>
+        </w:rPr>
+        <w:t xml:space="preserve">we can </w:t>
+      </w:r>
+      <w:r>
+        <w:rPr>
+          <w:rStyle w:val="teitag"/>
+        </w:rPr>
+        <w:t>abuse</w:t>
+      </w:r>
+      <w:r>
+        <w:rPr>
+          <w:lang w:val="en-US"/>
+        </w:rPr>
+        <w:t xml:space="preserve"> comments</w:t>
+      </w:r>
+      <w:commentRangeEnd w:id="1"/>
+      <w:r>
+        <w:rPr>
+          <w:rStyle w:val="Kommentarzeichen"/>
+        </w:rPr>
+        <w:commentReference w:id="1"/>
+      </w:r>
+      <w:r>
+        <w:rPr>
+          <w:lang w:val="en-US"/>
+        </w:rPr>
+        <w:t>.</w:t>
+      </w:r>
+      <w:r>
+        <w:rPr>
+          <w:lang w:val="en-US"/>
+        </w:rPr>
+        <w:t xml:space="preserve"> Word comments insert a start and end marker, which can be </w:t>
+      </w:r>
+      <w:commentRangeStart w:id="2"/>
+      <w:r>
+        <w:rPr>
+          <w:lang w:val="en-US"/>
+        </w:rPr>
+        <w:t>easily converted to TEI</w:t>
+      </w:r>
+      <w:commentRangeEnd w:id="2"/>
+      <w:r>
+        <w:rPr>
+          <w:rStyle w:val="Kommentarzeichen"/>
+        </w:rPr>
+        <w:commentReference w:id="2"/>
+      </w:r>
+      <w:r>
+        <w:rPr>
+          <w:lang w:val="en-US"/>
+        </w:rPr>
+        <w:t xml:space="preserve"> and output accordingly later.</w:t>
       </w:r>
     </w:p>
     <w:p>
@@ -1352,7 +1517,7 @@
         <w:rPr>
           <w:rStyle w:val="Funotenzeichen"/>
         </w:rPr>
-        <w:footnoteReference w:id="3"/>
+        <w:footnoteReference w:id="5"/>
       </w:r>
     </w:p>
     <w:p>
@@ -1395,7 +1560,7 @@
         <w:rPr>
           <w:rStyle w:val="teitag"/>
         </w:rPr>
-        <w:t>&lt;list type</w:t>
+        <w:t>list type</w:t>
       </w:r>
       <w:proofErr w:type="gramStart"/>
       <w:r>
@@ -1409,7 +1574,7 @@
         <w:rPr>
           <w:rStyle w:val="teitag"/>
         </w:rPr>
-        <w:t>ordered“&gt;</w:t>
+        <w:t>ordered“</w:t>
       </w:r>
       <w:r>
         <w:rPr>
@@ -1464,6 +1629,7 @@
         <w:rPr>
           <w:lang w:val="en-US"/>
         </w:rPr>
+        <w:lastRenderedPageBreak/>
         <w:t>Nested lists are quite tricky:</w:t>
       </w:r>
     </w:p>
@@ -1645,7 +1811,6 @@
         <w:rPr>
           <w:lang w:val="en-US"/>
         </w:rPr>
-        <w:lastRenderedPageBreak/>
         <w:t>Paragraph styles starting with „</w:t>
       </w:r>
       <w:proofErr w:type="spellStart"/>
@@ -1882,9 +2047,11 @@
             <w:pPr>
               <w:cnfStyle w:val="100000000000" w:firstRow="1" w:lastRow="0" w:firstColumn="0" w:lastColumn="0" w:oddVBand="0" w:evenVBand="0" w:oddHBand="0" w:evenHBand="0" w:firstRowFirstColumn="0" w:firstRowLastColumn="0" w:lastRowFirstColumn="0" w:lastRowLastColumn="0"/>
             </w:pPr>
+            <w:proofErr w:type="spellStart"/>
             <w:r>
               <w:t>Hours</w:t>
             </w:r>
+            <w:proofErr w:type="spellEnd"/>
           </w:p>
         </w:tc>
         <w:tc>
@@ -1992,8 +2159,13 @@
             <w:tcW w:w="1810" w:type="pct"/>
           </w:tcPr>
           <w:p>
+            <w:proofErr w:type="spellStart"/>
             <w:r>
-              <w:t>Generate App</w:t>
+              <w:t>Generate</w:t>
+            </w:r>
+            <w:proofErr w:type="spellEnd"/>
+            <w:r>
+              <w:t xml:space="preserve"> App</w:t>
             </w:r>
           </w:p>
         </w:tc>
@@ -2050,8 +2222,21 @@
           </w:tcPr>
           <w:p>
             <w:r>
-              <w:t>Test and Deploy</w:t>
+              <w:t xml:space="preserve">Test </w:t>
             </w:r>
+            <w:proofErr w:type="spellStart"/>
+            <w:r>
+              <w:t>and</w:t>
+            </w:r>
+            <w:proofErr w:type="spellEnd"/>
+            <w:r>
+              <w:t xml:space="preserve"> </w:t>
+            </w:r>
+            <w:proofErr w:type="spellStart"/>
+            <w:r>
+              <w:t>Deploy</w:t>
+            </w:r>
+            <w:proofErr w:type="spellEnd"/>
           </w:p>
         </w:tc>
         <w:tc>
@@ -2169,7 +2354,7 @@
           <w:noProof/>
         </w:rPr>
         <w:drawing>
-          <wp:inline distT="0" distB="0" distL="0" distR="0">
+          <wp:inline distT="0" distB="0" distL="0" distR="0" wp14:anchorId="5C2E7770" wp14:editId="7DA8DE6C">
             <wp:extent cx="2351366" cy="1944957"/>
             <wp:effectExtent l="133350" t="114300" r="125730" b="170180"/>
             <wp:docPr id="1" name="Grafik 1" descr="A screenshot"/>
@@ -2184,7 +2369,7 @@
                     <pic:cNvPicPr/>
                   </pic:nvPicPr>
                   <pic:blipFill>
-                    <a:blip r:embed="rId9">
+                    <a:blip r:embed="rId12">
                       <a:extLst>
                         <a:ext uri="{28A0092B-C50C-407E-A947-70E740481C1C}">
                           <a14:useLocalDpi xmlns:a14="http://schemas.microsoft.com/office/drawing/2010/main" val="0"/>
@@ -2313,6 +2498,161 @@
 </w:document>
 </file>
 
+<file path=word/comments.xml><?xml version="1.0" encoding="utf-8"?>
+<w:comments xmlns:wpc="http://schemas.microsoft.com/office/word/2010/wordprocessingCanvas" xmlns:cx="http://schemas.microsoft.com/office/drawing/2014/chartex" xmlns:cx1="http://schemas.microsoft.com/office/drawing/2015/9/8/chartex" xmlns:cx2="http://schemas.microsoft.com/office/drawing/2015/10/21/chartex" xmlns:cx3="http://schemas.microsoft.com/office/drawing/2016/5/9/chartex" xmlns:cx4="http://schemas.microsoft.com/office/drawing/2016/5/10/chartex" xmlns:cx5="http://schemas.microsoft.com/office/drawing/2016/5/11/chartex" xmlns:cx6="http://schemas.microsoft.com/office/drawing/2016/5/12/chartex" xmlns:cx7="http://schemas.microsoft.com/office/drawing/2016/5/13/chartex" xmlns:cx8="http://schemas.microsoft.com/office/drawing/2016/5/14/chartex" xmlns:mc="http://schemas.openxmlformats.org/markup-compatibility/2006" xmlns:aink="http://schemas.microsoft.com/office/drawing/2016/ink" xmlns:am3d="http://schemas.microsoft.com/office/drawing/2017/model3d" xmlns:o="urn:schemas-microsoft-com:office:office" xmlns:r="http://schemas.openxmlformats.org/officeDocument/2006/relationships" xmlns:m="http://schemas.openxmlformats.org/officeDocument/2006/math" xmlns:v="urn:schemas-microsoft-com:vml" xmlns:wp14="http://schemas.microsoft.com/office/word/2010/wordprocessingDrawing" xmlns:wp="http://schemas.openxmlformats.org/drawingml/2006/wordprocessingDrawing" xmlns:w10="urn:schemas-microsoft-com:office:word" xmlns:w="http://schemas.openxmlformats.org/wordprocessingml/2006/main" xmlns:w14="http://schemas.microsoft.com/office/word/2010/wordml" xmlns:w15="http://schemas.microsoft.com/office/word/2012/wordml" xmlns:w16cid="http://schemas.microsoft.com/office/word/2016/wordml/cid" xmlns:w16se="http://schemas.microsoft.com/office/word/2015/wordml/symex" xmlns:wpg="http://schemas.microsoft.com/office/word/2010/wordprocessingGroup" xmlns:wpi="http://schemas.microsoft.com/office/word/2010/wordprocessingInk" xmlns:wne="http://schemas.microsoft.com/office/word/2006/wordml" xmlns:wps="http://schemas.microsoft.com/office/word/2010/wordprocessingShape" mc:Ignorable="w14 w15 w16se w16cid wp14">
+  <w:comment w:id="1" w:author="Wolfgang Meier" w:date="2020-01-02T16:42:00Z" w:initials="WM">
+    <w:p>
+      <w:pPr>
+        <w:pStyle w:val="Kommentartext"/>
+        <w:rPr>
+          <w:lang w:val="en-US"/>
+        </w:rPr>
+      </w:pPr>
+      <w:r>
+        <w:rPr>
+          <w:lang w:val="en-US"/>
+        </w:rPr>
+        <w:t xml:space="preserve">Person </w:t>
+      </w:r>
+      <w:r>
+        <w:rPr>
+          <w:rStyle w:val="teipersName"/>
+          <w:lang w:val="en-US"/>
+        </w:rPr>
+        <w:t>whoever</w:t>
+      </w:r>
+      <w:r>
+        <w:rPr>
+          <w:lang w:val="en-US"/>
+        </w:rPr>
+        <w:t xml:space="preserve"> referenced here.</w:t>
+      </w:r>
+    </w:p>
+    <w:p>
+      <w:pPr>
+        <w:pStyle w:val="Kommentartext"/>
+        <w:rPr>
+          <w:lang w:val="en-US"/>
+        </w:rPr>
+      </w:pPr>
+      <w:r>
+        <w:rPr>
+          <w:rStyle w:val="Kommentarzeichen"/>
+        </w:rPr>
+        <w:annotationRef/>
+      </w:r>
+      <w:r>
+        <w:rPr>
+          <w:lang w:val="en-US"/>
+        </w:rPr>
+        <w:t xml:space="preserve">A </w:t>
+      </w:r>
+      <w:r>
+        <w:rPr>
+          <w:rStyle w:val="teisupplied"/>
+          <w:lang w:val="en-US"/>
+        </w:rPr>
+        <w:t>text-critical</w:t>
+      </w:r>
+      <w:r>
+        <w:rPr>
+          <w:lang w:val="en-US"/>
+        </w:rPr>
+        <w:t xml:space="preserve"> footnote</w:t>
+      </w:r>
+    </w:p>
+  </w:comment>
+  <w:comment w:id="2" w:author="Wolfgang Meier" w:date="2020-01-10T10:44:00Z" w:initials="WM">
+    <w:p>
+      <w:pPr>
+        <w:pStyle w:val="Kommentartext"/>
+        <w:rPr>
+          <w:lang w:val="en-US"/>
+        </w:rPr>
+      </w:pPr>
+      <w:r>
+        <w:rPr>
+          <w:rStyle w:val="Kommentarzeichen"/>
+        </w:rPr>
+        <w:annotationRef/>
+      </w:r>
+      <w:r>
+        <w:rPr>
+          <w:lang w:val="en-US"/>
+        </w:rPr>
+        <w:t>By default, the ODD insert</w:t>
+      </w:r>
+      <w:r>
+        <w:rPr>
+          <w:lang w:val="en-US"/>
+        </w:rPr>
+        <w:t xml:space="preserve">s an </w:t>
+      </w:r>
+      <w:r>
+        <w:rPr>
+          <w:rStyle w:val="teitag"/>
+        </w:rPr>
+        <w:t xml:space="preserve">anchor </w:t>
+      </w:r>
+      <w:proofErr w:type="spellStart"/>
+      <w:r>
+        <w:rPr>
+          <w:rStyle w:val="teitag"/>
+        </w:rPr>
+        <w:t>xml:id</w:t>
+      </w:r>
+      <w:proofErr w:type="spellEnd"/>
+      <w:proofErr w:type="gramStart"/>
+      <w:r>
+        <w:rPr>
+          <w:rStyle w:val="teitag"/>
+        </w:rPr>
+        <w:t>=”a</w:t>
+      </w:r>
+      <w:proofErr w:type="gramEnd"/>
+      <w:r>
+        <w:rPr>
+          <w:rStyle w:val="teitag"/>
+        </w:rPr>
+        <w:t>1” type=”note”</w:t>
+      </w:r>
+      <w:r>
+        <w:rPr>
+          <w:lang w:val="en-US"/>
+        </w:rPr>
+        <w:t xml:space="preserve"> at the start of the span and a </w:t>
+      </w:r>
+      <w:r>
+        <w:rPr>
+          <w:rStyle w:val="teitag"/>
+        </w:rPr>
+        <w:t>note target=”a1”</w:t>
+      </w:r>
+      <w:r>
+        <w:rPr>
+          <w:lang w:val="en-US"/>
+        </w:rPr>
+        <w:t xml:space="preserve"> at the end.</w:t>
+      </w:r>
+    </w:p>
+  </w:comment>
+</w:comments>
+</file>
+
+<file path=word/commentsExtended.xml><?xml version="1.0" encoding="utf-8"?>
+<w15:commentsEx xmlns:wpc="http://schemas.microsoft.com/office/word/2010/wordprocessingCanvas" xmlns:cx="http://schemas.microsoft.com/office/drawing/2014/chartex" xmlns:cx1="http://schemas.microsoft.com/office/drawing/2015/9/8/chartex" xmlns:cx2="http://schemas.microsoft.com/office/drawing/2015/10/21/chartex" xmlns:cx3="http://schemas.microsoft.com/office/drawing/2016/5/9/chartex" xmlns:cx4="http://schemas.microsoft.com/office/drawing/2016/5/10/chartex" xmlns:cx5="http://schemas.microsoft.com/office/drawing/2016/5/11/chartex" xmlns:cx6="http://schemas.microsoft.com/office/drawing/2016/5/12/chartex" xmlns:cx7="http://schemas.microsoft.com/office/drawing/2016/5/13/chartex" xmlns:cx8="http://schemas.microsoft.com/office/drawing/2016/5/14/chartex" xmlns:mc="http://schemas.openxmlformats.org/markup-compatibility/2006" xmlns:aink="http://schemas.microsoft.com/office/drawing/2016/ink" xmlns:am3d="http://schemas.microsoft.com/office/drawing/2017/model3d" xmlns:o="urn:schemas-microsoft-com:office:office" xmlns:r="http://schemas.openxmlformats.org/officeDocument/2006/relationships" xmlns:m="http://schemas.openxmlformats.org/officeDocument/2006/math" xmlns:v="urn:schemas-microsoft-com:vml" xmlns:wp14="http://schemas.microsoft.com/office/word/2010/wordprocessingDrawing" xmlns:wp="http://schemas.openxmlformats.org/drawingml/2006/wordprocessingDrawing" xmlns:w10="urn:schemas-microsoft-com:office:word" xmlns:w="http://schemas.openxmlformats.org/wordprocessingml/2006/main" xmlns:w14="http://schemas.microsoft.com/office/word/2010/wordml" xmlns:w15="http://schemas.microsoft.com/office/word/2012/wordml" xmlns:w16cid="http://schemas.microsoft.com/office/word/2016/wordml/cid" xmlns:w16se="http://schemas.microsoft.com/office/word/2015/wordml/symex" xmlns:wpg="http://schemas.microsoft.com/office/word/2010/wordprocessingGroup" xmlns:wpi="http://schemas.microsoft.com/office/word/2010/wordprocessingInk" xmlns:wne="http://schemas.microsoft.com/office/word/2006/wordml" xmlns:wps="http://schemas.microsoft.com/office/word/2010/wordprocessingShape" mc:Ignorable="w14 w15 w16se w16cid wp14">
+  <w15:commentEx w15:paraId="5269D42A" w15:done="0"/>
+  <w15:commentEx w15:paraId="0053EAE0" w15:done="0"/>
+</w15:commentsEx>
+</file>
+
+<file path=word/commentsIds.xml><?xml version="1.0" encoding="utf-8"?>
+<w16cid:commentsIds xmlns:wpc="http://schemas.microsoft.com/office/word/2010/wordprocessingCanvas" xmlns:cx="http://schemas.microsoft.com/office/drawing/2014/chartex" xmlns:cx1="http://schemas.microsoft.com/office/drawing/2015/9/8/chartex" xmlns:cx2="http://schemas.microsoft.com/office/drawing/2015/10/21/chartex" xmlns:cx3="http://schemas.microsoft.com/office/drawing/2016/5/9/chartex" xmlns:cx4="http://schemas.microsoft.com/office/drawing/2016/5/10/chartex" xmlns:cx5="http://schemas.microsoft.com/office/drawing/2016/5/11/chartex" xmlns:cx6="http://schemas.microsoft.com/office/drawing/2016/5/12/chartex" xmlns:cx7="http://schemas.microsoft.com/office/drawing/2016/5/13/chartex" xmlns:cx8="http://schemas.microsoft.com/office/drawing/2016/5/14/chartex" xmlns:mc="http://schemas.openxmlformats.org/markup-compatibility/2006" xmlns:aink="http://schemas.microsoft.com/office/drawing/2016/ink" xmlns:am3d="http://schemas.microsoft.com/office/drawing/2017/model3d" xmlns:o="urn:schemas-microsoft-com:office:office" xmlns:r="http://schemas.openxmlformats.org/officeDocument/2006/relationships" xmlns:m="http://schemas.openxmlformats.org/officeDocument/2006/math" xmlns:v="urn:schemas-microsoft-com:vml" xmlns:wp14="http://schemas.microsoft.com/office/word/2010/wordprocessingDrawing" xmlns:wp="http://schemas.openxmlformats.org/drawingml/2006/wordprocessingDrawing" xmlns:w10="urn:schemas-microsoft-com:office:word" xmlns:w="http://schemas.openxmlformats.org/wordprocessingml/2006/main" xmlns:w14="http://schemas.microsoft.com/office/word/2010/wordml" xmlns:w15="http://schemas.microsoft.com/office/word/2012/wordml" xmlns:w16cid="http://schemas.microsoft.com/office/word/2016/wordml/cid" xmlns:w16se="http://schemas.microsoft.com/office/word/2015/wordml/symex" xmlns:wpg="http://schemas.microsoft.com/office/word/2010/wordprocessingGroup" xmlns:wpi="http://schemas.microsoft.com/office/word/2010/wordprocessingInk" xmlns:wne="http://schemas.microsoft.com/office/word/2006/wordml" xmlns:wps="http://schemas.microsoft.com/office/word/2010/wordprocessingShape" mc:Ignorable="w14 w15 w16se w16cid wp14">
+  <w16cid:commentId w16cid:paraId="5269D42A" w16cid:durableId="21B89C0D"/>
+  <w16cid:commentId w16cid:paraId="0053EAE0" w16cid:durableId="21C2D401"/>
+</w16cid:commentsIds>
+</file>
+
 <file path=word/endnotes.xml><?xml version="1.0" encoding="utf-8"?>
 <w:endnotes xmlns:wpc="http://schemas.microsoft.com/office/word/2010/wordprocessingCanvas" xmlns:cx="http://schemas.microsoft.com/office/drawing/2014/chartex" xmlns:cx1="http://schemas.microsoft.com/office/drawing/2015/9/8/chartex" xmlns:cx2="http://schemas.microsoft.com/office/drawing/2015/10/21/chartex" xmlns:cx3="http://schemas.microsoft.com/office/drawing/2016/5/9/chartex" xmlns:cx4="http://schemas.microsoft.com/office/drawing/2016/5/10/chartex" xmlns:cx5="http://schemas.microsoft.com/office/drawing/2016/5/11/chartex" xmlns:cx6="http://schemas.microsoft.com/office/drawing/2016/5/12/chartex" xmlns:cx7="http://schemas.microsoft.com/office/drawing/2016/5/13/chartex" xmlns:cx8="http://schemas.microsoft.com/office/drawing/2016/5/14/chartex" xmlns:mc="http://schemas.openxmlformats.org/markup-compatibility/2006" xmlns:aink="http://schemas.microsoft.com/office/drawing/2016/ink" xmlns:am3d="http://schemas.microsoft.com/office/drawing/2017/model3d" xmlns:o="urn:schemas-microsoft-com:office:office" xmlns:r="http://schemas.openxmlformats.org/officeDocument/2006/relationships" xmlns:m="http://schemas.openxmlformats.org/officeDocument/2006/math" xmlns:v="urn:schemas-microsoft-com:vml" xmlns:wp14="http://schemas.microsoft.com/office/word/2010/wordprocessingDrawing" xmlns:wp="http://schemas.openxmlformats.org/drawingml/2006/wordprocessingDrawing" xmlns:w10="urn:schemas-microsoft-com:office:word" xmlns:w="http://schemas.openxmlformats.org/wordprocessingml/2006/main" xmlns:w14="http://schemas.microsoft.com/office/word/2010/wordml" xmlns:w15="http://schemas.microsoft.com/office/word/2012/wordml" xmlns:w16cid="http://schemas.microsoft.com/office/word/2016/wordml/cid" xmlns:w16se="http://schemas.microsoft.com/office/word/2015/wordml/symex" xmlns:wpg="http://schemas.microsoft.com/office/word/2010/wordprocessingGroup" xmlns:wpi="http://schemas.microsoft.com/office/word/2010/wordprocessingInk" xmlns:wne="http://schemas.microsoft.com/office/word/2006/wordml" xmlns:wps="http://schemas.microsoft.com/office/word/2010/wordprocessingShape" mc:Ignorable="w14 w15 w16se w16cid wp14">
   <w:endnote w:type="separator" w:id="-1">
@@ -2332,41 +2672,6 @@
       </w:pPr>
       <w:r>
         <w:continuationSeparator/>
-      </w:r>
-    </w:p>
-  </w:endnote>
-  <w:endnote w:id="1">
-    <w:p>
-      <w:pPr>
-        <w:pStyle w:val="Endnotentext"/>
-        <w:rPr>
-          <w:lang w:val="en-US"/>
-        </w:rPr>
-      </w:pPr>
-      <w:r>
-        <w:rPr>
-          <w:rStyle w:val="Endnotenzeichen"/>
-        </w:rPr>
-        <w:endnoteRef/>
-      </w:r>
-      <w:r>
-        <w:rPr>
-          <w:lang w:val="en-US"/>
-        </w:rPr>
-        <w:t xml:space="preserve"> This is an </w:t>
-      </w:r>
-      <w:r>
-        <w:rPr>
-          <w:i/>
-          <w:lang w:val="en-US"/>
-        </w:rPr>
-        <w:t>endnote</w:t>
-      </w:r>
-      <w:r>
-        <w:rPr>
-          <w:lang w:val="en-US"/>
-        </w:rPr>
-        <w:t>, which should appear at the very end of the text.</w:t>
       </w:r>
     </w:p>
   </w:endnote>
@@ -2474,6 +2779,72 @@
     </w:p>
   </w:footnote>
   <w:footnote w:id="3">
+    <w:p>
+      <w:pPr>
+        <w:pStyle w:val="Funotentext"/>
+        <w:rPr>
+          <w:lang w:val="en-US"/>
+        </w:rPr>
+      </w:pPr>
+      <w:r>
+        <w:rPr>
+          <w:rStyle w:val="Funotenzeichen"/>
+          <w:lang w:val="en-US"/>
+        </w:rPr>
+        <w:t>a</w:t>
+      </w:r>
+      <w:r>
+        <w:rPr>
+          <w:lang w:val="en-US"/>
+        </w:rPr>
+        <w:t xml:space="preserve"> </w:t>
+      </w:r>
+      <w:proofErr w:type="spellStart"/>
+      <w:r>
+        <w:rPr>
+          <w:lang w:val="en-US"/>
+        </w:rPr>
+        <w:t>A</w:t>
+      </w:r>
+      <w:proofErr w:type="spellEnd"/>
+      <w:r>
+        <w:rPr>
+          <w:lang w:val="en-US"/>
+        </w:rPr>
+        <w:t xml:space="preserve"> footnote which was found in the source text</w:t>
+      </w:r>
+    </w:p>
+  </w:footnote>
+  <w:footnote w:id="4">
+    <w:p>
+      <w:pPr>
+        <w:pStyle w:val="Funotentext"/>
+        <w:rPr>
+          <w:lang w:val="en-US"/>
+        </w:rPr>
+      </w:pPr>
+      <w:r>
+        <w:rPr>
+          <w:rStyle w:val="Funotenzeichen"/>
+          <w:lang w:val="en-US"/>
+        </w:rPr>
+        <w:t>b</w:t>
+      </w:r>
+      <w:r>
+        <w:rPr>
+          <w:lang w:val="en-US"/>
+        </w:rPr>
+        <w:t xml:space="preserve"> </w:t>
+      </w:r>
+      <w:r>
+        <w:rPr>
+          <w:lang w:val="en-US"/>
+        </w:rPr>
+        <w:t>Another footnote written by the original author of the text</w:t>
+      </w:r>
+    </w:p>
+  </w:footnote>
+  <w:footnote w:id="5">
     <w:p>
       <w:pPr>
         <w:pStyle w:val="Funotentext"/>
@@ -2541,7 +2912,7 @@
   <w:abstractNum w:abstractNumId="0" w15:restartNumberingAfterBreak="0">
     <w:nsid w:val="FFFFFF7C"/>
     <w:multiLevelType w:val="singleLevel"/>
-    <w:tmpl w:val="2448669A"/>
+    <w:tmpl w:val="F3780A00"/>
     <w:lvl w:ilvl="0">
       <w:start w:val="1"/>
       <w:numFmt w:val="decimal"/>
@@ -2558,7 +2929,7 @@
   <w:abstractNum w:abstractNumId="1" w15:restartNumberingAfterBreak="0">
     <w:nsid w:val="FFFFFF7D"/>
     <w:multiLevelType w:val="singleLevel"/>
-    <w:tmpl w:val="BFDCCD62"/>
+    <w:tmpl w:val="F36AE2EC"/>
     <w:lvl w:ilvl="0">
       <w:start w:val="1"/>
       <w:numFmt w:val="decimal"/>
@@ -2575,7 +2946,7 @@
   <w:abstractNum w:abstractNumId="2" w15:restartNumberingAfterBreak="0">
     <w:nsid w:val="FFFFFF7E"/>
     <w:multiLevelType w:val="singleLevel"/>
-    <w:tmpl w:val="C696109A"/>
+    <w:tmpl w:val="26FC1320"/>
     <w:lvl w:ilvl="0">
       <w:start w:val="1"/>
       <w:numFmt w:val="decimal"/>
@@ -2592,7 +2963,7 @@
   <w:abstractNum w:abstractNumId="3" w15:restartNumberingAfterBreak="0">
     <w:nsid w:val="FFFFFF7F"/>
     <w:multiLevelType w:val="singleLevel"/>
-    <w:tmpl w:val="35EE4AAC"/>
+    <w:tmpl w:val="07DE0B3E"/>
     <w:lvl w:ilvl="0">
       <w:start w:val="1"/>
       <w:numFmt w:val="decimal"/>
@@ -2609,7 +2980,7 @@
   <w:abstractNum w:abstractNumId="4" w15:restartNumberingAfterBreak="0">
     <w:nsid w:val="FFFFFF80"/>
     <w:multiLevelType w:val="singleLevel"/>
-    <w:tmpl w:val="EBEC68BA"/>
+    <w:tmpl w:val="9B9ACF1A"/>
     <w:lvl w:ilvl="0">
       <w:start w:val="1"/>
       <w:numFmt w:val="bullet"/>
@@ -2629,7 +3000,7 @@
   <w:abstractNum w:abstractNumId="5" w15:restartNumberingAfterBreak="0">
     <w:nsid w:val="FFFFFF81"/>
     <w:multiLevelType w:val="singleLevel"/>
-    <w:tmpl w:val="2DEADC9C"/>
+    <w:tmpl w:val="B34C0EC8"/>
     <w:lvl w:ilvl="0">
       <w:start w:val="1"/>
       <w:numFmt w:val="bullet"/>
@@ -2649,7 +3020,7 @@
   <w:abstractNum w:abstractNumId="6" w15:restartNumberingAfterBreak="0">
     <w:nsid w:val="FFFFFF82"/>
     <w:multiLevelType w:val="singleLevel"/>
-    <w:tmpl w:val="E6CCD340"/>
+    <w:tmpl w:val="70F4C8DE"/>
     <w:lvl w:ilvl="0">
       <w:start w:val="1"/>
       <w:numFmt w:val="bullet"/>
@@ -2669,7 +3040,7 @@
   <w:abstractNum w:abstractNumId="7" w15:restartNumberingAfterBreak="0">
     <w:nsid w:val="FFFFFF83"/>
     <w:multiLevelType w:val="singleLevel"/>
-    <w:tmpl w:val="DE620C08"/>
+    <w:tmpl w:val="90D25C48"/>
     <w:lvl w:ilvl="0">
       <w:start w:val="1"/>
       <w:numFmt w:val="bullet"/>
@@ -2689,7 +3060,7 @@
   <w:abstractNum w:abstractNumId="8" w15:restartNumberingAfterBreak="0">
     <w:nsid w:val="FFFFFF88"/>
     <w:multiLevelType w:val="singleLevel"/>
-    <w:tmpl w:val="3D625EB6"/>
+    <w:tmpl w:val="96666E5E"/>
     <w:lvl w:ilvl="0">
       <w:start w:val="1"/>
       <w:numFmt w:val="decimal"/>
@@ -2706,7 +3077,7 @@
   <w:abstractNum w:abstractNumId="9" w15:restartNumberingAfterBreak="0">
     <w:nsid w:val="FFFFFF89"/>
     <w:multiLevelType w:val="singleLevel"/>
-    <w:tmpl w:val="13120BBC"/>
+    <w:tmpl w:val="D21AF066"/>
     <w:lvl w:ilvl="0">
       <w:start w:val="1"/>
       <w:numFmt w:val="bullet"/>
@@ -3407,6 +3778,14 @@
     <w:abstractNumId w:val="9"/>
   </w:num>
 </w:numbering>
+</file>
+
+<file path=word/people.xml><?xml version="1.0" encoding="utf-8"?>
+<w15:people xmlns:wpc="http://schemas.microsoft.com/office/word/2010/wordprocessingCanvas" xmlns:cx="http://schemas.microsoft.com/office/drawing/2014/chartex" xmlns:cx1="http://schemas.microsoft.com/office/drawing/2015/9/8/chartex" xmlns:cx2="http://schemas.microsoft.com/office/drawing/2015/10/21/chartex" xmlns:cx3="http://schemas.microsoft.com/office/drawing/2016/5/9/chartex" xmlns:cx4="http://schemas.microsoft.com/office/drawing/2016/5/10/chartex" xmlns:cx5="http://schemas.microsoft.com/office/drawing/2016/5/11/chartex" xmlns:cx6="http://schemas.microsoft.com/office/drawing/2016/5/12/chartex" xmlns:cx7="http://schemas.microsoft.com/office/drawing/2016/5/13/chartex" xmlns:cx8="http://schemas.microsoft.com/office/drawing/2016/5/14/chartex" xmlns:mc="http://schemas.openxmlformats.org/markup-compatibility/2006" xmlns:aink="http://schemas.microsoft.com/office/drawing/2016/ink" xmlns:am3d="http://schemas.microsoft.com/office/drawing/2017/model3d" xmlns:o="urn:schemas-microsoft-com:office:office" xmlns:r="http://schemas.openxmlformats.org/officeDocument/2006/relationships" xmlns:m="http://schemas.openxmlformats.org/officeDocument/2006/math" xmlns:v="urn:schemas-microsoft-com:vml" xmlns:wp14="http://schemas.microsoft.com/office/word/2010/wordprocessingDrawing" xmlns:wp="http://schemas.openxmlformats.org/drawingml/2006/wordprocessingDrawing" xmlns:w10="urn:schemas-microsoft-com:office:word" xmlns:w="http://schemas.openxmlformats.org/wordprocessingml/2006/main" xmlns:w14="http://schemas.microsoft.com/office/word/2010/wordml" xmlns:w15="http://schemas.microsoft.com/office/word/2012/wordml" xmlns:w16cid="http://schemas.microsoft.com/office/word/2016/wordml/cid" xmlns:w16se="http://schemas.microsoft.com/office/word/2015/wordml/symex" xmlns:wpg="http://schemas.microsoft.com/office/word/2010/wordprocessingGroup" xmlns:wpi="http://schemas.microsoft.com/office/word/2010/wordprocessingInk" xmlns:wne="http://schemas.microsoft.com/office/word/2006/wordml" xmlns:wps="http://schemas.microsoft.com/office/word/2010/wordprocessingShape" mc:Ignorable="w14 w15 w16se w16cid wp14">
+  <w15:person w15:author="Wolfgang Meier">
+    <w15:presenceInfo w15:providerId="Windows Live" w15:userId="59ce887fa7410d3b"/>
+  </w15:person>
+</w15:people>
 </file>
 
 <file path=word/styles.xml><?xml version="1.0" encoding="utf-8"?>
@@ -4952,6 +5331,64 @@
       <w:lang w:val="en-US"/>
     </w:rPr>
   </w:style>
+  <w:style w:type="character" w:styleId="Kommentarzeichen">
+    <w:name w:val="annotation reference"/>
+    <w:basedOn w:val="Absatz-Standardschriftart"/>
+    <w:uiPriority w:val="99"/>
+    <w:semiHidden/>
+    <w:unhideWhenUsed/>
+    <w:rsid w:val="00DF528D"/>
+    <w:rPr>
+      <w:sz w:val="16"/>
+      <w:szCs w:val="16"/>
+    </w:rPr>
+  </w:style>
+  <w:style w:type="paragraph" w:styleId="Kommentartext">
+    <w:name w:val="annotation text"/>
+    <w:basedOn w:val="Standard"/>
+    <w:link w:val="KommentartextZchn"/>
+    <w:uiPriority w:val="99"/>
+    <w:semiHidden/>
+    <w:unhideWhenUsed/>
+    <w:rsid w:val="00DF528D"/>
+    <w:pPr>
+      <w:spacing w:line="240" w:lineRule="auto"/>
+    </w:pPr>
+  </w:style>
+  <w:style w:type="character" w:customStyle="1" w:styleId="KommentartextZchn">
+    <w:name w:val="Kommentartext Zchn"/>
+    <w:basedOn w:val="Absatz-Standardschriftart"/>
+    <w:link w:val="Kommentartext"/>
+    <w:uiPriority w:val="99"/>
+    <w:semiHidden/>
+    <w:rsid w:val="00DF528D"/>
+  </w:style>
+  <w:style w:type="paragraph" w:styleId="Kommentarthema">
+    <w:name w:val="annotation subject"/>
+    <w:basedOn w:val="Kommentartext"/>
+    <w:next w:val="Kommentartext"/>
+    <w:link w:val="KommentarthemaZchn"/>
+    <w:uiPriority w:val="99"/>
+    <w:semiHidden/>
+    <w:unhideWhenUsed/>
+    <w:rsid w:val="00DF528D"/>
+    <w:rPr>
+      <w:b/>
+      <w:bCs/>
+    </w:rPr>
+  </w:style>
+  <w:style w:type="character" w:customStyle="1" w:styleId="KommentarthemaZchn">
+    <w:name w:val="Kommentarthema Zchn"/>
+    <w:basedOn w:val="KommentartextZchn"/>
+    <w:link w:val="Kommentarthema"/>
+    <w:uiPriority w:val="99"/>
+    <w:semiHidden/>
+    <w:rsid w:val="00DF528D"/>
+    <w:rPr>
+      <w:b/>
+      <w:bCs/>
+    </w:rPr>
+  </w:style>
 </w:styles>
 </file>
 
@@ -5255,7 +5692,7 @@
 </file>
 
 <file path=customXml/itemProps1.xml><?xml version="1.0" encoding="utf-8"?>
-<ds:datastoreItem xmlns:ds="http://schemas.openxmlformats.org/officeDocument/2006/customXml" ds:itemID="{22BFEA1F-64E5-7C47-873B-3CCC2ADD90C7}">
+<ds:datastoreItem xmlns:ds="http://schemas.openxmlformats.org/officeDocument/2006/customXml" ds:itemID="{16FB6BE6-8356-5146-8A14-48F7627F5600}">
   <ds:schemaRefs>
     <ds:schemaRef ds:uri="http://schemas.openxmlformats.org/officeDocument/2006/bibliography"/>
   </ds:schemaRefs>

</xml_diff>

<commit_message>
Small changes to Word sample file
</commit_message>
<xml_diff>
--- a/data/doc/test.docx
+++ b/data/doc/test.docx
@@ -1,6 +1,6 @@
 
 <file path=word/document.xml><?xml version="1.0" encoding="utf-8"?>
-<w:document xmlns:wpc="http://schemas.microsoft.com/office/word/2010/wordprocessingCanvas" xmlns:cx="http://schemas.microsoft.com/office/drawing/2014/chartex" xmlns:cx1="http://schemas.microsoft.com/office/drawing/2015/9/8/chartex" xmlns:cx2="http://schemas.microsoft.com/office/drawing/2015/10/21/chartex" xmlns:cx3="http://schemas.microsoft.com/office/drawing/2016/5/9/chartex" xmlns:cx4="http://schemas.microsoft.com/office/drawing/2016/5/10/chartex" xmlns:cx5="http://schemas.microsoft.com/office/drawing/2016/5/11/chartex" xmlns:cx6="http://schemas.microsoft.com/office/drawing/2016/5/12/chartex" xmlns:cx7="http://schemas.microsoft.com/office/drawing/2016/5/13/chartex" xmlns:cx8="http://schemas.microsoft.com/office/drawing/2016/5/14/chartex" xmlns:mc="http://schemas.openxmlformats.org/markup-compatibility/2006" xmlns:aink="http://schemas.microsoft.com/office/drawing/2016/ink" xmlns:am3d="http://schemas.microsoft.com/office/drawing/2017/model3d" xmlns:o="urn:schemas-microsoft-com:office:office" xmlns:r="http://schemas.openxmlformats.org/officeDocument/2006/relationships" xmlns:m="http://schemas.openxmlformats.org/officeDocument/2006/math" xmlns:v="urn:schemas-microsoft-com:vml" xmlns:wp14="http://schemas.microsoft.com/office/word/2010/wordprocessingDrawing" xmlns:wp="http://schemas.openxmlformats.org/drawingml/2006/wordprocessingDrawing" xmlns:w10="urn:schemas-microsoft-com:office:word" xmlns:w="http://schemas.openxmlformats.org/wordprocessingml/2006/main" xmlns:w14="http://schemas.microsoft.com/office/word/2010/wordml" xmlns:w15="http://schemas.microsoft.com/office/word/2012/wordml" xmlns:w16cid="http://schemas.microsoft.com/office/word/2016/wordml/cid" xmlns:w16se="http://schemas.microsoft.com/office/word/2015/wordml/symex" xmlns:wpg="http://schemas.microsoft.com/office/word/2010/wordprocessingGroup" xmlns:wpi="http://schemas.microsoft.com/office/word/2010/wordprocessingInk" xmlns:wne="http://schemas.microsoft.com/office/word/2006/wordml" xmlns:wps="http://schemas.microsoft.com/office/word/2010/wordprocessingShape" mc:Ignorable="w14 w15 w16se w16cid wp14">
+<w:document xmlns:wpc="http://schemas.microsoft.com/office/word/2010/wordprocessingCanvas" xmlns:cx="http://schemas.microsoft.com/office/drawing/2014/chartex" xmlns:cx1="http://schemas.microsoft.com/office/drawing/2015/9/8/chartex" xmlns:cx2="http://schemas.microsoft.com/office/drawing/2015/10/21/chartex" xmlns:cx3="http://schemas.microsoft.com/office/drawing/2016/5/9/chartex" xmlns:cx4="http://schemas.microsoft.com/office/drawing/2016/5/10/chartex" xmlns:cx5="http://schemas.microsoft.com/office/drawing/2016/5/11/chartex" xmlns:cx6="http://schemas.microsoft.com/office/drawing/2016/5/12/chartex" xmlns:cx7="http://schemas.microsoft.com/office/drawing/2016/5/13/chartex" xmlns:cx8="http://schemas.microsoft.com/office/drawing/2016/5/14/chartex" xmlns:mc="http://schemas.openxmlformats.org/markup-compatibility/2006" xmlns:aink="http://schemas.microsoft.com/office/drawing/2016/ink" xmlns:am3d="http://schemas.microsoft.com/office/drawing/2017/model3d" xmlns:o="urn:schemas-microsoft-com:office:office" xmlns:r="http://schemas.openxmlformats.org/officeDocument/2006/relationships" xmlns:m="http://schemas.openxmlformats.org/officeDocument/2006/math" xmlns:v="urn:schemas-microsoft-com:vml" xmlns:wp14="http://schemas.microsoft.com/office/word/2010/wordprocessingDrawing" xmlns:wp="http://schemas.openxmlformats.org/drawingml/2006/wordprocessingDrawing" xmlns:w10="urn:schemas-microsoft-com:office:word" xmlns:w="http://schemas.openxmlformats.org/wordprocessingml/2006/main" xmlns:w14="http://schemas.microsoft.com/office/word/2010/wordml" xmlns:w15="http://schemas.microsoft.com/office/word/2012/wordml" xmlns:w16cex="http://schemas.microsoft.com/office/word/2018/wordml/cex" xmlns:w16cid="http://schemas.microsoft.com/office/word/2016/wordml/cid" xmlns:w16="http://schemas.microsoft.com/office/word/2018/wordml" xmlns:w16se="http://schemas.microsoft.com/office/word/2015/wordml/symex" xmlns:wpg="http://schemas.microsoft.com/office/word/2010/wordprocessingGroup" xmlns:wpi="http://schemas.microsoft.com/office/word/2010/wordprocessingInk" xmlns:wne="http://schemas.microsoft.com/office/word/2006/wordml" xmlns:wps="http://schemas.microsoft.com/office/word/2010/wordprocessingShape" mc:Ignorable="w14 w15 w16se w16cid w16 w16cex wp14">
   <w:body>
     <w:p>
       <w:pPr>
@@ -53,7 +53,7 @@
             <w:rStyle w:val="Hyperlink"/>
             <w:lang w:val="en-US"/>
           </w:rPr>
-          <w:t>TEI Publisher website</w:t>
+          <w:t>TEI Publisher git repository</w:t>
         </w:r>
       </w:hyperlink>
       <w:r>
@@ -65,6 +65,19 @@
     </w:p>
     <w:p>
       <w:pPr>
+        <w:rPr>
+          <w:lang w:val="en-US"/>
+        </w:rPr>
+      </w:pPr>
+      <w:r>
+        <w:rPr>
+          <w:lang w:val="en-US"/>
+        </w:rPr>
+        <w:t>The following sections document and provide examples for all features and conventions implemented by the default ODD transformation.</w:t>
+      </w:r>
+    </w:p>
+    <w:p>
+      <w:pPr>
         <w:pStyle w:val="berschrift1"/>
         <w:rPr>
           <w:lang w:val="en-US"/>
@@ -215,7 +228,6 @@
         <w:t xml:space="preserve"> will be transformed into a </w:t>
       </w:r>
       <w:proofErr w:type="spellStart"/>
-      <w:proofErr w:type="gramStart"/>
       <w:r>
         <w:rPr>
           <w:rStyle w:val="teitag"/>
@@ -223,7 +235,6 @@
         <w:t>tei:hi</w:t>
       </w:r>
       <w:proofErr w:type="spellEnd"/>
-      <w:proofErr w:type="gramEnd"/>
       <w:r>
         <w:rPr>
           <w:lang w:val="en-US"/>
@@ -262,7 +273,6 @@
         <w:t>Inline styles whose name starts with „</w:t>
       </w:r>
       <w:proofErr w:type="spellStart"/>
-      <w:proofErr w:type="gramStart"/>
       <w:r>
         <w:rPr>
           <w:lang w:val="en-US"/>
@@ -274,17 +284,9 @@
         <w:rPr>
           <w:lang w:val="en-US"/>
         </w:rPr>
-        <w:t>:“</w:t>
-      </w:r>
-      <w:proofErr w:type="gramEnd"/>
-      <w:r>
-        <w:rPr>
-          <w:lang w:val="en-US"/>
-        </w:rPr>
-        <w:t xml:space="preserve"> are transformed into TEI elements with the same name. So if a character sequence uses a style called „</w:t>
+        <w:t>:“ are transformed into TEI elements with the same name. So if a character sequence uses a style called „</w:t>
       </w:r>
       <w:proofErr w:type="spellStart"/>
-      <w:proofErr w:type="gramStart"/>
       <w:r>
         <w:rPr>
           <w:lang w:val="en-US"/>
@@ -292,7 +294,6 @@
         <w:t>tei:persName</w:t>
       </w:r>
       <w:proofErr w:type="spellEnd"/>
-      <w:proofErr w:type="gramEnd"/>
       <w:r>
         <w:rPr>
           <w:lang w:val="en-US"/>
@@ -358,7 +359,6 @@
         <w:t xml:space="preserve"> can be marked with a style „</w:t>
       </w:r>
       <w:proofErr w:type="spellStart"/>
-      <w:proofErr w:type="gramStart"/>
       <w:r>
         <w:rPr>
           <w:lang w:val="en-US"/>
@@ -366,7 +366,6 @@
         <w:t>tei:placeName</w:t>
       </w:r>
       <w:proofErr w:type="spellEnd"/>
-      <w:proofErr w:type="gramEnd"/>
       <w:r>
         <w:rPr>
           <w:lang w:val="en-US"/>
@@ -472,7 +471,6 @@
         <w:t xml:space="preserve"> by applying a style „</w:t>
       </w:r>
       <w:proofErr w:type="spellStart"/>
-      <w:proofErr w:type="gramStart"/>
       <w:r>
         <w:rPr>
           <w:lang w:val="en-US"/>
@@ -480,7 +478,6 @@
         <w:t>tei:supplied</w:t>
       </w:r>
       <w:proofErr w:type="spellEnd"/>
-      <w:proofErr w:type="gramEnd"/>
       <w:r>
         <w:rPr>
           <w:lang w:val="en-US"/>
@@ -498,21 +495,7 @@
         <w:rPr>
           <w:lang w:val="en-US"/>
         </w:rPr>
-        <w:t xml:space="preserve">There’s also a default convention for encoding additional attributes: text in angle brackets will be interpreted as a list of </w:t>
-      </w:r>
-      <w:proofErr w:type="gramStart"/>
-      <w:r>
-        <w:rPr>
-          <w:lang w:val="en-US"/>
-        </w:rPr>
-        <w:t>attribute</w:t>
-      </w:r>
-      <w:proofErr w:type="gramEnd"/>
-      <w:r>
-        <w:rPr>
-          <w:lang w:val="en-US"/>
-        </w:rPr>
-        <w:t xml:space="preserve">=value pairs. Multiple items should be separated with a “;”. For example, to set a </w:t>
+        <w:t xml:space="preserve">There’s also a default convention for encoding additional attributes: text in angle brackets will be interpreted as a list of attribute=value pairs. Multiple items should be separated with a “;”. For example, to set a </w:t>
       </w:r>
       <w:r>
         <w:rPr>
@@ -580,7 +563,6 @@
         <w:t>rend=</w:t>
       </w:r>
       <w:proofErr w:type="spellStart"/>
-      <w:proofErr w:type="gramStart"/>
       <w:r>
         <w:rPr>
           <w:rStyle w:val="teiplaceName"/>
@@ -596,7 +578,6 @@
         <w:t>ref</w:t>
       </w:r>
       <w:proofErr w:type="spellEnd"/>
-      <w:proofErr w:type="gramEnd"/>
       <w:r>
         <w:rPr>
           <w:rStyle w:val="teiplaceName"/>
@@ -789,7 +770,14 @@
         <w:rPr>
           <w:lang w:val="en-US"/>
         </w:rPr>
-        <w:t xml:space="preserve"> are combined by nesting them into an additional </w:t>
+        <w:t xml:space="preserve"> </w:t>
+      </w:r>
+      <w:r>
+        <w:rPr>
+          <w:lang w:val="en-US"/>
+        </w:rPr>
+        <w:lastRenderedPageBreak/>
+        <w:t xml:space="preserve">are combined by nesting them into an additional </w:t>
       </w:r>
       <w:proofErr w:type="spellStart"/>
       <w:r>
@@ -816,7 +804,6 @@
         <w:rPr>
           <w:lang w:val="en-US"/>
         </w:rPr>
-        <w:lastRenderedPageBreak/>
         <w:t>You can thus safely assume within the ODD that the content of a range includes all sibling text using the same character style.</w:t>
       </w:r>
     </w:p>
@@ -1067,7 +1054,19 @@
         <w:rPr>
           <w:lang w:val="en-US"/>
         </w:rPr>
-        <w:t>Word does not have a concept for text division, so we have to reconstruct them:</w:t>
+        <w:t>Word does not have a concept for text division</w:t>
+      </w:r>
+      <w:r>
+        <w:rPr>
+          <w:lang w:val="en-US"/>
+        </w:rPr>
+        <w:t>s</w:t>
+      </w:r>
+      <w:r>
+        <w:rPr>
+          <w:lang w:val="en-US"/>
+        </w:rPr>
+        <w:t>, so we have to reconstruct them:</w:t>
       </w:r>
     </w:p>
     <w:p>
@@ -1085,21 +1084,7 @@
         <w:rPr>
           <w:lang w:val="en-US"/>
         </w:rPr>
-        <w:t>Paragraph styles starting with „</w:t>
-      </w:r>
-      <w:proofErr w:type="gramStart"/>
-      <w:r>
-        <w:rPr>
-          <w:lang w:val="en-US"/>
-        </w:rPr>
-        <w:t>heading“</w:t>
-      </w:r>
-      <w:proofErr w:type="gramEnd"/>
-      <w:r>
-        <w:rPr>
-          <w:lang w:val="en-US"/>
-        </w:rPr>
-        <w:t xml:space="preserve">, „title“ or „subtitle“ generate a </w:t>
+        <w:t xml:space="preserve">Paragraph styles starting with „heading“, „title“ or „subtitle“ generate a </w:t>
       </w:r>
       <w:proofErr w:type="spellStart"/>
       <w:r>
@@ -1254,8 +1239,6 @@
         </w:rPr>
         <w:t>.</w:t>
       </w:r>
-      <w:bookmarkStart w:id="0" w:name="_GoBack"/>
-      <w:bookmarkEnd w:id="0"/>
     </w:p>
     <w:p>
       <w:pPr>
@@ -1342,21 +1325,70 @@
         <w:rPr>
           <w:rStyle w:val="teitag"/>
         </w:rPr>
-        <w:t>note n</w:t>
-      </w:r>
-      <w:proofErr w:type="gramStart"/>
+        <w:t>note n=”custom mark” type=”original”</w:t>
+      </w:r>
+      <w:r>
+        <w:rPr>
+          <w:lang w:val="en-US"/>
+        </w:rPr>
+        <w:t>.</w:t>
+      </w:r>
+      <w:r>
+        <w:rPr>
+          <w:lang w:val="en-US"/>
+        </w:rPr>
+        <w:t xml:space="preserve"> </w:t>
+      </w:r>
+      <w:r>
+        <w:rPr>
+          <w:lang w:val="en-US"/>
+        </w:rPr>
+        <w:t>I</w:t>
+      </w:r>
+      <w:r>
+        <w:rPr>
+          <w:lang w:val="en-US"/>
+        </w:rPr>
+        <w:t>nstead of being numbered automatically in the output, they appear with the custom mark.</w:t>
+      </w:r>
+    </w:p>
+    <w:p>
+      <w:pPr>
+        <w:rPr>
+          <w:lang w:val="en-US"/>
+        </w:rPr>
+      </w:pPr>
+      <w:r>
+        <w:rPr>
+          <w:lang w:val="en-US"/>
+        </w:rPr>
+        <w:t xml:space="preserve">Text-critical notes usually enclose a span of text: to encode them in Word, </w:t>
+      </w:r>
+      <w:commentRangeStart w:id="0"/>
+      <w:r>
+        <w:rPr>
+          <w:lang w:val="en-US"/>
+        </w:rPr>
+        <w:t xml:space="preserve">we can </w:t>
+      </w:r>
       <w:r>
         <w:rPr>
           <w:rStyle w:val="teitag"/>
         </w:rPr>
-        <w:t>=”custom</w:t>
-      </w:r>
-      <w:proofErr w:type="gramEnd"/>
-      <w:r>
-        <w:rPr>
-          <w:rStyle w:val="teitag"/>
-        </w:rPr>
-        <w:t xml:space="preserve"> mark” type=”original”</w:t>
+        <w:t>abuse</w:t>
+      </w:r>
+      <w:r>
+        <w:rPr>
+          <w:lang w:val="en-US"/>
+        </w:rPr>
+        <w:t xml:space="preserve"> comments</w:t>
+      </w:r>
+      <w:commentRangeEnd w:id="0"/>
+      <w:r>
+        <w:rPr>
+          <w:rStyle w:val="Kommentarzeichen"/>
+        </w:rPr>
+        <w:commentReference w:id="0"/>
       </w:r>
       <w:r>
         <w:rPr>
@@ -1368,51 +1400,14 @@
         <w:rPr>
           <w:lang w:val="en-US"/>
         </w:rPr>
-        <w:t xml:space="preserve"> </w:t>
-      </w:r>
-      <w:r>
-        <w:rPr>
-          <w:lang w:val="en-US"/>
-        </w:rPr>
-        <w:t>I</w:t>
-      </w:r>
-      <w:r>
-        <w:rPr>
-          <w:lang w:val="en-US"/>
-        </w:rPr>
-        <w:t>nstead of being numbered automatically in the output, they appear with the custom mark.</w:t>
-      </w:r>
-    </w:p>
-    <w:p>
-      <w:pPr>
-        <w:rPr>
-          <w:lang w:val="en-US"/>
-        </w:rPr>
-      </w:pPr>
-      <w:r>
-        <w:rPr>
-          <w:lang w:val="en-US"/>
-        </w:rPr>
-        <w:t xml:space="preserve">Text-critical notes usually enclose a span of text: to encode them in Word, </w:t>
+        <w:t xml:space="preserve"> Word comments insert a start and end marker, which can be </w:t>
       </w:r>
       <w:commentRangeStart w:id="1"/>
       <w:r>
         <w:rPr>
           <w:lang w:val="en-US"/>
         </w:rPr>
-        <w:t xml:space="preserve">we can </w:t>
-      </w:r>
-      <w:r>
-        <w:rPr>
-          <w:rStyle w:val="teitag"/>
-        </w:rPr>
-        <w:t>abuse</w:t>
-      </w:r>
-      <w:r>
-        <w:rPr>
-          <w:lang w:val="en-US"/>
-        </w:rPr>
-        <w:t xml:space="preserve"> comments</w:t>
+        <w:t>easily converted to TEI</w:t>
       </w:r>
       <w:commentRangeEnd w:id="1"/>
       <w:r>
@@ -1425,32 +1420,6 @@
         <w:rPr>
           <w:lang w:val="en-US"/>
         </w:rPr>
-        <w:t>.</w:t>
-      </w:r>
-      <w:r>
-        <w:rPr>
-          <w:lang w:val="en-US"/>
-        </w:rPr>
-        <w:t xml:space="preserve"> Word comments insert a start and end marker, which can be </w:t>
-      </w:r>
-      <w:commentRangeStart w:id="2"/>
-      <w:r>
-        <w:rPr>
-          <w:lang w:val="en-US"/>
-        </w:rPr>
-        <w:t>easily converted to TEI</w:t>
-      </w:r>
-      <w:commentRangeEnd w:id="2"/>
-      <w:r>
-        <w:rPr>
-          <w:rStyle w:val="Kommentarzeichen"/>
-        </w:rPr>
-        <w:commentReference w:id="2"/>
-      </w:r>
-      <w:r>
-        <w:rPr>
-          <w:lang w:val="en-US"/>
-        </w:rPr>
         <w:t xml:space="preserve"> and output accordingly later.</w:t>
       </w:r>
     </w:p>
@@ -1473,7 +1442,19 @@
         <w:rPr>
           <w:lang w:val="en-US"/>
         </w:rPr>
-        <w:t xml:space="preserve">Lists are tricky, because Word essentially just stores list items in a flat list. Reconstructing nesting thus requires looking at the list level associated with every item. </w:t>
+        <w:t xml:space="preserve">Lists are tricky, because Word essentially just stores list items in a flat </w:t>
+      </w:r>
+      <w:r>
+        <w:rPr>
+          <w:lang w:val="en-US"/>
+        </w:rPr>
+        <w:t>sequence</w:t>
+      </w:r>
+      <w:r>
+        <w:rPr>
+          <w:lang w:val="en-US"/>
+        </w:rPr>
+        <w:t xml:space="preserve">. Reconstructing nesting thus requires looking at the list level associated with every item. </w:t>
       </w:r>
       <w:r>
         <w:t xml:space="preserve">Simple </w:t>
@@ -1560,21 +1541,7 @@
         <w:rPr>
           <w:rStyle w:val="teitag"/>
         </w:rPr>
-        <w:t>list type</w:t>
-      </w:r>
-      <w:proofErr w:type="gramStart"/>
-      <w:r>
-        <w:rPr>
-          <w:rStyle w:val="teitag"/>
-        </w:rPr>
-        <w:t>=“</w:t>
-      </w:r>
-      <w:proofErr w:type="gramEnd"/>
-      <w:r>
-        <w:rPr>
-          <w:rStyle w:val="teitag"/>
-        </w:rPr>
-        <w:t>ordered“</w:t>
+        <w:t>list type=“ordered“</w:t>
       </w:r>
       <w:r>
         <w:rPr>
@@ -1616,6 +1583,7 @@
         <w:rPr>
           <w:lang w:val="en-US"/>
         </w:rPr>
+        <w:lastRenderedPageBreak/>
         <w:t>Second item in a numbered list</w:t>
       </w:r>
     </w:p>
@@ -1629,7 +1597,6 @@
         <w:rPr>
           <w:lang w:val="en-US"/>
         </w:rPr>
-        <w:lastRenderedPageBreak/>
         <w:t>Nested lists are quite tricky:</w:t>
       </w:r>
     </w:p>
@@ -1814,7 +1781,6 @@
         <w:t>Paragraph styles starting with „</w:t>
       </w:r>
       <w:proofErr w:type="spellStart"/>
-      <w:proofErr w:type="gramStart"/>
       <w:r>
         <w:rPr>
           <w:lang w:val="en-US"/>
@@ -1826,17 +1792,9 @@
         <w:rPr>
           <w:lang w:val="en-US"/>
         </w:rPr>
-        <w:t>:“</w:t>
-      </w:r>
-      <w:proofErr w:type="gramEnd"/>
-      <w:r>
-        <w:rPr>
-          <w:lang w:val="en-US"/>
-        </w:rPr>
-        <w:t xml:space="preserve"> are converted to TEI elements with the same name. For example, the lines of the following poems are assigned the style “</w:t>
+        <w:t>:“ are converted to TEI elements with the same name. For example, the lines of the following poems are assigned the style “</w:t>
       </w:r>
       <w:proofErr w:type="spellStart"/>
-      <w:proofErr w:type="gramStart"/>
       <w:r>
         <w:rPr>
           <w:lang w:val="en-US"/>
@@ -1844,7 +1802,6 @@
         <w:t>tei:l</w:t>
       </w:r>
       <w:proofErr w:type="spellEnd"/>
-      <w:proofErr w:type="gramEnd"/>
       <w:r>
         <w:rPr>
           <w:lang w:val="en-US"/>
@@ -2450,28 +2407,7 @@
         <w:rPr>
           <w:lang w:val="en-US"/>
         </w:rPr>
-        <w:t xml:space="preserve">, images are copied into a </w:t>
-      </w:r>
-      <w:proofErr w:type="spellStart"/>
-      <w:r>
-        <w:rPr>
-          <w:lang w:val="en-US"/>
-        </w:rPr>
-        <w:t>subcollection</w:t>
-      </w:r>
-      <w:proofErr w:type="spellEnd"/>
-      <w:r>
-        <w:rPr>
-          <w:lang w:val="en-US"/>
-        </w:rPr>
-        <w:t xml:space="preserve"> starting with the name of the docx file being processed and suffixed </w:t>
-      </w:r>
-      <w:proofErr w:type="gramStart"/>
-      <w:r>
-        <w:rPr>
-          <w:lang w:val="en-US"/>
-        </w:rPr>
-        <w:t xml:space="preserve">with </w:t>
+        <w:t xml:space="preserve">, images are copied into a subcollection starting with the name of the docx file being processed and suffixed with </w:t>
       </w:r>
       <w:r>
         <w:rPr>
@@ -2480,7 +2416,6 @@
         </w:rPr>
         <w:t>.media</w:t>
       </w:r>
-      <w:proofErr w:type="gramEnd"/>
       <w:r>
         <w:rPr>
           <w:lang w:val="en-US"/>
@@ -2499,8 +2434,8 @@
 </file>
 
 <file path=word/comments.xml><?xml version="1.0" encoding="utf-8"?>
-<w:comments xmlns:wpc="http://schemas.microsoft.com/office/word/2010/wordprocessingCanvas" xmlns:cx="http://schemas.microsoft.com/office/drawing/2014/chartex" xmlns:cx1="http://schemas.microsoft.com/office/drawing/2015/9/8/chartex" xmlns:cx2="http://schemas.microsoft.com/office/drawing/2015/10/21/chartex" xmlns:cx3="http://schemas.microsoft.com/office/drawing/2016/5/9/chartex" xmlns:cx4="http://schemas.microsoft.com/office/drawing/2016/5/10/chartex" xmlns:cx5="http://schemas.microsoft.com/office/drawing/2016/5/11/chartex" xmlns:cx6="http://schemas.microsoft.com/office/drawing/2016/5/12/chartex" xmlns:cx7="http://schemas.microsoft.com/office/drawing/2016/5/13/chartex" xmlns:cx8="http://schemas.microsoft.com/office/drawing/2016/5/14/chartex" xmlns:mc="http://schemas.openxmlformats.org/markup-compatibility/2006" xmlns:aink="http://schemas.microsoft.com/office/drawing/2016/ink" xmlns:am3d="http://schemas.microsoft.com/office/drawing/2017/model3d" xmlns:o="urn:schemas-microsoft-com:office:office" xmlns:r="http://schemas.openxmlformats.org/officeDocument/2006/relationships" xmlns:m="http://schemas.openxmlformats.org/officeDocument/2006/math" xmlns:v="urn:schemas-microsoft-com:vml" xmlns:wp14="http://schemas.microsoft.com/office/word/2010/wordprocessingDrawing" xmlns:wp="http://schemas.openxmlformats.org/drawingml/2006/wordprocessingDrawing" xmlns:w10="urn:schemas-microsoft-com:office:word" xmlns:w="http://schemas.openxmlformats.org/wordprocessingml/2006/main" xmlns:w14="http://schemas.microsoft.com/office/word/2010/wordml" xmlns:w15="http://schemas.microsoft.com/office/word/2012/wordml" xmlns:w16cid="http://schemas.microsoft.com/office/word/2016/wordml/cid" xmlns:w16se="http://schemas.microsoft.com/office/word/2015/wordml/symex" xmlns:wpg="http://schemas.microsoft.com/office/word/2010/wordprocessingGroup" xmlns:wpi="http://schemas.microsoft.com/office/word/2010/wordprocessingInk" xmlns:wne="http://schemas.microsoft.com/office/word/2006/wordml" xmlns:wps="http://schemas.microsoft.com/office/word/2010/wordprocessingShape" mc:Ignorable="w14 w15 w16se w16cid wp14">
-  <w:comment w:id="1" w:author="Wolfgang Meier" w:date="2020-01-02T16:42:00Z" w:initials="WM">
+<w:comments xmlns:wpc="http://schemas.microsoft.com/office/word/2010/wordprocessingCanvas" xmlns:cx="http://schemas.microsoft.com/office/drawing/2014/chartex" xmlns:cx1="http://schemas.microsoft.com/office/drawing/2015/9/8/chartex" xmlns:cx2="http://schemas.microsoft.com/office/drawing/2015/10/21/chartex" xmlns:cx3="http://schemas.microsoft.com/office/drawing/2016/5/9/chartex" xmlns:cx4="http://schemas.microsoft.com/office/drawing/2016/5/10/chartex" xmlns:cx5="http://schemas.microsoft.com/office/drawing/2016/5/11/chartex" xmlns:cx6="http://schemas.microsoft.com/office/drawing/2016/5/12/chartex" xmlns:cx7="http://schemas.microsoft.com/office/drawing/2016/5/13/chartex" xmlns:cx8="http://schemas.microsoft.com/office/drawing/2016/5/14/chartex" xmlns:mc="http://schemas.openxmlformats.org/markup-compatibility/2006" xmlns:aink="http://schemas.microsoft.com/office/drawing/2016/ink" xmlns:am3d="http://schemas.microsoft.com/office/drawing/2017/model3d" xmlns:o="urn:schemas-microsoft-com:office:office" xmlns:r="http://schemas.openxmlformats.org/officeDocument/2006/relationships" xmlns:m="http://schemas.openxmlformats.org/officeDocument/2006/math" xmlns:v="urn:schemas-microsoft-com:vml" xmlns:wp14="http://schemas.microsoft.com/office/word/2010/wordprocessingDrawing" xmlns:wp="http://schemas.openxmlformats.org/drawingml/2006/wordprocessingDrawing" xmlns:w10="urn:schemas-microsoft-com:office:word" xmlns:w="http://schemas.openxmlformats.org/wordprocessingml/2006/main" xmlns:w14="http://schemas.microsoft.com/office/word/2010/wordml" xmlns:w15="http://schemas.microsoft.com/office/word/2012/wordml" xmlns:w16cex="http://schemas.microsoft.com/office/word/2018/wordml/cex" xmlns:w16cid="http://schemas.microsoft.com/office/word/2016/wordml/cid" xmlns:w16="http://schemas.microsoft.com/office/word/2018/wordml" xmlns:w16se="http://schemas.microsoft.com/office/word/2015/wordml/symex" xmlns:wpg="http://schemas.microsoft.com/office/word/2010/wordprocessingGroup" xmlns:wpi="http://schemas.microsoft.com/office/word/2010/wordprocessingInk" xmlns:wne="http://schemas.microsoft.com/office/word/2006/wordml" xmlns:wps="http://schemas.microsoft.com/office/word/2010/wordprocessingShape" mc:Ignorable="w14 w15 w16se w16cid w16 w16cex wp14">
+  <w:comment w:id="0" w:author="Wolfgang Meier" w:date="2020-01-02T16:42:00Z" w:initials="WM">
     <w:p>
       <w:pPr>
         <w:pStyle w:val="Kommentartext"/>
@@ -2562,7 +2497,7 @@
       </w:r>
     </w:p>
   </w:comment>
-  <w:comment w:id="2" w:author="Wolfgang Meier" w:date="2020-01-10T10:44:00Z" w:initials="WM">
+  <w:comment w:id="1" w:author="Wolfgang Meier" w:date="2020-01-10T10:44:00Z" w:initials="WM">
     <w:p>
       <w:pPr>
         <w:pStyle w:val="Kommentartext"/>
@@ -2602,19 +2537,11 @@
         <w:t>xml:id</w:t>
       </w:r>
       <w:proofErr w:type="spellEnd"/>
-      <w:proofErr w:type="gramStart"/>
       <w:r>
         <w:rPr>
           <w:rStyle w:val="teitag"/>
         </w:rPr>
-        <w:t>=”a</w:t>
-      </w:r>
-      <w:proofErr w:type="gramEnd"/>
-      <w:r>
-        <w:rPr>
-          <w:rStyle w:val="teitag"/>
-        </w:rPr>
-        <w:t>1” type=”note”</w:t>
+        <w:t>=”a1” type=”note”</w:t>
       </w:r>
       <w:r>
         <w:rPr>
@@ -2640,21 +2567,21 @@
 </file>
 
 <file path=word/commentsExtended.xml><?xml version="1.0" encoding="utf-8"?>
-<w15:commentsEx xmlns:wpc="http://schemas.microsoft.com/office/word/2010/wordprocessingCanvas" xmlns:cx="http://schemas.microsoft.com/office/drawing/2014/chartex" xmlns:cx1="http://schemas.microsoft.com/office/drawing/2015/9/8/chartex" xmlns:cx2="http://schemas.microsoft.com/office/drawing/2015/10/21/chartex" xmlns:cx3="http://schemas.microsoft.com/office/drawing/2016/5/9/chartex" xmlns:cx4="http://schemas.microsoft.com/office/drawing/2016/5/10/chartex" xmlns:cx5="http://schemas.microsoft.com/office/drawing/2016/5/11/chartex" xmlns:cx6="http://schemas.microsoft.com/office/drawing/2016/5/12/chartex" xmlns:cx7="http://schemas.microsoft.com/office/drawing/2016/5/13/chartex" xmlns:cx8="http://schemas.microsoft.com/office/drawing/2016/5/14/chartex" xmlns:mc="http://schemas.openxmlformats.org/markup-compatibility/2006" xmlns:aink="http://schemas.microsoft.com/office/drawing/2016/ink" xmlns:am3d="http://schemas.microsoft.com/office/drawing/2017/model3d" xmlns:o="urn:schemas-microsoft-com:office:office" xmlns:r="http://schemas.openxmlformats.org/officeDocument/2006/relationships" xmlns:m="http://schemas.openxmlformats.org/officeDocument/2006/math" xmlns:v="urn:schemas-microsoft-com:vml" xmlns:wp14="http://schemas.microsoft.com/office/word/2010/wordprocessingDrawing" xmlns:wp="http://schemas.openxmlformats.org/drawingml/2006/wordprocessingDrawing" xmlns:w10="urn:schemas-microsoft-com:office:word" xmlns:w="http://schemas.openxmlformats.org/wordprocessingml/2006/main" xmlns:w14="http://schemas.microsoft.com/office/word/2010/wordml" xmlns:w15="http://schemas.microsoft.com/office/word/2012/wordml" xmlns:w16cid="http://schemas.microsoft.com/office/word/2016/wordml/cid" xmlns:w16se="http://schemas.microsoft.com/office/word/2015/wordml/symex" xmlns:wpg="http://schemas.microsoft.com/office/word/2010/wordprocessingGroup" xmlns:wpi="http://schemas.microsoft.com/office/word/2010/wordprocessingInk" xmlns:wne="http://schemas.microsoft.com/office/word/2006/wordml" xmlns:wps="http://schemas.microsoft.com/office/word/2010/wordprocessingShape" mc:Ignorable="w14 w15 w16se w16cid wp14">
+<w15:commentsEx xmlns:wpc="http://schemas.microsoft.com/office/word/2010/wordprocessingCanvas" xmlns:cx="http://schemas.microsoft.com/office/drawing/2014/chartex" xmlns:cx1="http://schemas.microsoft.com/office/drawing/2015/9/8/chartex" xmlns:cx2="http://schemas.microsoft.com/office/drawing/2015/10/21/chartex" xmlns:cx3="http://schemas.microsoft.com/office/drawing/2016/5/9/chartex" xmlns:cx4="http://schemas.microsoft.com/office/drawing/2016/5/10/chartex" xmlns:cx5="http://schemas.microsoft.com/office/drawing/2016/5/11/chartex" xmlns:cx6="http://schemas.microsoft.com/office/drawing/2016/5/12/chartex" xmlns:cx7="http://schemas.microsoft.com/office/drawing/2016/5/13/chartex" xmlns:cx8="http://schemas.microsoft.com/office/drawing/2016/5/14/chartex" xmlns:mc="http://schemas.openxmlformats.org/markup-compatibility/2006" xmlns:aink="http://schemas.microsoft.com/office/drawing/2016/ink" xmlns:am3d="http://schemas.microsoft.com/office/drawing/2017/model3d" xmlns:o="urn:schemas-microsoft-com:office:office" xmlns:r="http://schemas.openxmlformats.org/officeDocument/2006/relationships" xmlns:m="http://schemas.openxmlformats.org/officeDocument/2006/math" xmlns:v="urn:schemas-microsoft-com:vml" xmlns:wp14="http://schemas.microsoft.com/office/word/2010/wordprocessingDrawing" xmlns:wp="http://schemas.openxmlformats.org/drawingml/2006/wordprocessingDrawing" xmlns:w10="urn:schemas-microsoft-com:office:word" xmlns:w="http://schemas.openxmlformats.org/wordprocessingml/2006/main" xmlns:w14="http://schemas.microsoft.com/office/word/2010/wordml" xmlns:w15="http://schemas.microsoft.com/office/word/2012/wordml" xmlns:w16cex="http://schemas.microsoft.com/office/word/2018/wordml/cex" xmlns:w16cid="http://schemas.microsoft.com/office/word/2016/wordml/cid" xmlns:w16="http://schemas.microsoft.com/office/word/2018/wordml" xmlns:w16se="http://schemas.microsoft.com/office/word/2015/wordml/symex" xmlns:wpg="http://schemas.microsoft.com/office/word/2010/wordprocessingGroup" xmlns:wpi="http://schemas.microsoft.com/office/word/2010/wordprocessingInk" xmlns:wne="http://schemas.microsoft.com/office/word/2006/wordml" xmlns:wps="http://schemas.microsoft.com/office/word/2010/wordprocessingShape" mc:Ignorable="w14 w15 w16se w16cid w16 w16cex wp14">
   <w15:commentEx w15:paraId="5269D42A" w15:done="0"/>
   <w15:commentEx w15:paraId="0053EAE0" w15:done="0"/>
 </w15:commentsEx>
 </file>
 
 <file path=word/commentsIds.xml><?xml version="1.0" encoding="utf-8"?>
-<w16cid:commentsIds xmlns:wpc="http://schemas.microsoft.com/office/word/2010/wordprocessingCanvas" xmlns:cx="http://schemas.microsoft.com/office/drawing/2014/chartex" xmlns:cx1="http://schemas.microsoft.com/office/drawing/2015/9/8/chartex" xmlns:cx2="http://schemas.microsoft.com/office/drawing/2015/10/21/chartex" xmlns:cx3="http://schemas.microsoft.com/office/drawing/2016/5/9/chartex" xmlns:cx4="http://schemas.microsoft.com/office/drawing/2016/5/10/chartex" xmlns:cx5="http://schemas.microsoft.com/office/drawing/2016/5/11/chartex" xmlns:cx6="http://schemas.microsoft.com/office/drawing/2016/5/12/chartex" xmlns:cx7="http://schemas.microsoft.com/office/drawing/2016/5/13/chartex" xmlns:cx8="http://schemas.microsoft.com/office/drawing/2016/5/14/chartex" xmlns:mc="http://schemas.openxmlformats.org/markup-compatibility/2006" xmlns:aink="http://schemas.microsoft.com/office/drawing/2016/ink" xmlns:am3d="http://schemas.microsoft.com/office/drawing/2017/model3d" xmlns:o="urn:schemas-microsoft-com:office:office" xmlns:r="http://schemas.openxmlformats.org/officeDocument/2006/relationships" xmlns:m="http://schemas.openxmlformats.org/officeDocument/2006/math" xmlns:v="urn:schemas-microsoft-com:vml" xmlns:wp14="http://schemas.microsoft.com/office/word/2010/wordprocessingDrawing" xmlns:wp="http://schemas.openxmlformats.org/drawingml/2006/wordprocessingDrawing" xmlns:w10="urn:schemas-microsoft-com:office:word" xmlns:w="http://schemas.openxmlformats.org/wordprocessingml/2006/main" xmlns:w14="http://schemas.microsoft.com/office/word/2010/wordml" xmlns:w15="http://schemas.microsoft.com/office/word/2012/wordml" xmlns:w16cid="http://schemas.microsoft.com/office/word/2016/wordml/cid" xmlns:w16se="http://schemas.microsoft.com/office/word/2015/wordml/symex" xmlns:wpg="http://schemas.microsoft.com/office/word/2010/wordprocessingGroup" xmlns:wpi="http://schemas.microsoft.com/office/word/2010/wordprocessingInk" xmlns:wne="http://schemas.microsoft.com/office/word/2006/wordml" xmlns:wps="http://schemas.microsoft.com/office/word/2010/wordprocessingShape" mc:Ignorable="w14 w15 w16se w16cid wp14">
+<w16cid:commentsIds xmlns:wpc="http://schemas.microsoft.com/office/word/2010/wordprocessingCanvas" xmlns:cx="http://schemas.microsoft.com/office/drawing/2014/chartex" xmlns:cx1="http://schemas.microsoft.com/office/drawing/2015/9/8/chartex" xmlns:cx2="http://schemas.microsoft.com/office/drawing/2015/10/21/chartex" xmlns:cx3="http://schemas.microsoft.com/office/drawing/2016/5/9/chartex" xmlns:cx4="http://schemas.microsoft.com/office/drawing/2016/5/10/chartex" xmlns:cx5="http://schemas.microsoft.com/office/drawing/2016/5/11/chartex" xmlns:cx6="http://schemas.microsoft.com/office/drawing/2016/5/12/chartex" xmlns:cx7="http://schemas.microsoft.com/office/drawing/2016/5/13/chartex" xmlns:cx8="http://schemas.microsoft.com/office/drawing/2016/5/14/chartex" xmlns:mc="http://schemas.openxmlformats.org/markup-compatibility/2006" xmlns:aink="http://schemas.microsoft.com/office/drawing/2016/ink" xmlns:am3d="http://schemas.microsoft.com/office/drawing/2017/model3d" xmlns:o="urn:schemas-microsoft-com:office:office" xmlns:r="http://schemas.openxmlformats.org/officeDocument/2006/relationships" xmlns:m="http://schemas.openxmlformats.org/officeDocument/2006/math" xmlns:v="urn:schemas-microsoft-com:vml" xmlns:wp14="http://schemas.microsoft.com/office/word/2010/wordprocessingDrawing" xmlns:wp="http://schemas.openxmlformats.org/drawingml/2006/wordprocessingDrawing" xmlns:w10="urn:schemas-microsoft-com:office:word" xmlns:w="http://schemas.openxmlformats.org/wordprocessingml/2006/main" xmlns:w14="http://schemas.microsoft.com/office/word/2010/wordml" xmlns:w15="http://schemas.microsoft.com/office/word/2012/wordml" xmlns:w16cex="http://schemas.microsoft.com/office/word/2018/wordml/cex" xmlns:w16cid="http://schemas.microsoft.com/office/word/2016/wordml/cid" xmlns:w16="http://schemas.microsoft.com/office/word/2018/wordml" xmlns:w16se="http://schemas.microsoft.com/office/word/2015/wordml/symex" xmlns:wpg="http://schemas.microsoft.com/office/word/2010/wordprocessingGroup" xmlns:wpi="http://schemas.microsoft.com/office/word/2010/wordprocessingInk" xmlns:wne="http://schemas.microsoft.com/office/word/2006/wordml" xmlns:wps="http://schemas.microsoft.com/office/word/2010/wordprocessingShape" mc:Ignorable="w14 w15 w16se w16cid w16 w16cex wp14">
   <w16cid:commentId w16cid:paraId="5269D42A" w16cid:durableId="21B89C0D"/>
   <w16cid:commentId w16cid:paraId="0053EAE0" w16cid:durableId="21C2D401"/>
 </w16cid:commentsIds>
 </file>
 
 <file path=word/endnotes.xml><?xml version="1.0" encoding="utf-8"?>
-<w:endnotes xmlns:wpc="http://schemas.microsoft.com/office/word/2010/wordprocessingCanvas" xmlns:cx="http://schemas.microsoft.com/office/drawing/2014/chartex" xmlns:cx1="http://schemas.microsoft.com/office/drawing/2015/9/8/chartex" xmlns:cx2="http://schemas.microsoft.com/office/drawing/2015/10/21/chartex" xmlns:cx3="http://schemas.microsoft.com/office/drawing/2016/5/9/chartex" xmlns:cx4="http://schemas.microsoft.com/office/drawing/2016/5/10/chartex" xmlns:cx5="http://schemas.microsoft.com/office/drawing/2016/5/11/chartex" xmlns:cx6="http://schemas.microsoft.com/office/drawing/2016/5/12/chartex" xmlns:cx7="http://schemas.microsoft.com/office/drawing/2016/5/13/chartex" xmlns:cx8="http://schemas.microsoft.com/office/drawing/2016/5/14/chartex" xmlns:mc="http://schemas.openxmlformats.org/markup-compatibility/2006" xmlns:aink="http://schemas.microsoft.com/office/drawing/2016/ink" xmlns:am3d="http://schemas.microsoft.com/office/drawing/2017/model3d" xmlns:o="urn:schemas-microsoft-com:office:office" xmlns:r="http://schemas.openxmlformats.org/officeDocument/2006/relationships" xmlns:m="http://schemas.openxmlformats.org/officeDocument/2006/math" xmlns:v="urn:schemas-microsoft-com:vml" xmlns:wp14="http://schemas.microsoft.com/office/word/2010/wordprocessingDrawing" xmlns:wp="http://schemas.openxmlformats.org/drawingml/2006/wordprocessingDrawing" xmlns:w10="urn:schemas-microsoft-com:office:word" xmlns:w="http://schemas.openxmlformats.org/wordprocessingml/2006/main" xmlns:w14="http://schemas.microsoft.com/office/word/2010/wordml" xmlns:w15="http://schemas.microsoft.com/office/word/2012/wordml" xmlns:w16cid="http://schemas.microsoft.com/office/word/2016/wordml/cid" xmlns:w16se="http://schemas.microsoft.com/office/word/2015/wordml/symex" xmlns:wpg="http://schemas.microsoft.com/office/word/2010/wordprocessingGroup" xmlns:wpi="http://schemas.microsoft.com/office/word/2010/wordprocessingInk" xmlns:wne="http://schemas.microsoft.com/office/word/2006/wordml" xmlns:wps="http://schemas.microsoft.com/office/word/2010/wordprocessingShape" mc:Ignorable="w14 w15 w16se w16cid wp14">
+<w:endnotes xmlns:wpc="http://schemas.microsoft.com/office/word/2010/wordprocessingCanvas" xmlns:cx="http://schemas.microsoft.com/office/drawing/2014/chartex" xmlns:cx1="http://schemas.microsoft.com/office/drawing/2015/9/8/chartex" xmlns:cx2="http://schemas.microsoft.com/office/drawing/2015/10/21/chartex" xmlns:cx3="http://schemas.microsoft.com/office/drawing/2016/5/9/chartex" xmlns:cx4="http://schemas.microsoft.com/office/drawing/2016/5/10/chartex" xmlns:cx5="http://schemas.microsoft.com/office/drawing/2016/5/11/chartex" xmlns:cx6="http://schemas.microsoft.com/office/drawing/2016/5/12/chartex" xmlns:cx7="http://schemas.microsoft.com/office/drawing/2016/5/13/chartex" xmlns:cx8="http://schemas.microsoft.com/office/drawing/2016/5/14/chartex" xmlns:mc="http://schemas.openxmlformats.org/markup-compatibility/2006" xmlns:aink="http://schemas.microsoft.com/office/drawing/2016/ink" xmlns:am3d="http://schemas.microsoft.com/office/drawing/2017/model3d" xmlns:o="urn:schemas-microsoft-com:office:office" xmlns:r="http://schemas.openxmlformats.org/officeDocument/2006/relationships" xmlns:m="http://schemas.openxmlformats.org/officeDocument/2006/math" xmlns:v="urn:schemas-microsoft-com:vml" xmlns:wp14="http://schemas.microsoft.com/office/word/2010/wordprocessingDrawing" xmlns:wp="http://schemas.openxmlformats.org/drawingml/2006/wordprocessingDrawing" xmlns:w10="urn:schemas-microsoft-com:office:word" xmlns:w="http://schemas.openxmlformats.org/wordprocessingml/2006/main" xmlns:w14="http://schemas.microsoft.com/office/word/2010/wordml" xmlns:w15="http://schemas.microsoft.com/office/word/2012/wordml" xmlns:w16cex="http://schemas.microsoft.com/office/word/2018/wordml/cex" xmlns:w16cid="http://schemas.microsoft.com/office/word/2016/wordml/cid" xmlns:w16="http://schemas.microsoft.com/office/word/2018/wordml" xmlns:w16se="http://schemas.microsoft.com/office/word/2015/wordml/symex" xmlns:wpg="http://schemas.microsoft.com/office/word/2010/wordprocessingGroup" xmlns:wpi="http://schemas.microsoft.com/office/word/2010/wordprocessingInk" xmlns:wne="http://schemas.microsoft.com/office/word/2006/wordml" xmlns:wps="http://schemas.microsoft.com/office/word/2010/wordprocessingShape" mc:Ignorable="w14 w15 w16se w16cid w16 w16cex wp14">
   <w:endnote w:type="separator" w:id="-1">
     <w:p>
       <w:pPr>
@@ -2679,7 +2606,7 @@
 </file>
 
 <file path=word/footnotes.xml><?xml version="1.0" encoding="utf-8"?>
-<w:footnotes xmlns:wpc="http://schemas.microsoft.com/office/word/2010/wordprocessingCanvas" xmlns:cx="http://schemas.microsoft.com/office/drawing/2014/chartex" xmlns:cx1="http://schemas.microsoft.com/office/drawing/2015/9/8/chartex" xmlns:cx2="http://schemas.microsoft.com/office/drawing/2015/10/21/chartex" xmlns:cx3="http://schemas.microsoft.com/office/drawing/2016/5/9/chartex" xmlns:cx4="http://schemas.microsoft.com/office/drawing/2016/5/10/chartex" xmlns:cx5="http://schemas.microsoft.com/office/drawing/2016/5/11/chartex" xmlns:cx6="http://schemas.microsoft.com/office/drawing/2016/5/12/chartex" xmlns:cx7="http://schemas.microsoft.com/office/drawing/2016/5/13/chartex" xmlns:cx8="http://schemas.microsoft.com/office/drawing/2016/5/14/chartex" xmlns:mc="http://schemas.openxmlformats.org/markup-compatibility/2006" xmlns:aink="http://schemas.microsoft.com/office/drawing/2016/ink" xmlns:am3d="http://schemas.microsoft.com/office/drawing/2017/model3d" xmlns:o="urn:schemas-microsoft-com:office:office" xmlns:r="http://schemas.openxmlformats.org/officeDocument/2006/relationships" xmlns:m="http://schemas.openxmlformats.org/officeDocument/2006/math" xmlns:v="urn:schemas-microsoft-com:vml" xmlns:wp14="http://schemas.microsoft.com/office/word/2010/wordprocessingDrawing" xmlns:wp="http://schemas.openxmlformats.org/drawingml/2006/wordprocessingDrawing" xmlns:w10="urn:schemas-microsoft-com:office:word" xmlns:w="http://schemas.openxmlformats.org/wordprocessingml/2006/main" xmlns:w14="http://schemas.microsoft.com/office/word/2010/wordml" xmlns:w15="http://schemas.microsoft.com/office/word/2012/wordml" xmlns:w16cid="http://schemas.microsoft.com/office/word/2016/wordml/cid" xmlns:w16se="http://schemas.microsoft.com/office/word/2015/wordml/symex" xmlns:wpg="http://schemas.microsoft.com/office/word/2010/wordprocessingGroup" xmlns:wpi="http://schemas.microsoft.com/office/word/2010/wordprocessingInk" xmlns:wne="http://schemas.microsoft.com/office/word/2006/wordml" xmlns:wps="http://schemas.microsoft.com/office/word/2010/wordprocessingShape" mc:Ignorable="w14 w15 w16se w16cid wp14">
+<w:footnotes xmlns:wpc="http://schemas.microsoft.com/office/word/2010/wordprocessingCanvas" xmlns:cx="http://schemas.microsoft.com/office/drawing/2014/chartex" xmlns:cx1="http://schemas.microsoft.com/office/drawing/2015/9/8/chartex" xmlns:cx2="http://schemas.microsoft.com/office/drawing/2015/10/21/chartex" xmlns:cx3="http://schemas.microsoft.com/office/drawing/2016/5/9/chartex" xmlns:cx4="http://schemas.microsoft.com/office/drawing/2016/5/10/chartex" xmlns:cx5="http://schemas.microsoft.com/office/drawing/2016/5/11/chartex" xmlns:cx6="http://schemas.microsoft.com/office/drawing/2016/5/12/chartex" xmlns:cx7="http://schemas.microsoft.com/office/drawing/2016/5/13/chartex" xmlns:cx8="http://schemas.microsoft.com/office/drawing/2016/5/14/chartex" xmlns:mc="http://schemas.openxmlformats.org/markup-compatibility/2006" xmlns:aink="http://schemas.microsoft.com/office/drawing/2016/ink" xmlns:am3d="http://schemas.microsoft.com/office/drawing/2017/model3d" xmlns:o="urn:schemas-microsoft-com:office:office" xmlns:r="http://schemas.openxmlformats.org/officeDocument/2006/relationships" xmlns:m="http://schemas.openxmlformats.org/officeDocument/2006/math" xmlns:v="urn:schemas-microsoft-com:vml" xmlns:wp14="http://schemas.microsoft.com/office/word/2010/wordprocessingDrawing" xmlns:wp="http://schemas.openxmlformats.org/drawingml/2006/wordprocessingDrawing" xmlns:w10="urn:schemas-microsoft-com:office:word" xmlns:w="http://schemas.openxmlformats.org/wordprocessingml/2006/main" xmlns:w14="http://schemas.microsoft.com/office/word/2010/wordml" xmlns:w15="http://schemas.microsoft.com/office/word/2012/wordml" xmlns:w16cex="http://schemas.microsoft.com/office/word/2018/wordml/cex" xmlns:w16cid="http://schemas.microsoft.com/office/word/2016/wordml/cid" xmlns:w16="http://schemas.microsoft.com/office/word/2018/wordml" xmlns:w16se="http://schemas.microsoft.com/office/word/2015/wordml/symex" xmlns:wpg="http://schemas.microsoft.com/office/word/2010/wordprocessingGroup" xmlns:wpi="http://schemas.microsoft.com/office/word/2010/wordprocessingInk" xmlns:wne="http://schemas.microsoft.com/office/word/2006/wordml" xmlns:wps="http://schemas.microsoft.com/office/word/2010/wordprocessingShape" mc:Ignorable="w14 w15 w16se w16cid w16 w16cex wp14">
   <w:footnote w:type="separator" w:id="-1">
     <w:p>
       <w:pPr>
@@ -2870,32 +2797,15 @@
         </w:rPr>
         <w:t xml:space="preserve"> with a </w:t>
       </w:r>
-      <w:r>
-        <w:fldChar w:fldCharType="begin"/>
-      </w:r>
-      <w:r>
-        <w:rPr>
-          <w:lang w:val="en-US"/>
-        </w:rPr>
-        <w:instrText xml:space="preserve"> HYPERLINK \l "target1" </w:instrText>
-      </w:r>
-      <w:r>
-        <w:fldChar w:fldCharType="separate"/>
-      </w:r>
-      <w:r>
-        <w:rPr>
-          <w:rStyle w:val="Hyperlink"/>
-          <w:lang w:val="en-US"/>
-        </w:rPr>
-        <w:t>link</w:t>
-      </w:r>
-      <w:r>
-        <w:rPr>
-          <w:rStyle w:val="Hyperlink"/>
-          <w:lang w:val="en-US"/>
-        </w:rPr>
-        <w:fldChar w:fldCharType="end"/>
-      </w:r>
+      <w:hyperlink w:anchor="target1" w:history="1">
+        <w:r>
+          <w:rPr>
+            <w:rStyle w:val="Hyperlink"/>
+            <w:lang w:val="en-US"/>
+          </w:rPr>
+          <w:t>link</w:t>
+        </w:r>
+      </w:hyperlink>
       <w:r>
         <w:rPr>
           <w:lang w:val="en-US"/>
@@ -2908,11 +2818,11 @@
 </file>
 
 <file path=word/numbering.xml><?xml version="1.0" encoding="utf-8"?>
-<w:numbering xmlns:wpc="http://schemas.microsoft.com/office/word/2010/wordprocessingCanvas" xmlns:cx="http://schemas.microsoft.com/office/drawing/2014/chartex" xmlns:cx1="http://schemas.microsoft.com/office/drawing/2015/9/8/chartex" xmlns:cx2="http://schemas.microsoft.com/office/drawing/2015/10/21/chartex" xmlns:cx3="http://schemas.microsoft.com/office/drawing/2016/5/9/chartex" xmlns:cx4="http://schemas.microsoft.com/office/drawing/2016/5/10/chartex" xmlns:cx5="http://schemas.microsoft.com/office/drawing/2016/5/11/chartex" xmlns:cx6="http://schemas.microsoft.com/office/drawing/2016/5/12/chartex" xmlns:cx7="http://schemas.microsoft.com/office/drawing/2016/5/13/chartex" xmlns:cx8="http://schemas.microsoft.com/office/drawing/2016/5/14/chartex" xmlns:mc="http://schemas.openxmlformats.org/markup-compatibility/2006" xmlns:aink="http://schemas.microsoft.com/office/drawing/2016/ink" xmlns:am3d="http://schemas.microsoft.com/office/drawing/2017/model3d" xmlns:o="urn:schemas-microsoft-com:office:office" xmlns:r="http://schemas.openxmlformats.org/officeDocument/2006/relationships" xmlns:m="http://schemas.openxmlformats.org/officeDocument/2006/math" xmlns:v="urn:schemas-microsoft-com:vml" xmlns:wp14="http://schemas.microsoft.com/office/word/2010/wordprocessingDrawing" xmlns:wp="http://schemas.openxmlformats.org/drawingml/2006/wordprocessingDrawing" xmlns:w10="urn:schemas-microsoft-com:office:word" xmlns:w="http://schemas.openxmlformats.org/wordprocessingml/2006/main" xmlns:w14="http://schemas.microsoft.com/office/word/2010/wordml" xmlns:w15="http://schemas.microsoft.com/office/word/2012/wordml" xmlns:w16cid="http://schemas.microsoft.com/office/word/2016/wordml/cid" xmlns:w16se="http://schemas.microsoft.com/office/word/2015/wordml/symex" xmlns:wpg="http://schemas.microsoft.com/office/word/2010/wordprocessingGroup" xmlns:wpi="http://schemas.microsoft.com/office/word/2010/wordprocessingInk" xmlns:wne="http://schemas.microsoft.com/office/word/2006/wordml" xmlns:wps="http://schemas.microsoft.com/office/word/2010/wordprocessingShape" mc:Ignorable="w14 w15 w16se w16cid wp14">
+<w:numbering xmlns:wpc="http://schemas.microsoft.com/office/word/2010/wordprocessingCanvas" xmlns:cx="http://schemas.microsoft.com/office/drawing/2014/chartex" xmlns:cx1="http://schemas.microsoft.com/office/drawing/2015/9/8/chartex" xmlns:cx2="http://schemas.microsoft.com/office/drawing/2015/10/21/chartex" xmlns:cx3="http://schemas.microsoft.com/office/drawing/2016/5/9/chartex" xmlns:cx4="http://schemas.microsoft.com/office/drawing/2016/5/10/chartex" xmlns:cx5="http://schemas.microsoft.com/office/drawing/2016/5/11/chartex" xmlns:cx6="http://schemas.microsoft.com/office/drawing/2016/5/12/chartex" xmlns:cx7="http://schemas.microsoft.com/office/drawing/2016/5/13/chartex" xmlns:cx8="http://schemas.microsoft.com/office/drawing/2016/5/14/chartex" xmlns:mc="http://schemas.openxmlformats.org/markup-compatibility/2006" xmlns:aink="http://schemas.microsoft.com/office/drawing/2016/ink" xmlns:am3d="http://schemas.microsoft.com/office/drawing/2017/model3d" xmlns:o="urn:schemas-microsoft-com:office:office" xmlns:r="http://schemas.openxmlformats.org/officeDocument/2006/relationships" xmlns:m="http://schemas.openxmlformats.org/officeDocument/2006/math" xmlns:v="urn:schemas-microsoft-com:vml" xmlns:wp14="http://schemas.microsoft.com/office/word/2010/wordprocessingDrawing" xmlns:wp="http://schemas.openxmlformats.org/drawingml/2006/wordprocessingDrawing" xmlns:w10="urn:schemas-microsoft-com:office:word" xmlns:w="http://schemas.openxmlformats.org/wordprocessingml/2006/main" xmlns:w14="http://schemas.microsoft.com/office/word/2010/wordml" xmlns:w15="http://schemas.microsoft.com/office/word/2012/wordml" xmlns:w16cex="http://schemas.microsoft.com/office/word/2018/wordml/cex" xmlns:w16cid="http://schemas.microsoft.com/office/word/2016/wordml/cid" xmlns:w16="http://schemas.microsoft.com/office/word/2018/wordml" xmlns:w16se="http://schemas.microsoft.com/office/word/2015/wordml/symex" xmlns:wpg="http://schemas.microsoft.com/office/word/2010/wordprocessingGroup" xmlns:wpi="http://schemas.microsoft.com/office/word/2010/wordprocessingInk" xmlns:wne="http://schemas.microsoft.com/office/word/2006/wordml" xmlns:wps="http://schemas.microsoft.com/office/word/2010/wordprocessingShape" mc:Ignorable="w14 w15 w16se w16cid w16 w16cex wp14">
   <w:abstractNum w:abstractNumId="0" w15:restartNumberingAfterBreak="0">
     <w:nsid w:val="FFFFFF7C"/>
     <w:multiLevelType w:val="singleLevel"/>
-    <w:tmpl w:val="F3780A00"/>
+    <w:tmpl w:val="6A466920"/>
     <w:lvl w:ilvl="0">
       <w:start w:val="1"/>
       <w:numFmt w:val="decimal"/>
@@ -2929,7 +2839,7 @@
   <w:abstractNum w:abstractNumId="1" w15:restartNumberingAfterBreak="0">
     <w:nsid w:val="FFFFFF7D"/>
     <w:multiLevelType w:val="singleLevel"/>
-    <w:tmpl w:val="F36AE2EC"/>
+    <w:tmpl w:val="4E78C0E6"/>
     <w:lvl w:ilvl="0">
       <w:start w:val="1"/>
       <w:numFmt w:val="decimal"/>
@@ -2946,7 +2856,7 @@
   <w:abstractNum w:abstractNumId="2" w15:restartNumberingAfterBreak="0">
     <w:nsid w:val="FFFFFF7E"/>
     <w:multiLevelType w:val="singleLevel"/>
-    <w:tmpl w:val="26FC1320"/>
+    <w:tmpl w:val="D25ED830"/>
     <w:lvl w:ilvl="0">
       <w:start w:val="1"/>
       <w:numFmt w:val="decimal"/>
@@ -2963,7 +2873,7 @@
   <w:abstractNum w:abstractNumId="3" w15:restartNumberingAfterBreak="0">
     <w:nsid w:val="FFFFFF7F"/>
     <w:multiLevelType w:val="singleLevel"/>
-    <w:tmpl w:val="07DE0B3E"/>
+    <w:tmpl w:val="3B82780C"/>
     <w:lvl w:ilvl="0">
       <w:start w:val="1"/>
       <w:numFmt w:val="decimal"/>
@@ -2980,7 +2890,7 @@
   <w:abstractNum w:abstractNumId="4" w15:restartNumberingAfterBreak="0">
     <w:nsid w:val="FFFFFF80"/>
     <w:multiLevelType w:val="singleLevel"/>
-    <w:tmpl w:val="9B9ACF1A"/>
+    <w:tmpl w:val="A9162F88"/>
     <w:lvl w:ilvl="0">
       <w:start w:val="1"/>
       <w:numFmt w:val="bullet"/>
@@ -3000,7 +2910,7 @@
   <w:abstractNum w:abstractNumId="5" w15:restartNumberingAfterBreak="0">
     <w:nsid w:val="FFFFFF81"/>
     <w:multiLevelType w:val="singleLevel"/>
-    <w:tmpl w:val="B34C0EC8"/>
+    <w:tmpl w:val="D3AAD428"/>
     <w:lvl w:ilvl="0">
       <w:start w:val="1"/>
       <w:numFmt w:val="bullet"/>
@@ -3020,7 +2930,7 @@
   <w:abstractNum w:abstractNumId="6" w15:restartNumberingAfterBreak="0">
     <w:nsid w:val="FFFFFF82"/>
     <w:multiLevelType w:val="singleLevel"/>
-    <w:tmpl w:val="70F4C8DE"/>
+    <w:tmpl w:val="BEF2DC56"/>
     <w:lvl w:ilvl="0">
       <w:start w:val="1"/>
       <w:numFmt w:val="bullet"/>
@@ -3040,7 +2950,7 @@
   <w:abstractNum w:abstractNumId="7" w15:restartNumberingAfterBreak="0">
     <w:nsid w:val="FFFFFF83"/>
     <w:multiLevelType w:val="singleLevel"/>
-    <w:tmpl w:val="90D25C48"/>
+    <w:tmpl w:val="767604AE"/>
     <w:lvl w:ilvl="0">
       <w:start w:val="1"/>
       <w:numFmt w:val="bullet"/>
@@ -3060,7 +2970,7 @@
   <w:abstractNum w:abstractNumId="8" w15:restartNumberingAfterBreak="0">
     <w:nsid w:val="FFFFFF88"/>
     <w:multiLevelType w:val="singleLevel"/>
-    <w:tmpl w:val="96666E5E"/>
+    <w:tmpl w:val="DB88808A"/>
     <w:lvl w:ilvl="0">
       <w:start w:val="1"/>
       <w:numFmt w:val="decimal"/>
@@ -3077,7 +2987,7 @@
   <w:abstractNum w:abstractNumId="9" w15:restartNumberingAfterBreak="0">
     <w:nsid w:val="FFFFFF89"/>
     <w:multiLevelType w:val="singleLevel"/>
-    <w:tmpl w:val="D21AF066"/>
+    <w:tmpl w:val="DFBCB17C"/>
     <w:lvl w:ilvl="0">
       <w:start w:val="1"/>
       <w:numFmt w:val="bullet"/>
@@ -3781,7 +3691,7 @@
 </file>
 
 <file path=word/people.xml><?xml version="1.0" encoding="utf-8"?>
-<w15:people xmlns:wpc="http://schemas.microsoft.com/office/word/2010/wordprocessingCanvas" xmlns:cx="http://schemas.microsoft.com/office/drawing/2014/chartex" xmlns:cx1="http://schemas.microsoft.com/office/drawing/2015/9/8/chartex" xmlns:cx2="http://schemas.microsoft.com/office/drawing/2015/10/21/chartex" xmlns:cx3="http://schemas.microsoft.com/office/drawing/2016/5/9/chartex" xmlns:cx4="http://schemas.microsoft.com/office/drawing/2016/5/10/chartex" xmlns:cx5="http://schemas.microsoft.com/office/drawing/2016/5/11/chartex" xmlns:cx6="http://schemas.microsoft.com/office/drawing/2016/5/12/chartex" xmlns:cx7="http://schemas.microsoft.com/office/drawing/2016/5/13/chartex" xmlns:cx8="http://schemas.microsoft.com/office/drawing/2016/5/14/chartex" xmlns:mc="http://schemas.openxmlformats.org/markup-compatibility/2006" xmlns:aink="http://schemas.microsoft.com/office/drawing/2016/ink" xmlns:am3d="http://schemas.microsoft.com/office/drawing/2017/model3d" xmlns:o="urn:schemas-microsoft-com:office:office" xmlns:r="http://schemas.openxmlformats.org/officeDocument/2006/relationships" xmlns:m="http://schemas.openxmlformats.org/officeDocument/2006/math" xmlns:v="urn:schemas-microsoft-com:vml" xmlns:wp14="http://schemas.microsoft.com/office/word/2010/wordprocessingDrawing" xmlns:wp="http://schemas.openxmlformats.org/drawingml/2006/wordprocessingDrawing" xmlns:w10="urn:schemas-microsoft-com:office:word" xmlns:w="http://schemas.openxmlformats.org/wordprocessingml/2006/main" xmlns:w14="http://schemas.microsoft.com/office/word/2010/wordml" xmlns:w15="http://schemas.microsoft.com/office/word/2012/wordml" xmlns:w16cid="http://schemas.microsoft.com/office/word/2016/wordml/cid" xmlns:w16se="http://schemas.microsoft.com/office/word/2015/wordml/symex" xmlns:wpg="http://schemas.microsoft.com/office/word/2010/wordprocessingGroup" xmlns:wpi="http://schemas.microsoft.com/office/word/2010/wordprocessingInk" xmlns:wne="http://schemas.microsoft.com/office/word/2006/wordml" xmlns:wps="http://schemas.microsoft.com/office/word/2010/wordprocessingShape" mc:Ignorable="w14 w15 w16se w16cid wp14">
+<w15:people xmlns:wpc="http://schemas.microsoft.com/office/word/2010/wordprocessingCanvas" xmlns:cx="http://schemas.microsoft.com/office/drawing/2014/chartex" xmlns:cx1="http://schemas.microsoft.com/office/drawing/2015/9/8/chartex" xmlns:cx2="http://schemas.microsoft.com/office/drawing/2015/10/21/chartex" xmlns:cx3="http://schemas.microsoft.com/office/drawing/2016/5/9/chartex" xmlns:cx4="http://schemas.microsoft.com/office/drawing/2016/5/10/chartex" xmlns:cx5="http://schemas.microsoft.com/office/drawing/2016/5/11/chartex" xmlns:cx6="http://schemas.microsoft.com/office/drawing/2016/5/12/chartex" xmlns:cx7="http://schemas.microsoft.com/office/drawing/2016/5/13/chartex" xmlns:cx8="http://schemas.microsoft.com/office/drawing/2016/5/14/chartex" xmlns:mc="http://schemas.openxmlformats.org/markup-compatibility/2006" xmlns:aink="http://schemas.microsoft.com/office/drawing/2016/ink" xmlns:am3d="http://schemas.microsoft.com/office/drawing/2017/model3d" xmlns:o="urn:schemas-microsoft-com:office:office" xmlns:r="http://schemas.openxmlformats.org/officeDocument/2006/relationships" xmlns:m="http://schemas.openxmlformats.org/officeDocument/2006/math" xmlns:v="urn:schemas-microsoft-com:vml" xmlns:wp14="http://schemas.microsoft.com/office/word/2010/wordprocessingDrawing" xmlns:wp="http://schemas.openxmlformats.org/drawingml/2006/wordprocessingDrawing" xmlns:w10="urn:schemas-microsoft-com:office:word" xmlns:w="http://schemas.openxmlformats.org/wordprocessingml/2006/main" xmlns:w14="http://schemas.microsoft.com/office/word/2010/wordml" xmlns:w15="http://schemas.microsoft.com/office/word/2012/wordml" xmlns:w16cex="http://schemas.microsoft.com/office/word/2018/wordml/cex" xmlns:w16cid="http://schemas.microsoft.com/office/word/2016/wordml/cid" xmlns:w16="http://schemas.microsoft.com/office/word/2018/wordml" xmlns:w16se="http://schemas.microsoft.com/office/word/2015/wordml/symex" xmlns:wpg="http://schemas.microsoft.com/office/word/2010/wordprocessingGroup" xmlns:wpi="http://schemas.microsoft.com/office/word/2010/wordprocessingInk" xmlns:wne="http://schemas.microsoft.com/office/word/2006/wordml" xmlns:wps="http://schemas.microsoft.com/office/word/2010/wordprocessingShape" mc:Ignorable="w14 w15 w16se w16cid w16 w16cex wp14">
   <w15:person w15:author="Wolfgang Meier">
     <w15:presenceInfo w15:providerId="Windows Live" w15:userId="59ce887fa7410d3b"/>
   </w15:person>
@@ -3789,7 +3699,7 @@
 </file>
 
 <file path=word/styles.xml><?xml version="1.0" encoding="utf-8"?>
-<w:styles xmlns:mc="http://schemas.openxmlformats.org/markup-compatibility/2006" xmlns:r="http://schemas.openxmlformats.org/officeDocument/2006/relationships" xmlns:w="http://schemas.openxmlformats.org/wordprocessingml/2006/main" xmlns:w14="http://schemas.microsoft.com/office/word/2010/wordml" xmlns:w15="http://schemas.microsoft.com/office/word/2012/wordml" xmlns:w16cid="http://schemas.microsoft.com/office/word/2016/wordml/cid" xmlns:w16se="http://schemas.microsoft.com/office/word/2015/wordml/symex" mc:Ignorable="w14 w15 w16se w16cid">
+<w:styles xmlns:mc="http://schemas.openxmlformats.org/markup-compatibility/2006" xmlns:r="http://schemas.openxmlformats.org/officeDocument/2006/relationships" xmlns:w="http://schemas.openxmlformats.org/wordprocessingml/2006/main" xmlns:w14="http://schemas.microsoft.com/office/word/2010/wordml" xmlns:w15="http://schemas.microsoft.com/office/word/2012/wordml" xmlns:w16cex="http://schemas.microsoft.com/office/word/2018/wordml/cex" xmlns:w16cid="http://schemas.microsoft.com/office/word/2016/wordml/cid" xmlns:w16="http://schemas.microsoft.com/office/word/2018/wordml" xmlns:w16se="http://schemas.microsoft.com/office/word/2015/wordml/symex" mc:Ignorable="w14 w15 w16se w16cid w16 w16cex">
   <w:docDefaults>
     <w:rPrDefault>
       <w:rPr>

</xml_diff>

<commit_message>
docx2tei: update provided sample document
</commit_message>
<xml_diff>
--- a/data/doc/test.docx
+++ b/data/doc/test.docx
@@ -266,6 +266,8 @@
           <w:lang w:val="en-US"/>
         </w:rPr>
       </w:pPr>
+      <w:bookmarkStart w:id="0" w:name="target1"/>
+      <w:bookmarkEnd w:id="0"/>
       <w:r>
         <w:rPr>
           <w:lang w:val="en-US"/>
@@ -356,12 +358,12 @@
         <w:rPr>
           <w:lang w:val="en-US"/>
         </w:rPr>
-        <w:t xml:space="preserve"> can be marked with a style „</w:t>
+        <w:t xml:space="preserve"> can be marked with a style </w:t>
       </w:r>
       <w:proofErr w:type="spellStart"/>
       <w:r>
         <w:rPr>
-          <w:lang w:val="en-US"/>
+          <w:rStyle w:val="teigi"/>
         </w:rPr>
         <w:t>tei:placeName</w:t>
       </w:r>
@@ -370,7 +372,7 @@
         <w:rPr>
           <w:lang w:val="en-US"/>
         </w:rPr>
-        <w:t>” and should be transformed accordingly</w:t>
+        <w:t xml:space="preserve"> and should be transformed accordingly</w:t>
       </w:r>
       <w:r>
         <w:rPr>
@@ -468,12 +470,12 @@
         <w:rPr>
           <w:lang w:val="en-US"/>
         </w:rPr>
-        <w:t xml:space="preserve"> by applying a style „</w:t>
+        <w:t xml:space="preserve"> by applying a style </w:t>
       </w:r>
       <w:proofErr w:type="spellStart"/>
       <w:r>
         <w:rPr>
-          <w:lang w:val="en-US"/>
+          <w:rStyle w:val="teigi"/>
         </w:rPr>
         <w:t>tei:supplied</w:t>
       </w:r>
@@ -482,7 +484,7 @@
         <w:rPr>
           <w:lang w:val="en-US"/>
         </w:rPr>
-        <w:t>“.</w:t>
+        <w:t>.</w:t>
       </w:r>
     </w:p>
     <w:p>
@@ -539,8 +541,48 @@
         <w:rPr>
           <w:lang w:val="en-US"/>
         </w:rPr>
-        <w:t xml:space="preserve">, you can write </w:t>
-      </w:r>
+        <w:t>, you can write</w:t>
+      </w:r>
+      <w:r>
+        <w:rPr>
+          <w:lang w:val="en-US"/>
+        </w:rPr>
+        <w:t xml:space="preserve"> </w:t>
+      </w:r>
+      <w:r>
+        <w:rPr>
+          <w:rStyle w:val="teicode"/>
+        </w:rPr>
+        <w:t>Frankfurt&lt;rend=</w:t>
+      </w:r>
+      <w:proofErr w:type="spellStart"/>
+      <w:r>
+        <w:rPr>
+          <w:rStyle w:val="teicode"/>
+        </w:rPr>
+        <w:t>smallcaps;ref</w:t>
+      </w:r>
+      <w:proofErr w:type="spellEnd"/>
+      <w:r>
+        <w:rPr>
+          <w:rStyle w:val="teicode"/>
+        </w:rPr>
+        <w:t>=Frankfurt am Main&gt;</w:t>
+      </w:r>
+      <w:r>
+        <w:rPr>
+          <w:lang w:val="en-US"/>
+        </w:rPr>
+        <w:t>, which would be rendered in the output as</w:t>
+      </w:r>
+      <w:r>
+        <w:rPr>
+          <w:lang w:val="en-US"/>
+        </w:rPr>
+        <w:t xml:space="preserve"> </w:t>
+      </w:r>
+      <w:bookmarkStart w:id="1" w:name="OLE_LINK4"/>
+      <w:bookmarkStart w:id="2" w:name="OLE_LINK5"/>
       <w:r>
         <w:rPr>
           <w:rStyle w:val="teiplaceName"/>
@@ -599,6 +641,8 @@
         </w:rPr>
         <w:t>&gt;</w:t>
       </w:r>
+      <w:bookmarkEnd w:id="1"/>
+      <w:bookmarkEnd w:id="2"/>
       <w:r>
         <w:rPr>
           <w:rStyle w:val="Funotenzeichen"/>
@@ -666,8 +710,42 @@
         <w:rPr>
           <w:lang w:val="en-US"/>
         </w:rPr>
-        <w:t xml:space="preserve">: </w:t>
-      </w:r>
+        <w:t xml:space="preserve"> </w:t>
+      </w:r>
+      <w:r>
+        <w:rPr>
+          <w:rStyle w:val="teicode"/>
+        </w:rPr>
+        <w:t xml:space="preserve">Friedrich </w:t>
+      </w:r>
+      <w:proofErr w:type="spellStart"/>
+      <w:r>
+        <w:rPr>
+          <w:rStyle w:val="teicode"/>
+        </w:rPr>
+        <w:t>Dürrenmatt</w:t>
+      </w:r>
+      <w:proofErr w:type="spellEnd"/>
+      <w:r>
+        <w:rPr>
+          <w:rStyle w:val="teicode"/>
+        </w:rPr>
+        <w:t>&lt;118527908&gt;</w:t>
+      </w:r>
+      <w:r>
+        <w:rPr>
+          <w:lang w:val="en-US"/>
+        </w:rPr>
+        <w:t>. In the output this should appear as:</w:t>
+      </w:r>
+      <w:r>
+        <w:rPr>
+          <w:lang w:val="en-US"/>
+        </w:rPr>
+        <w:t xml:space="preserve"> </w:t>
+      </w:r>
+      <w:bookmarkStart w:id="3" w:name="OLE_LINK6"/>
+      <w:bookmarkStart w:id="4" w:name="OLE_LINK7"/>
       <w:r>
         <w:rPr>
           <w:rStyle w:val="teipersName"/>
@@ -705,6 +783,8 @@
         </w:rPr>
         <w:t>&gt;</w:t>
       </w:r>
+      <w:bookmarkEnd w:id="3"/>
+      <w:bookmarkEnd w:id="4"/>
       <w:r>
         <w:rPr>
           <w:lang w:val="en-US"/>
@@ -1362,33 +1442,75 @@
         <w:rPr>
           <w:lang w:val="en-US"/>
         </w:rPr>
+        <w:t>You may also use endnotes</w:t>
+      </w:r>
+      <w:r>
+        <w:rPr>
+          <w:rStyle w:val="Endnotenzeichen"/>
+          <w:lang w:val="en-US"/>
+        </w:rPr>
+        <w:endnoteReference w:id="1"/>
+      </w:r>
+      <w:r>
+        <w:rPr>
+          <w:lang w:val="en-US"/>
+        </w:rPr>
+        <w:t xml:space="preserve">, though they will render as normal footnotes in web output by default – unless you define a different </w:t>
+      </w:r>
+      <w:proofErr w:type="spellStart"/>
+      <w:r>
+        <w:rPr>
+          <w:lang w:val="en-US"/>
+        </w:rPr>
+        <w:t>behaviour</w:t>
+      </w:r>
+      <w:proofErr w:type="spellEnd"/>
+      <w:r>
+        <w:rPr>
+          <w:lang w:val="en-US"/>
+        </w:rPr>
+        <w:t xml:space="preserve"> in the output ODD.</w:t>
+      </w:r>
+    </w:p>
+    <w:p>
+      <w:pPr>
+        <w:rPr>
+          <w:lang w:val="en-US"/>
+        </w:rPr>
+      </w:pPr>
+      <w:r>
+        <w:rPr>
+          <w:lang w:val="en-US"/>
+        </w:rPr>
         <w:t xml:space="preserve">Text-critical notes usually enclose a span of text: to encode them in Word, </w:t>
       </w:r>
-      <w:commentRangeStart w:id="0"/>
+      <w:commentRangeStart w:id="5"/>
       <w:r>
         <w:rPr>
           <w:lang w:val="en-US"/>
         </w:rPr>
         <w:t xml:space="preserve">we can </w:t>
       </w:r>
-      <w:r>
-        <w:rPr>
-          <w:rStyle w:val="teitag"/>
+      <w:proofErr w:type="spellStart"/>
+      <w:r>
+        <w:rPr>
+          <w:rStyle w:val="SchwacheHervorhebung"/>
         </w:rPr>
         <w:t>abuse</w:t>
       </w:r>
+      <w:proofErr w:type="spellEnd"/>
       <w:r>
         <w:rPr>
           <w:lang w:val="en-US"/>
         </w:rPr>
         <w:t xml:space="preserve"> comments</w:t>
       </w:r>
-      <w:commentRangeEnd w:id="0"/>
+      <w:commentRangeEnd w:id="5"/>
       <w:r>
         <w:rPr>
           <w:rStyle w:val="Kommentarzeichen"/>
         </w:rPr>
-        <w:commentReference w:id="0"/>
+        <w:commentReference w:id="5"/>
       </w:r>
       <w:r>
         <w:rPr>
@@ -1402,19 +1524,19 @@
         </w:rPr>
         <w:t xml:space="preserve"> Word comments insert a start and end marker, which can be </w:t>
       </w:r>
-      <w:commentRangeStart w:id="1"/>
+      <w:commentRangeStart w:id="6"/>
       <w:r>
         <w:rPr>
           <w:lang w:val="en-US"/>
         </w:rPr>
         <w:t>easily converted to TEI</w:t>
       </w:r>
-      <w:commentRangeEnd w:id="1"/>
+      <w:commentRangeEnd w:id="6"/>
       <w:r>
         <w:rPr>
           <w:rStyle w:val="Kommentarzeichen"/>
         </w:rPr>
-        <w:commentReference w:id="1"/>
+        <w:commentReference w:id="6"/>
       </w:r>
       <w:r>
         <w:rPr>
@@ -1535,6 +1657,7 @@
         <w:rPr>
           <w:lang w:val="en-US"/>
         </w:rPr>
+        <w:lastRenderedPageBreak/>
         <w:t xml:space="preserve">We can also have numbered lists, which are translated into a </w:t>
       </w:r>
       <w:r>
@@ -1583,7 +1706,6 @@
         <w:rPr>
           <w:lang w:val="en-US"/>
         </w:rPr>
-        <w:lastRenderedPageBreak/>
         <w:t>Second item in a numbered list</w:t>
       </w:r>
     </w:p>
@@ -2393,6 +2515,7 @@
         <w:rPr>
           <w:lang w:val="en-US"/>
         </w:rPr>
+        <w:lastRenderedPageBreak/>
         <w:t xml:space="preserve">Inside </w:t>
       </w:r>
       <w:proofErr w:type="spellStart"/>
@@ -2424,6 +2547,12 @@
       </w:r>
     </w:p>
     <w:sectPr>
+      <w:footnotePr>
+        <w:pos w:val="beneathText"/>
+      </w:footnotePr>
+      <w:endnotePr>
+        <w:numFmt w:val="decimal"/>
+      </w:endnotePr>
       <w:pgSz w:w="11906" w:h="16838"/>
       <w:pgMar w:top="1417" w:right="1417" w:bottom="1134" w:left="1417" w:header="708" w:footer="708" w:gutter="0"/>
       <w:cols w:space="708"/>
@@ -2435,7 +2564,7 @@
 
 <file path=word/comments.xml><?xml version="1.0" encoding="utf-8"?>
 <w:comments xmlns:wpc="http://schemas.microsoft.com/office/word/2010/wordprocessingCanvas" xmlns:cx="http://schemas.microsoft.com/office/drawing/2014/chartex" xmlns:cx1="http://schemas.microsoft.com/office/drawing/2015/9/8/chartex" xmlns:cx2="http://schemas.microsoft.com/office/drawing/2015/10/21/chartex" xmlns:cx3="http://schemas.microsoft.com/office/drawing/2016/5/9/chartex" xmlns:cx4="http://schemas.microsoft.com/office/drawing/2016/5/10/chartex" xmlns:cx5="http://schemas.microsoft.com/office/drawing/2016/5/11/chartex" xmlns:cx6="http://schemas.microsoft.com/office/drawing/2016/5/12/chartex" xmlns:cx7="http://schemas.microsoft.com/office/drawing/2016/5/13/chartex" xmlns:cx8="http://schemas.microsoft.com/office/drawing/2016/5/14/chartex" xmlns:mc="http://schemas.openxmlformats.org/markup-compatibility/2006" xmlns:aink="http://schemas.microsoft.com/office/drawing/2016/ink" xmlns:am3d="http://schemas.microsoft.com/office/drawing/2017/model3d" xmlns:o="urn:schemas-microsoft-com:office:office" xmlns:r="http://schemas.openxmlformats.org/officeDocument/2006/relationships" xmlns:m="http://schemas.openxmlformats.org/officeDocument/2006/math" xmlns:v="urn:schemas-microsoft-com:vml" xmlns:wp14="http://schemas.microsoft.com/office/word/2010/wordprocessingDrawing" xmlns:wp="http://schemas.openxmlformats.org/drawingml/2006/wordprocessingDrawing" xmlns:w10="urn:schemas-microsoft-com:office:word" xmlns:w="http://schemas.openxmlformats.org/wordprocessingml/2006/main" xmlns:w14="http://schemas.microsoft.com/office/word/2010/wordml" xmlns:w15="http://schemas.microsoft.com/office/word/2012/wordml" xmlns:w16cex="http://schemas.microsoft.com/office/word/2018/wordml/cex" xmlns:w16cid="http://schemas.microsoft.com/office/word/2016/wordml/cid" xmlns:w16="http://schemas.microsoft.com/office/word/2018/wordml" xmlns:w16se="http://schemas.microsoft.com/office/word/2015/wordml/symex" xmlns:wpg="http://schemas.microsoft.com/office/word/2010/wordprocessingGroup" xmlns:wpi="http://schemas.microsoft.com/office/word/2010/wordprocessingInk" xmlns:wne="http://schemas.microsoft.com/office/word/2006/wordml" xmlns:wps="http://schemas.microsoft.com/office/word/2010/wordprocessingShape" mc:Ignorable="w14 w15 w16se w16cid w16 w16cex wp14">
-  <w:comment w:id="0" w:author="Wolfgang Meier" w:date="2020-01-02T16:42:00Z" w:initials="WM">
+  <w:comment w:id="5" w:author="Wolfgang Meier" w:date="2020-01-02T16:42:00Z" w:initials="WM">
     <w:p>
       <w:pPr>
         <w:pStyle w:val="Kommentartext"/>
@@ -2497,7 +2626,7 @@
       </w:r>
     </w:p>
   </w:comment>
-  <w:comment w:id="1" w:author="Wolfgang Meier" w:date="2020-01-10T10:44:00Z" w:initials="WM">
+  <w:comment w:id="6" w:author="Wolfgang Meier" w:date="2020-01-10T10:44:00Z" w:initials="WM">
     <w:p>
       <w:pPr>
         <w:pStyle w:val="Kommentartext"/>
@@ -2602,6 +2731,49 @@
       </w:r>
     </w:p>
   </w:endnote>
+  <w:endnote w:id="1">
+    <w:p>
+      <w:pPr>
+        <w:pStyle w:val="Endnotentext"/>
+        <w:rPr>
+          <w:lang w:val="en-US"/>
+        </w:rPr>
+      </w:pPr>
+      <w:r>
+        <w:rPr>
+          <w:rStyle w:val="Endnotenzeichen"/>
+        </w:rPr>
+        <w:endnoteRef/>
+      </w:r>
+      <w:r>
+        <w:rPr>
+          <w:lang w:val="en-US"/>
+        </w:rPr>
+        <w:t xml:space="preserve"> This is an endnote containing a link</w:t>
+      </w:r>
+      <w:r>
+        <w:rPr>
+          <w:lang w:val="en-US"/>
+        </w:rPr>
+        <w:t xml:space="preserve"> to an </w:t>
+      </w:r>
+      <w:hyperlink r:id="rId1" w:history="1">
+        <w:r>
+          <w:rPr>
+            <w:rStyle w:val="Hyperlink"/>
+            <w:lang w:val="en-US"/>
+          </w:rPr>
+          <w:t>external website</w:t>
+        </w:r>
+      </w:hyperlink>
+      <w:r>
+        <w:rPr>
+          <w:lang w:val="en-US"/>
+        </w:rPr>
+        <w:t>.</w:t>
+      </w:r>
+    </w:p>
+  </w:endnote>
 </w:endnotes>
 </file>
 
@@ -2822,7 +2994,7 @@
   <w:abstractNum w:abstractNumId="0" w15:restartNumberingAfterBreak="0">
     <w:nsid w:val="FFFFFF7C"/>
     <w:multiLevelType w:val="singleLevel"/>
-    <w:tmpl w:val="6A466920"/>
+    <w:tmpl w:val="BD74A348"/>
     <w:lvl w:ilvl="0">
       <w:start w:val="1"/>
       <w:numFmt w:val="decimal"/>
@@ -2839,7 +3011,7 @@
   <w:abstractNum w:abstractNumId="1" w15:restartNumberingAfterBreak="0">
     <w:nsid w:val="FFFFFF7D"/>
     <w:multiLevelType w:val="singleLevel"/>
-    <w:tmpl w:val="4E78C0E6"/>
+    <w:tmpl w:val="6BC61A80"/>
     <w:lvl w:ilvl="0">
       <w:start w:val="1"/>
       <w:numFmt w:val="decimal"/>
@@ -2856,7 +3028,7 @@
   <w:abstractNum w:abstractNumId="2" w15:restartNumberingAfterBreak="0">
     <w:nsid w:val="FFFFFF7E"/>
     <w:multiLevelType w:val="singleLevel"/>
-    <w:tmpl w:val="D25ED830"/>
+    <w:tmpl w:val="F0442B68"/>
     <w:lvl w:ilvl="0">
       <w:start w:val="1"/>
       <w:numFmt w:val="decimal"/>
@@ -2873,7 +3045,7 @@
   <w:abstractNum w:abstractNumId="3" w15:restartNumberingAfterBreak="0">
     <w:nsid w:val="FFFFFF7F"/>
     <w:multiLevelType w:val="singleLevel"/>
-    <w:tmpl w:val="3B82780C"/>
+    <w:tmpl w:val="B79ED008"/>
     <w:lvl w:ilvl="0">
       <w:start w:val="1"/>
       <w:numFmt w:val="decimal"/>
@@ -2890,7 +3062,7 @@
   <w:abstractNum w:abstractNumId="4" w15:restartNumberingAfterBreak="0">
     <w:nsid w:val="FFFFFF80"/>
     <w:multiLevelType w:val="singleLevel"/>
-    <w:tmpl w:val="A9162F88"/>
+    <w:tmpl w:val="8758C3F2"/>
     <w:lvl w:ilvl="0">
       <w:start w:val="1"/>
       <w:numFmt w:val="bullet"/>
@@ -2910,7 +3082,7 @@
   <w:abstractNum w:abstractNumId="5" w15:restartNumberingAfterBreak="0">
     <w:nsid w:val="FFFFFF81"/>
     <w:multiLevelType w:val="singleLevel"/>
-    <w:tmpl w:val="D3AAD428"/>
+    <w:tmpl w:val="9D58B510"/>
     <w:lvl w:ilvl="0">
       <w:start w:val="1"/>
       <w:numFmt w:val="bullet"/>
@@ -2930,7 +3102,7 @@
   <w:abstractNum w:abstractNumId="6" w15:restartNumberingAfterBreak="0">
     <w:nsid w:val="FFFFFF82"/>
     <w:multiLevelType w:val="singleLevel"/>
-    <w:tmpl w:val="BEF2DC56"/>
+    <w:tmpl w:val="D4E6F29A"/>
     <w:lvl w:ilvl="0">
       <w:start w:val="1"/>
       <w:numFmt w:val="bullet"/>
@@ -2950,7 +3122,7 @@
   <w:abstractNum w:abstractNumId="7" w15:restartNumberingAfterBreak="0">
     <w:nsid w:val="FFFFFF83"/>
     <w:multiLevelType w:val="singleLevel"/>
-    <w:tmpl w:val="767604AE"/>
+    <w:tmpl w:val="AC282A5E"/>
     <w:lvl w:ilvl="0">
       <w:start w:val="1"/>
       <w:numFmt w:val="bullet"/>
@@ -2970,7 +3142,7 @@
   <w:abstractNum w:abstractNumId="8" w15:restartNumberingAfterBreak="0">
     <w:nsid w:val="FFFFFF88"/>
     <w:multiLevelType w:val="singleLevel"/>
-    <w:tmpl w:val="DB88808A"/>
+    <w:tmpl w:val="72709638"/>
     <w:lvl w:ilvl="0">
       <w:start w:val="1"/>
       <w:numFmt w:val="decimal"/>
@@ -2987,7 +3159,7 @@
   <w:abstractNum w:abstractNumId="9" w15:restartNumberingAfterBreak="0">
     <w:nsid w:val="FFFFFF89"/>
     <w:multiLevelType w:val="singleLevel"/>
-    <w:tmpl w:val="DFBCB17C"/>
+    <w:tmpl w:val="AEAC7980"/>
     <w:lvl w:ilvl="0">
       <w:start w:val="1"/>
       <w:numFmt w:val="bullet"/>
@@ -4307,7 +4479,6 @@
   <w:style w:type="character" w:default="1" w:styleId="Absatz-Standardschriftart">
     <w:name w:val="Default Paragraph Font"/>
     <w:uiPriority w:val="1"/>
-    <w:semiHidden/>
     <w:unhideWhenUsed/>
   </w:style>
   <w:style w:type="table" w:default="1" w:styleId="NormaleTabelle">
@@ -5297,6 +5468,17 @@
     <w:rPr>
       <w:b/>
       <w:bCs/>
+    </w:rPr>
+  </w:style>
+  <w:style w:type="character" w:customStyle="1" w:styleId="teicode">
+    <w:name w:val="tei:code"/>
+    <w:basedOn w:val="Absatz-Standardschriftart"/>
+    <w:uiPriority w:val="1"/>
+    <w:qFormat/>
+    <w:rsid w:val="0007312E"/>
+    <w:rPr>
+      <w:rFonts w:ascii="Monaco" w:hAnsi="Monaco"/>
+      <w:lang w:val="en-US"/>
     </w:rPr>
   </w:style>
 </w:styles>

</xml_diff>